<commit_message>
added matlab layout image
</commit_message>
<xml_diff>
--- a/Matlab revision notes.docx
+++ b/Matlab revision notes.docx
@@ -359,6 +359,136 @@
       <w:r>
         <w:t xml:space="preserve"> aliases (another name) which correspond to the input variables. </w:t>
       </w:r>
+    </w:p>
+    <w:p>
+      <w:pPr>
+        <w:rPr>
+          <w:color w:val="FF0000"/>
+        </w:rPr>
+      </w:pPr>
+      <w:r>
+        <w:rPr>
+          <w:color w:val="FF0000"/>
+        </w:rPr>
+        <w:t xml:space="preserve">Syntax error </w:t>
+      </w:r>
+      <w:r>
+        <w:rPr>
+          <w:color w:val="FF0000"/>
+        </w:rPr>
+        <w:t>–</w:t>
+      </w:r>
+      <w:r>
+        <w:rPr>
+          <w:color w:val="FF0000"/>
+        </w:rPr>
+        <w:t xml:space="preserve"> </w:t>
+      </w:r>
+      <w:r>
+        <w:rPr>
+          <w:color w:val="FF0000"/>
+        </w:rPr>
+        <w:t xml:space="preserve">This is an error with how you wrote your code. </w:t>
+      </w:r>
+      <w:proofErr w:type="spellStart"/>
+      <w:r>
+        <w:rPr>
+          <w:color w:val="FF0000"/>
+        </w:rPr>
+        <w:t>Matlab</w:t>
+      </w:r>
+      <w:proofErr w:type="spellEnd"/>
+      <w:r>
+        <w:rPr>
+          <w:color w:val="FF0000"/>
+        </w:rPr>
+        <w:t xml:space="preserve"> can’t understand what you wrote because as far as it’s concerned you wrote gibberish. It would be like me writing “cat it </w:t>
+      </w:r>
+      <w:proofErr w:type="gramStart"/>
+      <w:r>
+        <w:rPr>
+          <w:color w:val="FF0000"/>
+        </w:rPr>
+        <w:t>say</w:t>
+      </w:r>
+      <w:proofErr w:type="gramEnd"/>
+      <w:r>
+        <w:rPr>
+          <w:color w:val="FF0000"/>
+        </w:rPr>
+        <w:t xml:space="preserve"> how nine </w:t>
+      </w:r>
+      <w:proofErr w:type="spellStart"/>
+      <w:r>
+        <w:rPr>
+          <w:color w:val="FF0000"/>
+        </w:rPr>
+        <w:t>ghfghf</w:t>
+      </w:r>
+      <w:proofErr w:type="spellEnd"/>
+      <w:r>
+        <w:rPr>
+          <w:color w:val="FF0000"/>
+        </w:rPr>
+        <w:t xml:space="preserve"> turkey”. No-one knows what that means because I’m not following the standard rules of English. Now in </w:t>
+      </w:r>
+      <w:proofErr w:type="spellStart"/>
+      <w:r>
+        <w:rPr>
+          <w:color w:val="FF0000"/>
+        </w:rPr>
+        <w:t>matlab</w:t>
+      </w:r>
+      <w:proofErr w:type="spellEnd"/>
+      <w:r>
+        <w:rPr>
+          <w:color w:val="FF0000"/>
+        </w:rPr>
+        <w:t xml:space="preserve"> your errors will probably be more subtle, like misspelling ‘</w:t>
+      </w:r>
+      <w:proofErr w:type="spellStart"/>
+      <w:r>
+        <w:rPr>
+          <w:color w:val="FF0000"/>
+        </w:rPr>
+        <w:t>functoin</w:t>
+      </w:r>
+      <w:proofErr w:type="spellEnd"/>
+      <w:r>
+        <w:rPr>
+          <w:color w:val="FF0000"/>
+        </w:rPr>
+        <w:t>’, but it still means your code will not even run until you fix them.</w:t>
+      </w:r>
+    </w:p>
+    <w:p>
+      <w:pPr>
+        <w:rPr>
+          <w:color w:val="FF0000"/>
+        </w:rPr>
+      </w:pPr>
+      <w:r>
+        <w:rPr>
+          <w:color w:val="FF0000"/>
+        </w:rPr>
+        <w:t xml:space="preserve">Runtime error – This error occurs when the code is running and has run into some error it didn’t spot beforehand. Unlike a syntax error, </w:t>
+      </w:r>
+      <w:proofErr w:type="spellStart"/>
+      <w:r>
+        <w:rPr>
+          <w:color w:val="FF0000"/>
+        </w:rPr>
+        <w:t>matlab</w:t>
+      </w:r>
+      <w:proofErr w:type="spellEnd"/>
+      <w:r>
+        <w:rPr>
+          <w:color w:val="FF0000"/>
+        </w:rPr>
+        <w:t xml:space="preserve"> understands your code and can run it, it’s just your code doesn’t work. </w:t>
+      </w:r>
+      <w:bookmarkStart w:id="0" w:name="_GoBack"/>
+      <w:bookmarkEnd w:id="0"/>
     </w:p>
     <w:p>
       <w:pPr>
@@ -1289,139 +1419,14 @@
     </w:p>
     <w:p>
       <w:r>
-        <w:br w:type="page"/>
-      </w:r>
-    </w:p>
-    <w:p/>
-    <w:p>
-      <w:r>
-        <w:br w:type="page"/>
-      </w:r>
-    </w:p>
-    <w:p/>
-    <w:p/>
-    <w:p>
-      <w:pPr>
-        <w:pStyle w:val="Heading2"/>
-        <w:pBdr>
-          <w:top w:val="single" w:sz="4" w:space="1" w:color="auto"/>
-        </w:pBdr>
-      </w:pPr>
-      <w:r>
-        <w:t>The workspace</w:t>
-      </w:r>
-    </w:p>
-    <w:p>
-      <w:r>
-        <w:t xml:space="preserve">By workspace I am referring to all the variables you create in </w:t>
-      </w:r>
-      <w:proofErr w:type="spellStart"/>
-      <w:r>
-        <w:t>matlab</w:t>
-      </w:r>
-      <w:proofErr w:type="spellEnd"/>
-      <w:r>
-        <w:t>, and more specifically I want to talk about variable scope.</w:t>
-      </w:r>
-    </w:p>
-    <w:p>
-      <w:pPr>
-        <w:pStyle w:val="Heading3"/>
-      </w:pPr>
-      <w:r>
-        <w:t>Scope definition</w:t>
-      </w:r>
-    </w:p>
-    <w:p>
-      <w:r>
-        <w:t xml:space="preserve">By scope, I am referring to where variables exist in </w:t>
-      </w:r>
-      <w:proofErr w:type="spellStart"/>
-      <w:r>
-        <w:t>matlab</w:t>
-      </w:r>
-      <w:proofErr w:type="spellEnd"/>
-      <w:r>
-        <w:t xml:space="preserve">, and who has access to what. We do this funny thing in programming where we often personify our code, and referrer to things like functions and loops as having ‘access’ to variables. </w:t>
-      </w:r>
-      <w:r>
-        <w:rPr>
-          <w:color w:val="FF0000"/>
-        </w:rPr>
-        <w:t>To have ‘</w:t>
-      </w:r>
-      <w:proofErr w:type="gramStart"/>
-      <w:r>
-        <w:rPr>
-          <w:color w:val="FF0000"/>
-        </w:rPr>
-        <w:t>access’</w:t>
-      </w:r>
-      <w:proofErr w:type="gramEnd"/>
-      <w:r>
-        <w:rPr>
-          <w:color w:val="FF0000"/>
-        </w:rPr>
-        <w:t xml:space="preserve"> to a variable simply means that you are able to read it. </w:t>
-      </w:r>
-      <w:r>
-        <w:t xml:space="preserve">If I have access to the variable x, it means I know there exists a variable x, and I know what its value is. If I do not have access to x, I have no idea that it </w:t>
-      </w:r>
-      <w:proofErr w:type="gramStart"/>
-      <w:r>
-        <w:t>exists</w:t>
-      </w:r>
-      <w:proofErr w:type="gramEnd"/>
-      <w:r>
-        <w:t xml:space="preserve"> and I do not know what its value is. </w:t>
-      </w:r>
-      <w:r>
-        <w:rPr>
-          <w:color w:val="FF0000"/>
-        </w:rPr>
-        <w:t>Make sure you recognise that not having access not only means you don’t know what’s in x, but you don’t even know it exists!</w:t>
-      </w:r>
-      <w:r>
-        <w:rPr>
-          <w:color w:val="FF0000"/>
-        </w:rPr>
-        <w:t xml:space="preserve"> </w:t>
-      </w:r>
-      <w:r>
-        <w:t xml:space="preserve">A </w:t>
-      </w:r>
-      <w:r>
-        <w:t>result of this is that if you don’t know that x exits, there’s nothing stopping you creating your own version of x, and this is where it’s important to identify the scope of variables.</w:t>
-      </w:r>
-    </w:p>
-    <w:p>
-      <w:r>
-        <w:t xml:space="preserve">To be specific, the scope of a variable is all the places in your code that have access to that variable. If you try and get the value of x and you get an error or a different value to what you expected, then x is currently outside your scope. </w:t>
-      </w:r>
-    </w:p>
-    <w:p/>
-    <w:p>
-      <w:r>
-        <w:t xml:space="preserve">There are </w:t>
-      </w:r>
-      <w:r>
-        <w:t>6</w:t>
-      </w:r>
-      <w:r>
-        <w:t xml:space="preserve"> variables in this code. I’m going to highlight the scope of each variable so you can hopefully see better what I’m talking about. I’ve deliberately used confusing names here so you can see that just because something has the same name doesn’t mean it’s the same variable.</w:t>
-      </w:r>
-    </w:p>
-    <w:p/>
-    <w:p>
-      <w:r>
         <w:rPr>
           <w:noProof/>
         </w:rPr>
         <w:drawing>
-          <wp:inline distT="0" distB="0" distL="0" distR="0" wp14:anchorId="50E484BB" wp14:editId="20259647">
-            <wp:extent cx="4829175" cy="3695700"/>
-            <wp:effectExtent l="0" t="0" r="9525" b="0"/>
-            <wp:docPr id="11" name="Picture 11"/>
+          <wp:inline distT="0" distB="0" distL="0" distR="0">
+            <wp:extent cx="5731510" cy="4481195"/>
+            <wp:effectExtent l="0" t="0" r="2540" b="0"/>
+            <wp:docPr id="6" name="Picture 6"/>
             <wp:cNvGraphicFramePr>
               <a:graphicFrameLocks xmlns:a="http://schemas.openxmlformats.org/drawingml/2006/main" noChangeAspect="1"/>
             </wp:cNvGraphicFramePr>
@@ -1429,11 +1434,17 @@
               <a:graphicData uri="http://schemas.openxmlformats.org/drawingml/2006/picture">
                 <pic:pic xmlns:pic="http://schemas.openxmlformats.org/drawingml/2006/picture">
                   <pic:nvPicPr>
-                    <pic:cNvPr id="1" name=""/>
+                    <pic:cNvPr id="6" name="editor_window_coloured.png"/>
                     <pic:cNvPicPr/>
                   </pic:nvPicPr>
                   <pic:blipFill>
-                    <a:blip r:embed="rId11"/>
+                    <a:blip r:embed="rId11">
+                      <a:extLst>
+                        <a:ext uri="{28A0092B-C50C-407E-A947-70E740481C1C}">
+                          <a14:useLocalDpi xmlns:a14="http://schemas.microsoft.com/office/drawing/2010/main" val="0"/>
+                        </a:ext>
+                      </a:extLst>
+                    </a:blip>
                     <a:stretch>
                       <a:fillRect/>
                     </a:stretch>
@@ -1441,7 +1452,7 @@
                   <pic:spPr>
                     <a:xfrm>
                       <a:off x="0" y="0"/>
-                      <a:ext cx="4829175" cy="3695700"/>
+                      <a:ext cx="5731510" cy="4481195"/>
                     </a:xfrm>
                     <a:prstGeom prst="rect">
                       <a:avLst/>
@@ -1455,296 +1466,163 @@
       </w:r>
     </w:p>
     <w:p>
-      <w:r>
-        <w:t>Now in this example, all were doing is running a for loop from 1 to the value of x, and then displaying the final value of x. In the function at the bottom of the page, we take the input variable and add one to it.</w:t>
-      </w:r>
-    </w:p>
-    <w:p>
-      <w:r>
-        <w:t>Now if all the variables here had the same scope, we’d expect the result to be</w:t>
-      </w:r>
-    </w:p>
-    <w:p>
-      <w:pPr>
-        <w:shd w:val="clear" w:color="auto" w:fill="D9D9D9" w:themeFill="background1" w:themeFillShade="D9"/>
-        <w:autoSpaceDE w:val="0"/>
-        <w:autoSpaceDN w:val="0"/>
-        <w:adjustRightInd w:val="0"/>
-        <w:spacing w:after="0" w:line="240" w:lineRule="auto"/>
-        <w:rPr>
-          <w:rFonts w:ascii="Courier New" w:hAnsi="Courier New" w:cs="Courier New"/>
-          <w:color w:val="000000"/>
-        </w:rPr>
-      </w:pPr>
-      <w:proofErr w:type="spellStart"/>
-      <w:r>
-        <w:rPr>
-          <w:rFonts w:ascii="Courier New" w:hAnsi="Courier New" w:cs="Courier New"/>
-          <w:color w:val="000000"/>
-        </w:rPr>
-        <w:lastRenderedPageBreak/>
-        <w:t>disp</w:t>
-      </w:r>
-      <w:proofErr w:type="spellEnd"/>
-      <w:r>
-        <w:rPr>
-          <w:rFonts w:ascii="Courier New" w:hAnsi="Courier New" w:cs="Courier New"/>
-          <w:color w:val="000000"/>
-        </w:rPr>
-        <w:t>(k)</w:t>
-      </w:r>
-    </w:p>
-    <w:p>
-      <w:pPr>
-        <w:shd w:val="clear" w:color="auto" w:fill="D9D9D9" w:themeFill="background1" w:themeFillShade="D9"/>
-        <w:autoSpaceDE w:val="0"/>
-        <w:autoSpaceDN w:val="0"/>
-        <w:adjustRightInd w:val="0"/>
-        <w:spacing w:after="0" w:line="240" w:lineRule="auto"/>
-        <w:rPr>
-          <w:rFonts w:ascii="Courier New" w:hAnsi="Courier New" w:cs="Courier New"/>
-          <w:sz w:val="24"/>
-          <w:szCs w:val="24"/>
-        </w:rPr>
-      </w:pPr>
-      <w:r>
-        <w:rPr>
-          <w:rFonts w:ascii="Courier New" w:hAnsi="Courier New" w:cs="Courier New"/>
-          <w:color w:val="000000"/>
-        </w:rPr>
-        <w:t>11</w:t>
-      </w:r>
-    </w:p>
-    <w:p>
-      <w:pPr>
-        <w:shd w:val="clear" w:color="auto" w:fill="D9D9D9" w:themeFill="background1" w:themeFillShade="D9"/>
-        <w:autoSpaceDE w:val="0"/>
-        <w:autoSpaceDN w:val="0"/>
-        <w:adjustRightInd w:val="0"/>
-        <w:spacing w:after="0" w:line="240" w:lineRule="auto"/>
-        <w:rPr>
-          <w:rFonts w:ascii="Courier New" w:hAnsi="Courier New" w:cs="Courier New"/>
-          <w:sz w:val="24"/>
-          <w:szCs w:val="24"/>
-        </w:rPr>
-      </w:pPr>
-    </w:p>
-    <w:p>
-      <w:pPr>
-        <w:shd w:val="clear" w:color="auto" w:fill="D9D9D9" w:themeFill="background1" w:themeFillShade="D9"/>
-        <w:autoSpaceDE w:val="0"/>
-        <w:autoSpaceDN w:val="0"/>
-        <w:adjustRightInd w:val="0"/>
-        <w:spacing w:after="0" w:line="240" w:lineRule="auto"/>
-        <w:rPr>
-          <w:rFonts w:ascii="Courier New" w:hAnsi="Courier New" w:cs="Courier New"/>
-          <w:sz w:val="24"/>
-          <w:szCs w:val="24"/>
-        </w:rPr>
-      </w:pPr>
-      <w:proofErr w:type="spellStart"/>
-      <w:r>
-        <w:rPr>
-          <w:rFonts w:ascii="Courier New" w:hAnsi="Courier New" w:cs="Courier New"/>
-          <w:color w:val="000000"/>
-        </w:rPr>
-        <w:t>disp</w:t>
-      </w:r>
-      <w:proofErr w:type="spellEnd"/>
-      <w:r>
-        <w:rPr>
-          <w:rFonts w:ascii="Courier New" w:hAnsi="Courier New" w:cs="Courier New"/>
-          <w:color w:val="000000"/>
-        </w:rPr>
-        <w:t>(j)</w:t>
-      </w:r>
-    </w:p>
-    <w:p>
-      <w:pPr>
-        <w:shd w:val="clear" w:color="auto" w:fill="D9D9D9" w:themeFill="background1" w:themeFillShade="D9"/>
-        <w:autoSpaceDE w:val="0"/>
-        <w:autoSpaceDN w:val="0"/>
-        <w:adjustRightInd w:val="0"/>
-        <w:spacing w:after="0" w:line="240" w:lineRule="auto"/>
-        <w:rPr>
-          <w:rFonts w:ascii="Courier New" w:hAnsi="Courier New" w:cs="Courier New"/>
-          <w:sz w:val="24"/>
-          <w:szCs w:val="24"/>
-        </w:rPr>
-      </w:pPr>
-      <w:r>
-        <w:rPr>
-          <w:rFonts w:ascii="Courier New" w:hAnsi="Courier New" w:cs="Courier New"/>
-          <w:sz w:val="24"/>
-          <w:szCs w:val="24"/>
-        </w:rPr>
-        <w:t>11</w:t>
+      <w:pPr>
+        <w:pStyle w:val="Heading3"/>
+      </w:pPr>
+      <w:r>
+        <w:t>Script editor</w:t>
+      </w:r>
+    </w:p>
+    <w:p>
+      <w:r>
+        <w:t xml:space="preserve">The script editor is where you will spend 90% of your time when developing in </w:t>
+      </w:r>
+      <w:proofErr w:type="spellStart"/>
+      <w:r>
+        <w:t>matlab</w:t>
+      </w:r>
+      <w:proofErr w:type="spellEnd"/>
+      <w:r>
+        <w:t xml:space="preserve">. Somewhat like in word, </w:t>
+      </w:r>
+      <w:proofErr w:type="spellStart"/>
+      <w:r>
+        <w:t>matlab</w:t>
+      </w:r>
+      <w:proofErr w:type="spellEnd"/>
+      <w:r>
+        <w:t xml:space="preserve"> will tell you if you’re writing something that obviously doesn’t make sense </w:t>
+      </w:r>
+    </w:p>
+    <w:p>
+      <w:r>
+        <w:br w:type="page"/>
       </w:r>
     </w:p>
     <w:p/>
-    <w:p>
-      <w:r>
-        <w:t xml:space="preserve">But instead we get </w:t>
-      </w:r>
-    </w:p>
-    <w:p>
-      <w:pPr>
-        <w:shd w:val="clear" w:color="auto" w:fill="D9D9D9" w:themeFill="background1" w:themeFillShade="D9"/>
-        <w:autoSpaceDE w:val="0"/>
-        <w:autoSpaceDN w:val="0"/>
-        <w:adjustRightInd w:val="0"/>
-        <w:spacing w:after="0" w:line="240" w:lineRule="auto"/>
-        <w:rPr>
-          <w:rFonts w:ascii="Courier New" w:hAnsi="Courier New" w:cs="Courier New"/>
-          <w:color w:val="000000"/>
-        </w:rPr>
-      </w:pPr>
-      <w:proofErr w:type="spellStart"/>
-      <w:r>
-        <w:rPr>
-          <w:rFonts w:ascii="Courier New" w:hAnsi="Courier New" w:cs="Courier New"/>
-          <w:color w:val="000000"/>
-        </w:rPr>
-        <w:t>disp</w:t>
-      </w:r>
-      <w:proofErr w:type="spellEnd"/>
-      <w:r>
-        <w:rPr>
-          <w:rFonts w:ascii="Courier New" w:hAnsi="Courier New" w:cs="Courier New"/>
-          <w:color w:val="000000"/>
-        </w:rPr>
-        <w:t>(k)</w:t>
-      </w:r>
-    </w:p>
-    <w:p>
-      <w:pPr>
-        <w:shd w:val="clear" w:color="auto" w:fill="D9D9D9" w:themeFill="background1" w:themeFillShade="D9"/>
-        <w:autoSpaceDE w:val="0"/>
-        <w:autoSpaceDN w:val="0"/>
-        <w:adjustRightInd w:val="0"/>
-        <w:spacing w:after="0" w:line="240" w:lineRule="auto"/>
-        <w:rPr>
-          <w:rFonts w:ascii="Courier New" w:hAnsi="Courier New" w:cs="Courier New"/>
-          <w:sz w:val="24"/>
-          <w:szCs w:val="24"/>
-        </w:rPr>
-      </w:pPr>
-      <w:r>
-        <w:rPr>
-          <w:rFonts w:ascii="Courier New" w:hAnsi="Courier New" w:cs="Courier New"/>
-          <w:color w:val="000000"/>
-        </w:rPr>
-        <w:t>11</w:t>
-      </w:r>
-    </w:p>
-    <w:p>
-      <w:pPr>
-        <w:shd w:val="clear" w:color="auto" w:fill="D9D9D9" w:themeFill="background1" w:themeFillShade="D9"/>
-        <w:autoSpaceDE w:val="0"/>
-        <w:autoSpaceDN w:val="0"/>
-        <w:adjustRightInd w:val="0"/>
-        <w:spacing w:after="0" w:line="240" w:lineRule="auto"/>
-        <w:rPr>
-          <w:rFonts w:ascii="Courier New" w:hAnsi="Courier New" w:cs="Courier New"/>
-          <w:sz w:val="24"/>
-          <w:szCs w:val="24"/>
-        </w:rPr>
-      </w:pPr>
-    </w:p>
-    <w:p>
-      <w:pPr>
-        <w:shd w:val="clear" w:color="auto" w:fill="D9D9D9" w:themeFill="background1" w:themeFillShade="D9"/>
-        <w:autoSpaceDE w:val="0"/>
-        <w:autoSpaceDN w:val="0"/>
-        <w:adjustRightInd w:val="0"/>
-        <w:spacing w:after="0" w:line="240" w:lineRule="auto"/>
-        <w:rPr>
-          <w:rFonts w:ascii="Courier New" w:hAnsi="Courier New" w:cs="Courier New"/>
-          <w:sz w:val="24"/>
-          <w:szCs w:val="24"/>
-        </w:rPr>
-      </w:pPr>
-      <w:proofErr w:type="spellStart"/>
-      <w:r>
-        <w:rPr>
-          <w:rFonts w:ascii="Courier New" w:hAnsi="Courier New" w:cs="Courier New"/>
-          <w:color w:val="000000"/>
-        </w:rPr>
-        <w:t>disp</w:t>
-      </w:r>
-      <w:proofErr w:type="spellEnd"/>
-      <w:r>
-        <w:rPr>
-          <w:rFonts w:ascii="Courier New" w:hAnsi="Courier New" w:cs="Courier New"/>
-          <w:color w:val="000000"/>
-        </w:rPr>
-        <w:t>(j)</w:t>
-      </w:r>
-    </w:p>
-    <w:p>
-      <w:pPr>
-        <w:shd w:val="clear" w:color="auto" w:fill="D9D9D9" w:themeFill="background1" w:themeFillShade="D9"/>
-        <w:autoSpaceDE w:val="0"/>
-        <w:autoSpaceDN w:val="0"/>
-        <w:adjustRightInd w:val="0"/>
-        <w:spacing w:after="0" w:line="240" w:lineRule="auto"/>
-        <w:rPr>
-          <w:rFonts w:ascii="Courier New" w:hAnsi="Courier New" w:cs="Courier New"/>
-          <w:sz w:val="24"/>
-          <w:szCs w:val="24"/>
-        </w:rPr>
-      </w:pPr>
-      <w:r>
-        <w:rPr>
-          <w:rFonts w:ascii="Courier New" w:hAnsi="Courier New" w:cs="Courier New"/>
-          <w:sz w:val="24"/>
-          <w:szCs w:val="24"/>
-        </w:rPr>
-        <w:t>1</w:t>
-      </w:r>
-      <w:r>
-        <w:rPr>
-          <w:rFonts w:ascii="Courier New" w:hAnsi="Courier New" w:cs="Courier New"/>
-          <w:sz w:val="24"/>
-          <w:szCs w:val="24"/>
-        </w:rPr>
-        <w:t>0</w:t>
-      </w:r>
-    </w:p>
     <w:p/>
     <w:p>
-      <w:r>
-        <w:t>This happens because variables inside a function have a different scope to variables outside a function, but variables defined inside loops have the same scope as those defined outside loops. As an extra, functions inside functions (</w:t>
+      <w:pPr>
+        <w:pStyle w:val="Heading2"/>
+        <w:pBdr>
+          <w:top w:val="single" w:sz="4" w:space="1" w:color="auto"/>
+        </w:pBdr>
+      </w:pPr>
+      <w:r>
+        <w:t>The workspace</w:t>
+      </w:r>
+    </w:p>
+    <w:p>
+      <w:r>
+        <w:t xml:space="preserve">By workspace I am referring to all the variables you create in </w:t>
+      </w:r>
+      <w:proofErr w:type="spellStart"/>
+      <w:r>
+        <w:t>matlab</w:t>
+      </w:r>
+      <w:proofErr w:type="spellEnd"/>
+      <w:r>
+        <w:t>, and more specifically I want to talk about variable scope.</w:t>
+      </w:r>
+    </w:p>
+    <w:p>
+      <w:pPr>
+        <w:pStyle w:val="Heading3"/>
+      </w:pPr>
+      <w:r>
+        <w:t>Scope definition</w:t>
+      </w:r>
+    </w:p>
+    <w:p>
+      <w:r>
+        <w:t xml:space="preserve">By scope, I am referring to where variables exist in </w:t>
+      </w:r>
+      <w:proofErr w:type="spellStart"/>
+      <w:r>
+        <w:t>matlab</w:t>
+      </w:r>
+      <w:proofErr w:type="spellEnd"/>
+      <w:r>
+        <w:t xml:space="preserve">, and who has access to what. We do this funny thing in programming where we often personify our code, and referrer to things like functions and loops as having ‘access’ to variables. </w:t>
+      </w:r>
+      <w:r>
+        <w:rPr>
+          <w:color w:val="FF0000"/>
+        </w:rPr>
+        <w:t>To have ‘</w:t>
       </w:r>
       <w:proofErr w:type="gramStart"/>
       <w:r>
-        <w:t>yes</w:t>
+        <w:rPr>
+          <w:color w:val="FF0000"/>
+        </w:rPr>
+        <w:t>access’</w:t>
       </w:r>
       <w:proofErr w:type="gramEnd"/>
       <w:r>
-        <w:t xml:space="preserve"> they exist, they’re called nested functions) actually have the same scope as the function above, but don’t worry too much about that one. The most important thing to remember is that functions have their own scope. An easier way to think about this is to imagine that functions run inside their own separate programs. </w:t>
-      </w:r>
-      <w:r>
-        <w:t>Or if we want to be even more abstract, imagine our main script is a man in room doing some maths on paper. In the room next to him is another man which represents our function, and between them is a single window which they can both look through. If the script man needs help from the function man, he can hold up a piece of paper with some variables on it, and the function man can copy them down onto his own paper through the window. The function man can then do his own calculations, even maybe using some of the same names as the script man, but ultimately anything he writes on his paper has no effect on the script man’s paper. At the end, the function man holds up his paper with the answer and the script man copies it down on his own paper. Apologies if the illustration is patronising but understanding variable scope can get quite complicated in other languages, so I feel it’s important to have a good grasp of what this actually means.</w:t>
-      </w:r>
-      <w:bookmarkStart w:id="0" w:name="_GoBack"/>
-      <w:bookmarkEnd w:id="0"/>
-    </w:p>
-    <w:p>
-      <w:r>
-        <w:t>Let me make it less confusing now:</w:t>
-      </w:r>
-    </w:p>
+        <w:rPr>
+          <w:color w:val="FF0000"/>
+        </w:rPr>
+        <w:t xml:space="preserve"> to a variable simply means that you are able to read it. </w:t>
+      </w:r>
+      <w:r>
+        <w:t xml:space="preserve">If I have access to the variable x, it means I know there exists a variable x, and I know what its value is. If I do not have access to x, I have no idea that it </w:t>
+      </w:r>
+      <w:proofErr w:type="gramStart"/>
+      <w:r>
+        <w:t>exists</w:t>
+      </w:r>
+      <w:proofErr w:type="gramEnd"/>
+      <w:r>
+        <w:t xml:space="preserve"> and I do not know what its value is. </w:t>
+      </w:r>
+      <w:r>
+        <w:rPr>
+          <w:color w:val="FF0000"/>
+        </w:rPr>
+        <w:t>Make sure you recognise that not having access not only means you don’t know what’s in x, but you don’t even know it exists!</w:t>
+      </w:r>
+      <w:r>
+        <w:rPr>
+          <w:color w:val="FF0000"/>
+        </w:rPr>
+        <w:t xml:space="preserve"> </w:t>
+      </w:r>
+      <w:r>
+        <w:t xml:space="preserve">A </w:t>
+      </w:r>
+      <w:r>
+        <w:t>result of this is that if you don’t know that x exits, there’s nothing stopping you creating your own version of x, and this is where it’s important to identify the scope of variables.</w:t>
+      </w:r>
+    </w:p>
+    <w:p>
+      <w:r>
+        <w:t xml:space="preserve">To be specific, the scope of a variable is all the places in your code that have access to that variable. If you try and get the value of x and you get an error or a different value to what you expected, then x is currently outside your scope. </w:t>
+      </w:r>
+    </w:p>
+    <w:p/>
+    <w:p>
+      <w:r>
+        <w:t xml:space="preserve">There are </w:t>
+      </w:r>
+      <w:r>
+        <w:t>6</w:t>
+      </w:r>
+      <w:r>
+        <w:t xml:space="preserve"> variables in this code. I’m going to highlight the scope of each variable so you can hopefully see better what I’m talking about. I’ve deliberately used confusing names here so you can see that just because something has the same name doesn’t mean it’s the same variable.</w:t>
+      </w:r>
+    </w:p>
+    <w:p/>
     <w:p>
       <w:r>
         <w:rPr>
           <w:noProof/>
         </w:rPr>
         <w:drawing>
-          <wp:inline distT="0" distB="0" distL="0" distR="0" wp14:anchorId="303F9AE8" wp14:editId="0F4A1390">
-            <wp:extent cx="4552950" cy="3571875"/>
-            <wp:effectExtent l="0" t="0" r="0" b="9525"/>
-            <wp:docPr id="12" name="Picture 12"/>
+          <wp:inline distT="0" distB="0" distL="0" distR="0" wp14:anchorId="50E484BB" wp14:editId="20259647">
+            <wp:extent cx="4829175" cy="3695700"/>
+            <wp:effectExtent l="0" t="0" r="9525" b="0"/>
+            <wp:docPr id="11" name="Picture 11"/>
             <wp:cNvGraphicFramePr>
               <a:graphicFrameLocks xmlns:a="http://schemas.openxmlformats.org/drawingml/2006/main" noChangeAspect="1"/>
             </wp:cNvGraphicFramePr>
@@ -1764,6 +1642,319 @@
                   <pic:spPr>
                     <a:xfrm>
                       <a:off x="0" y="0"/>
+                      <a:ext cx="4829175" cy="3695700"/>
+                    </a:xfrm>
+                    <a:prstGeom prst="rect">
+                      <a:avLst/>
+                    </a:prstGeom>
+                  </pic:spPr>
+                </pic:pic>
+              </a:graphicData>
+            </a:graphic>
+          </wp:inline>
+        </w:drawing>
+      </w:r>
+    </w:p>
+    <w:p>
+      <w:r>
+        <w:t>Now in this example, all were doing is running a for loop from 1 to the value of x, and then displaying the final value of x. In the function at the bottom of the page, we take the input variable and add one to it.</w:t>
+      </w:r>
+    </w:p>
+    <w:p>
+      <w:r>
+        <w:t>Now if all the variables here had the same scope, we’d expect the result to be</w:t>
+      </w:r>
+    </w:p>
+    <w:p>
+      <w:pPr>
+        <w:shd w:val="clear" w:color="auto" w:fill="D9D9D9" w:themeFill="background1" w:themeFillShade="D9"/>
+        <w:autoSpaceDE w:val="0"/>
+        <w:autoSpaceDN w:val="0"/>
+        <w:adjustRightInd w:val="0"/>
+        <w:spacing w:after="0" w:line="240" w:lineRule="auto"/>
+        <w:rPr>
+          <w:rFonts w:ascii="Courier New" w:hAnsi="Courier New" w:cs="Courier New"/>
+          <w:color w:val="000000"/>
+        </w:rPr>
+      </w:pPr>
+      <w:proofErr w:type="spellStart"/>
+      <w:r>
+        <w:rPr>
+          <w:rFonts w:ascii="Courier New" w:hAnsi="Courier New" w:cs="Courier New"/>
+          <w:color w:val="000000"/>
+        </w:rPr>
+        <w:lastRenderedPageBreak/>
+        <w:t>disp</w:t>
+      </w:r>
+      <w:proofErr w:type="spellEnd"/>
+      <w:r>
+        <w:rPr>
+          <w:rFonts w:ascii="Courier New" w:hAnsi="Courier New" w:cs="Courier New"/>
+          <w:color w:val="000000"/>
+        </w:rPr>
+        <w:t>(k)</w:t>
+      </w:r>
+    </w:p>
+    <w:p>
+      <w:pPr>
+        <w:shd w:val="clear" w:color="auto" w:fill="D9D9D9" w:themeFill="background1" w:themeFillShade="D9"/>
+        <w:autoSpaceDE w:val="0"/>
+        <w:autoSpaceDN w:val="0"/>
+        <w:adjustRightInd w:val="0"/>
+        <w:spacing w:after="0" w:line="240" w:lineRule="auto"/>
+        <w:rPr>
+          <w:rFonts w:ascii="Courier New" w:hAnsi="Courier New" w:cs="Courier New"/>
+          <w:sz w:val="24"/>
+          <w:szCs w:val="24"/>
+        </w:rPr>
+      </w:pPr>
+      <w:r>
+        <w:rPr>
+          <w:rFonts w:ascii="Courier New" w:hAnsi="Courier New" w:cs="Courier New"/>
+          <w:color w:val="000000"/>
+        </w:rPr>
+        <w:t>11</w:t>
+      </w:r>
+    </w:p>
+    <w:p>
+      <w:pPr>
+        <w:shd w:val="clear" w:color="auto" w:fill="D9D9D9" w:themeFill="background1" w:themeFillShade="D9"/>
+        <w:autoSpaceDE w:val="0"/>
+        <w:autoSpaceDN w:val="0"/>
+        <w:adjustRightInd w:val="0"/>
+        <w:spacing w:after="0" w:line="240" w:lineRule="auto"/>
+        <w:rPr>
+          <w:rFonts w:ascii="Courier New" w:hAnsi="Courier New" w:cs="Courier New"/>
+          <w:sz w:val="24"/>
+          <w:szCs w:val="24"/>
+        </w:rPr>
+      </w:pPr>
+    </w:p>
+    <w:p>
+      <w:pPr>
+        <w:shd w:val="clear" w:color="auto" w:fill="D9D9D9" w:themeFill="background1" w:themeFillShade="D9"/>
+        <w:autoSpaceDE w:val="0"/>
+        <w:autoSpaceDN w:val="0"/>
+        <w:adjustRightInd w:val="0"/>
+        <w:spacing w:after="0" w:line="240" w:lineRule="auto"/>
+        <w:rPr>
+          <w:rFonts w:ascii="Courier New" w:hAnsi="Courier New" w:cs="Courier New"/>
+          <w:sz w:val="24"/>
+          <w:szCs w:val="24"/>
+        </w:rPr>
+      </w:pPr>
+      <w:proofErr w:type="spellStart"/>
+      <w:r>
+        <w:rPr>
+          <w:rFonts w:ascii="Courier New" w:hAnsi="Courier New" w:cs="Courier New"/>
+          <w:color w:val="000000"/>
+        </w:rPr>
+        <w:t>disp</w:t>
+      </w:r>
+      <w:proofErr w:type="spellEnd"/>
+      <w:r>
+        <w:rPr>
+          <w:rFonts w:ascii="Courier New" w:hAnsi="Courier New" w:cs="Courier New"/>
+          <w:color w:val="000000"/>
+        </w:rPr>
+        <w:t>(j)</w:t>
+      </w:r>
+    </w:p>
+    <w:p>
+      <w:pPr>
+        <w:shd w:val="clear" w:color="auto" w:fill="D9D9D9" w:themeFill="background1" w:themeFillShade="D9"/>
+        <w:autoSpaceDE w:val="0"/>
+        <w:autoSpaceDN w:val="0"/>
+        <w:adjustRightInd w:val="0"/>
+        <w:spacing w:after="0" w:line="240" w:lineRule="auto"/>
+        <w:rPr>
+          <w:rFonts w:ascii="Courier New" w:hAnsi="Courier New" w:cs="Courier New"/>
+          <w:sz w:val="24"/>
+          <w:szCs w:val="24"/>
+        </w:rPr>
+      </w:pPr>
+      <w:r>
+        <w:rPr>
+          <w:rFonts w:ascii="Courier New" w:hAnsi="Courier New" w:cs="Courier New"/>
+          <w:sz w:val="24"/>
+          <w:szCs w:val="24"/>
+        </w:rPr>
+        <w:t>11</w:t>
+      </w:r>
+    </w:p>
+    <w:p/>
+    <w:p>
+      <w:r>
+        <w:t xml:space="preserve">But instead we get </w:t>
+      </w:r>
+    </w:p>
+    <w:p>
+      <w:pPr>
+        <w:shd w:val="clear" w:color="auto" w:fill="D9D9D9" w:themeFill="background1" w:themeFillShade="D9"/>
+        <w:autoSpaceDE w:val="0"/>
+        <w:autoSpaceDN w:val="0"/>
+        <w:adjustRightInd w:val="0"/>
+        <w:spacing w:after="0" w:line="240" w:lineRule="auto"/>
+        <w:rPr>
+          <w:rFonts w:ascii="Courier New" w:hAnsi="Courier New" w:cs="Courier New"/>
+          <w:color w:val="000000"/>
+        </w:rPr>
+      </w:pPr>
+      <w:proofErr w:type="spellStart"/>
+      <w:r>
+        <w:rPr>
+          <w:rFonts w:ascii="Courier New" w:hAnsi="Courier New" w:cs="Courier New"/>
+          <w:color w:val="000000"/>
+        </w:rPr>
+        <w:t>disp</w:t>
+      </w:r>
+      <w:proofErr w:type="spellEnd"/>
+      <w:r>
+        <w:rPr>
+          <w:rFonts w:ascii="Courier New" w:hAnsi="Courier New" w:cs="Courier New"/>
+          <w:color w:val="000000"/>
+        </w:rPr>
+        <w:t>(k)</w:t>
+      </w:r>
+    </w:p>
+    <w:p>
+      <w:pPr>
+        <w:shd w:val="clear" w:color="auto" w:fill="D9D9D9" w:themeFill="background1" w:themeFillShade="D9"/>
+        <w:autoSpaceDE w:val="0"/>
+        <w:autoSpaceDN w:val="0"/>
+        <w:adjustRightInd w:val="0"/>
+        <w:spacing w:after="0" w:line="240" w:lineRule="auto"/>
+        <w:rPr>
+          <w:rFonts w:ascii="Courier New" w:hAnsi="Courier New" w:cs="Courier New"/>
+          <w:sz w:val="24"/>
+          <w:szCs w:val="24"/>
+        </w:rPr>
+      </w:pPr>
+      <w:r>
+        <w:rPr>
+          <w:rFonts w:ascii="Courier New" w:hAnsi="Courier New" w:cs="Courier New"/>
+          <w:color w:val="000000"/>
+        </w:rPr>
+        <w:t>11</w:t>
+      </w:r>
+    </w:p>
+    <w:p>
+      <w:pPr>
+        <w:shd w:val="clear" w:color="auto" w:fill="D9D9D9" w:themeFill="background1" w:themeFillShade="D9"/>
+        <w:autoSpaceDE w:val="0"/>
+        <w:autoSpaceDN w:val="0"/>
+        <w:adjustRightInd w:val="0"/>
+        <w:spacing w:after="0" w:line="240" w:lineRule="auto"/>
+        <w:rPr>
+          <w:rFonts w:ascii="Courier New" w:hAnsi="Courier New" w:cs="Courier New"/>
+          <w:sz w:val="24"/>
+          <w:szCs w:val="24"/>
+        </w:rPr>
+      </w:pPr>
+    </w:p>
+    <w:p>
+      <w:pPr>
+        <w:shd w:val="clear" w:color="auto" w:fill="D9D9D9" w:themeFill="background1" w:themeFillShade="D9"/>
+        <w:autoSpaceDE w:val="0"/>
+        <w:autoSpaceDN w:val="0"/>
+        <w:adjustRightInd w:val="0"/>
+        <w:spacing w:after="0" w:line="240" w:lineRule="auto"/>
+        <w:rPr>
+          <w:rFonts w:ascii="Courier New" w:hAnsi="Courier New" w:cs="Courier New"/>
+          <w:sz w:val="24"/>
+          <w:szCs w:val="24"/>
+        </w:rPr>
+      </w:pPr>
+      <w:proofErr w:type="spellStart"/>
+      <w:r>
+        <w:rPr>
+          <w:rFonts w:ascii="Courier New" w:hAnsi="Courier New" w:cs="Courier New"/>
+          <w:color w:val="000000"/>
+        </w:rPr>
+        <w:t>disp</w:t>
+      </w:r>
+      <w:proofErr w:type="spellEnd"/>
+      <w:r>
+        <w:rPr>
+          <w:rFonts w:ascii="Courier New" w:hAnsi="Courier New" w:cs="Courier New"/>
+          <w:color w:val="000000"/>
+        </w:rPr>
+        <w:t>(j)</w:t>
+      </w:r>
+    </w:p>
+    <w:p>
+      <w:pPr>
+        <w:shd w:val="clear" w:color="auto" w:fill="D9D9D9" w:themeFill="background1" w:themeFillShade="D9"/>
+        <w:autoSpaceDE w:val="0"/>
+        <w:autoSpaceDN w:val="0"/>
+        <w:adjustRightInd w:val="0"/>
+        <w:spacing w:after="0" w:line="240" w:lineRule="auto"/>
+        <w:rPr>
+          <w:rFonts w:ascii="Courier New" w:hAnsi="Courier New" w:cs="Courier New"/>
+          <w:sz w:val="24"/>
+          <w:szCs w:val="24"/>
+        </w:rPr>
+      </w:pPr>
+      <w:r>
+        <w:rPr>
+          <w:rFonts w:ascii="Courier New" w:hAnsi="Courier New" w:cs="Courier New"/>
+          <w:sz w:val="24"/>
+          <w:szCs w:val="24"/>
+        </w:rPr>
+        <w:t>10</w:t>
+      </w:r>
+    </w:p>
+    <w:p/>
+    <w:p>
+      <w:r>
+        <w:t>This happens because variables inside a function have a different scope to variables outside a function, but variables defined inside loops have the same scope as those defined outside loops. As an extra, functions inside functions (</w:t>
+      </w:r>
+      <w:proofErr w:type="gramStart"/>
+      <w:r>
+        <w:t>yes</w:t>
+      </w:r>
+      <w:proofErr w:type="gramEnd"/>
+      <w:r>
+        <w:t xml:space="preserve"> they exist, they’re called nested functions) actually have the same scope as the function above, but don’t worry too much about that one. The most important thing to remember is that functions have their own scope. An easier way to think about this is to imagine that functions run inside their own separate programs. </w:t>
+      </w:r>
+      <w:r>
+        <w:t>Or if we want to be even more abstract, imagine our main script is a man in room doing some maths on paper. In the room next to him is another man which represents our function, and between them is a single window which they can both look through. If the script man needs help from the function man, he can hold up a piece of paper with some variables on it, and the function man can copy them down onto his own paper through the window. The function man can then do his own calculations, even maybe using some of the same names as the script man, but ultimately anything he writes on his paper has no effect on the script man’s paper. At the end, the function man holds up his paper with the answer and the script man copies it down on his own paper. Apologies if the illustration is patronising but understanding variable scope can get quite complicated in other languages, so I feel it’s important to have a good grasp of what this actually means.</w:t>
+      </w:r>
+    </w:p>
+    <w:p>
+      <w:r>
+        <w:t>Let me make it less confusing now:</w:t>
+      </w:r>
+    </w:p>
+    <w:p>
+      <w:r>
+        <w:rPr>
+          <w:noProof/>
+        </w:rPr>
+        <w:drawing>
+          <wp:inline distT="0" distB="0" distL="0" distR="0" wp14:anchorId="303F9AE8" wp14:editId="0F4A1390">
+            <wp:extent cx="4552950" cy="3571875"/>
+            <wp:effectExtent l="0" t="0" r="0" b="9525"/>
+            <wp:docPr id="12" name="Picture 12"/>
+            <wp:cNvGraphicFramePr>
+              <a:graphicFrameLocks xmlns:a="http://schemas.openxmlformats.org/drawingml/2006/main" noChangeAspect="1"/>
+            </wp:cNvGraphicFramePr>
+            <a:graphic xmlns:a="http://schemas.openxmlformats.org/drawingml/2006/main">
+              <a:graphicData uri="http://schemas.openxmlformats.org/drawingml/2006/picture">
+                <pic:pic xmlns:pic="http://schemas.openxmlformats.org/drawingml/2006/picture">
+                  <pic:nvPicPr>
+                    <pic:cNvPr id="1" name=""/>
+                    <pic:cNvPicPr/>
+                  </pic:nvPicPr>
+                  <pic:blipFill>
+                    <a:blip r:embed="rId13"/>
+                    <a:stretch>
+                      <a:fillRect/>
+                    </a:stretch>
+                  </pic:blipFill>
+                  <pic:spPr>
+                    <a:xfrm>
+                      <a:off x="0" y="0"/>
                       <a:ext cx="4552950" cy="3571875"/>
                     </a:xfrm>
                     <a:prstGeom prst="rect">
@@ -1849,7 +2040,7 @@
                     <pic:cNvPicPr/>
                   </pic:nvPicPr>
                   <pic:blipFill>
-                    <a:blip r:embed="rId13">
+                    <a:blip r:embed="rId14">
                       <a:extLst>
                         <a:ext uri="{28A0092B-C50C-407E-A947-70E740481C1C}">
                           <a14:useLocalDpi xmlns:a14="http://schemas.microsoft.com/office/drawing/2010/main" val="0"/>

</xml_diff>

<commit_message>
Added sections on ribbon
</commit_message>
<xml_diff>
--- a/Matlab revision notes.docx
+++ b/Matlab revision notes.docx
@@ -839,13 +839,11 @@
       </w:r>
       <w:proofErr w:type="spellEnd"/>
       <w:r>
-        <w:t xml:space="preserve">. If you remember </w:t>
-      </w:r>
-      <w:proofErr w:type="gramStart"/>
-      <w:r>
-        <w:t>an</w:t>
-      </w:r>
-      <w:proofErr w:type="gramEnd"/>
+        <w:t>. If you remember an</w:t>
+      </w:r>
+      <w:r>
+        <w:t>y</w:t>
+      </w:r>
       <w:r>
         <w:t xml:space="preserve"> function, remember this one. All it does is provide the </w:t>
       </w:r>
@@ -913,58 +911,6 @@
             <wp:extent cx="3912449" cy="3925019"/>
             <wp:effectExtent l="0" t="0" r="0" b="0"/>
             <wp:docPr id="2" name="Picture 2"/>
-            <wp:cNvGraphicFramePr>
-              <a:graphicFrameLocks xmlns:a="http://schemas.openxmlformats.org/drawingml/2006/main" noChangeAspect="1"/>
-            </wp:cNvGraphicFramePr>
-            <a:graphic xmlns:a="http://schemas.openxmlformats.org/drawingml/2006/main">
-              <a:graphicData uri="http://schemas.openxmlformats.org/drawingml/2006/picture">
-                <pic:pic xmlns:pic="http://schemas.openxmlformats.org/drawingml/2006/picture">
-                  <pic:nvPicPr>
-                    <pic:cNvPr id="1" name=""/>
-                    <pic:cNvPicPr/>
-                  </pic:nvPicPr>
-                  <pic:blipFill>
-                    <a:blip r:embed="rId4"/>
-                    <a:stretch>
-                      <a:fillRect/>
-                    </a:stretch>
-                  </pic:blipFill>
-                  <pic:spPr>
-                    <a:xfrm>
-                      <a:off x="0" y="0"/>
-                      <a:ext cx="3914981" cy="3927559"/>
-                    </a:xfrm>
-                    <a:prstGeom prst="rect">
-                      <a:avLst/>
-                    </a:prstGeom>
-                  </pic:spPr>
-                </pic:pic>
-              </a:graphicData>
-            </a:graphic>
-          </wp:inline>
-        </w:drawing>
-      </w:r>
-    </w:p>
-    <w:p>
-      <w:proofErr w:type="gramStart"/>
-      <w:r>
-        <w:t>Lets</w:t>
-      </w:r>
-      <w:proofErr w:type="gramEnd"/>
-      <w:r>
-        <w:t xml:space="preserve"> go through each section and explain what’s going on. In this case, we’re using doc plot as an example.</w:t>
-      </w:r>
-    </w:p>
-    <w:p>
-      <w:r>
-        <w:rPr>
-          <w:noProof/>
-        </w:rPr>
-        <w:drawing>
-          <wp:inline distT="0" distB="0" distL="0" distR="0" wp14:anchorId="59780A3D" wp14:editId="3A274E2F">
-            <wp:extent cx="5731510" cy="670560"/>
-            <wp:effectExtent l="0" t="0" r="2540" b="0"/>
-            <wp:docPr id="3" name="Picture 3"/>
             <wp:cNvGraphicFramePr>
               <a:graphicFrameLocks xmlns:a="http://schemas.openxmlformats.org/drawingml/2006/main" noChangeAspect="1"/>
             </wp:cNvGraphicFramePr>
@@ -984,7 +930,7 @@
                   <pic:spPr>
                     <a:xfrm>
                       <a:off x="0" y="0"/>
-                      <a:ext cx="5731510" cy="670560"/>
+                      <a:ext cx="3914981" cy="3927559"/>
                     </a:xfrm>
                     <a:prstGeom prst="rect">
                       <a:avLst/>
@@ -998,8 +944,13 @@
       </w:r>
     </w:p>
     <w:p>
-      <w:r>
-        <w:t>The first line is the function name in orange, and a short explanation below.</w:t>
+      <w:proofErr w:type="gramStart"/>
+      <w:r>
+        <w:t>Lets</w:t>
+      </w:r>
+      <w:proofErr w:type="gramEnd"/>
+      <w:r>
+        <w:t xml:space="preserve"> go through each section and explain what’s going on. In this case, we’re using doc plot as an example.</w:t>
       </w:r>
     </w:p>
     <w:p>
@@ -1007,12 +958,11 @@
         <w:rPr>
           <w:noProof/>
         </w:rPr>
-        <w:lastRenderedPageBreak/>
         <w:drawing>
-          <wp:inline distT="0" distB="0" distL="0" distR="0" wp14:anchorId="2299CC04" wp14:editId="0C8E8CAD">
-            <wp:extent cx="5731510" cy="2299970"/>
-            <wp:effectExtent l="0" t="0" r="2540" b="5080"/>
-            <wp:docPr id="4" name="Picture 4"/>
+          <wp:inline distT="0" distB="0" distL="0" distR="0" wp14:anchorId="59780A3D" wp14:editId="3A274E2F">
+            <wp:extent cx="5731510" cy="670560"/>
+            <wp:effectExtent l="0" t="0" r="2540" b="0"/>
+            <wp:docPr id="3" name="Picture 3"/>
             <wp:cNvGraphicFramePr>
               <a:graphicFrameLocks xmlns:a="http://schemas.openxmlformats.org/drawingml/2006/main" noChangeAspect="1"/>
             </wp:cNvGraphicFramePr>
@@ -1032,7 +982,7 @@
                   <pic:spPr>
                     <a:xfrm>
                       <a:off x="0" y="0"/>
-                      <a:ext cx="5731510" cy="2299970"/>
+                      <a:ext cx="5731510" cy="670560"/>
                     </a:xfrm>
                     <a:prstGeom prst="rect">
                       <a:avLst/>
@@ -1047,87 +997,7 @@
     </w:p>
     <w:p>
       <w:r>
-        <w:t xml:space="preserve">The syntax section describes the valid syntax for the function i.e. how best to call the function. You’ll notice there’s more than one combination of input variables that you could give. This is because </w:t>
-      </w:r>
-      <w:proofErr w:type="spellStart"/>
-      <w:r>
-        <w:t>matlab</w:t>
-      </w:r>
-      <w:proofErr w:type="spellEnd"/>
-      <w:r>
-        <w:t xml:space="preserve"> </w:t>
-      </w:r>
-      <w:proofErr w:type="gramStart"/>
-      <w:r>
-        <w:t>actually decides</w:t>
-      </w:r>
-      <w:proofErr w:type="gramEnd"/>
-      <w:r>
-        <w:t xml:space="preserve"> what to do inside the function based on the combination of inputs that you give it. For example, plot will plot with the default </w:t>
-      </w:r>
-      <w:proofErr w:type="spellStart"/>
-      <w:r>
-        <w:t>matlab</w:t>
-      </w:r>
-      <w:proofErr w:type="spellEnd"/>
-      <w:r>
-        <w:t xml:space="preserve"> colours, unless you specify a specific line input in </w:t>
-      </w:r>
-      <w:proofErr w:type="spellStart"/>
-      <w:r>
-        <w:t>LineSpec</w:t>
-      </w:r>
-      <w:proofErr w:type="spellEnd"/>
-      <w:r>
-        <w:t xml:space="preserve">. In the docs, uppercase letter usually </w:t>
-      </w:r>
-      <w:proofErr w:type="gramStart"/>
-      <w:r>
-        <w:t>refer</w:t>
-      </w:r>
-      <w:proofErr w:type="gramEnd"/>
-      <w:r>
-        <w:t xml:space="preserve"> to matrix values, while lowercase letters are individual values</w:t>
-      </w:r>
-      <w:r>
-        <w:t xml:space="preserve">. Words are usually strings, and __ means any combination of the previous syntaxes, plus this new thing. For example </w:t>
-      </w:r>
-      <w:proofErr w:type="gramStart"/>
-      <w:r>
-        <w:t>plot(</w:t>
-      </w:r>
-      <w:proofErr w:type="spellStart"/>
-      <w:proofErr w:type="gramEnd"/>
-      <w:r>
-        <w:t>ax</w:t>
-      </w:r>
-      <w:proofErr w:type="spellEnd"/>
-      <w:r>
-        <w:t>, __) means we first specify the axis as, then continue as normal, so plot(</w:t>
-      </w:r>
-      <w:proofErr w:type="spellStart"/>
-      <w:r>
-        <w:t>ax</w:t>
-      </w:r>
-      <w:proofErr w:type="spellEnd"/>
-      <w:r>
-        <w:t>, X, Y) is valid (where __ corresponds to X,Y in this case), as well as plot(</w:t>
-      </w:r>
-      <w:proofErr w:type="spellStart"/>
-      <w:r>
-        <w:t>ax</w:t>
-      </w:r>
-      <w:proofErr w:type="spellEnd"/>
-      <w:r>
-        <w:t xml:space="preserve">, X, Y, </w:t>
-      </w:r>
-      <w:proofErr w:type="spellStart"/>
-      <w:r>
-        <w:t>LineSpec</w:t>
-      </w:r>
-      <w:proofErr w:type="spellEnd"/>
-      <w:r>
-        <w:t>) etc.</w:t>
+        <w:t>The first line is the function name in orange, and a short explanation below.</w:t>
       </w:r>
     </w:p>
     <w:p>
@@ -1135,11 +1005,12 @@
         <w:rPr>
           <w:noProof/>
         </w:rPr>
+        <w:lastRenderedPageBreak/>
         <w:drawing>
-          <wp:inline distT="0" distB="0" distL="0" distR="0" wp14:anchorId="38F95375" wp14:editId="29D464AE">
-            <wp:extent cx="5731510" cy="3665855"/>
-            <wp:effectExtent l="0" t="0" r="2540" b="0"/>
-            <wp:docPr id="5" name="Picture 5"/>
+          <wp:inline distT="0" distB="0" distL="0" distR="0" wp14:anchorId="2299CC04" wp14:editId="0C8E8CAD">
+            <wp:extent cx="5731510" cy="2299970"/>
+            <wp:effectExtent l="0" t="0" r="2540" b="5080"/>
+            <wp:docPr id="4" name="Picture 4"/>
             <wp:cNvGraphicFramePr>
               <a:graphicFrameLocks xmlns:a="http://schemas.openxmlformats.org/drawingml/2006/main" noChangeAspect="1"/>
             </wp:cNvGraphicFramePr>
@@ -1159,7 +1030,7 @@
                   <pic:spPr>
                     <a:xfrm>
                       <a:off x="0" y="0"/>
-                      <a:ext cx="5731510" cy="3665855"/>
+                      <a:ext cx="5731510" cy="2299970"/>
                     </a:xfrm>
                     <a:prstGeom prst="rect">
                       <a:avLst/>
@@ -1174,7 +1045,31 @@
     </w:p>
     <w:p>
       <w:r>
-        <w:t xml:space="preserve">The description section details what happens if you call the function with a specific syntax specified in the syntax section. For example, if we include a </w:t>
+        <w:t xml:space="preserve">The syntax section describes the valid syntax for the function i.e. how best to call the function. You’ll notice there’s more than one combination of input variables that you could give. This is because </w:t>
+      </w:r>
+      <w:proofErr w:type="spellStart"/>
+      <w:r>
+        <w:t>matlab</w:t>
+      </w:r>
+      <w:proofErr w:type="spellEnd"/>
+      <w:r>
+        <w:t xml:space="preserve"> </w:t>
+      </w:r>
+      <w:proofErr w:type="gramStart"/>
+      <w:r>
+        <w:t>actually decides</w:t>
+      </w:r>
+      <w:proofErr w:type="gramEnd"/>
+      <w:r>
+        <w:t xml:space="preserve"> what to do inside the function based on the combination of inputs that you give it. For example, plot will plot with the default </w:t>
+      </w:r>
+      <w:proofErr w:type="spellStart"/>
+      <w:r>
+        <w:t>matlab</w:t>
+      </w:r>
+      <w:proofErr w:type="spellEnd"/>
+      <w:r>
+        <w:t xml:space="preserve"> colours, unless you specify a specific line input in </w:t>
       </w:r>
       <w:proofErr w:type="spellStart"/>
       <w:r>
@@ -1182,7 +1077,55 @@
       </w:r>
       <w:proofErr w:type="spellEnd"/>
       <w:r>
-        <w:t xml:space="preserve"> after X, and Y, we see it will set the line style, symbol and colour.</w:t>
+        <w:t xml:space="preserve">. In the docs, uppercase letter usually </w:t>
+      </w:r>
+      <w:proofErr w:type="gramStart"/>
+      <w:r>
+        <w:t>refer</w:t>
+      </w:r>
+      <w:proofErr w:type="gramEnd"/>
+      <w:r>
+        <w:t xml:space="preserve"> to matrix values, while lowercase letters are individual values</w:t>
+      </w:r>
+      <w:r>
+        <w:t xml:space="preserve">. Words are usually strings, and __ means any combination of the previous syntaxes, plus this new thing. For example </w:t>
+      </w:r>
+      <w:proofErr w:type="gramStart"/>
+      <w:r>
+        <w:t>plot(</w:t>
+      </w:r>
+      <w:proofErr w:type="spellStart"/>
+      <w:proofErr w:type="gramEnd"/>
+      <w:r>
+        <w:t>ax</w:t>
+      </w:r>
+      <w:proofErr w:type="spellEnd"/>
+      <w:r>
+        <w:t>, __) means we first specify the axis as, then continue as normal, so plot(</w:t>
+      </w:r>
+      <w:proofErr w:type="spellStart"/>
+      <w:r>
+        <w:t>ax</w:t>
+      </w:r>
+      <w:proofErr w:type="spellEnd"/>
+      <w:r>
+        <w:t>, X, Y) is valid (where __ corresponds to X,Y in this case), as well as plot(</w:t>
+      </w:r>
+      <w:proofErr w:type="spellStart"/>
+      <w:r>
+        <w:t>ax</w:t>
+      </w:r>
+      <w:proofErr w:type="spellEnd"/>
+      <w:r>
+        <w:t xml:space="preserve">, X, Y, </w:t>
+      </w:r>
+      <w:proofErr w:type="spellStart"/>
+      <w:r>
+        <w:t>LineSpec</w:t>
+      </w:r>
+      <w:proofErr w:type="spellEnd"/>
+      <w:r>
+        <w:t>) etc.</w:t>
       </w:r>
     </w:p>
     <w:p>
@@ -1190,12 +1133,11 @@
         <w:rPr>
           <w:noProof/>
         </w:rPr>
-        <w:lastRenderedPageBreak/>
         <w:drawing>
-          <wp:inline distT="0" distB="0" distL="0" distR="0" wp14:anchorId="7CC5DEAB" wp14:editId="212D22D4">
-            <wp:extent cx="5731510" cy="6253480"/>
+          <wp:inline distT="0" distB="0" distL="0" distR="0" wp14:anchorId="38F95375" wp14:editId="29D464AE">
+            <wp:extent cx="5731510" cy="3665855"/>
             <wp:effectExtent l="0" t="0" r="2540" b="0"/>
-            <wp:docPr id="7" name="Picture 7"/>
+            <wp:docPr id="5" name="Picture 5"/>
             <wp:cNvGraphicFramePr>
               <a:graphicFrameLocks xmlns:a="http://schemas.openxmlformats.org/drawingml/2006/main" noChangeAspect="1"/>
             </wp:cNvGraphicFramePr>
@@ -1215,7 +1157,7 @@
                   <pic:spPr>
                     <a:xfrm>
                       <a:off x="0" y="0"/>
-                      <a:ext cx="5731510" cy="6253480"/>
+                      <a:ext cx="5731510" cy="3665855"/>
                     </a:xfrm>
                     <a:prstGeom prst="rect">
                       <a:avLst/>
@@ -1230,30 +1172,17 @@
     </w:p>
     <w:p>
       <w:r>
-        <w:rPr>
-          <w:color w:val="FF0000"/>
-        </w:rPr>
-        <w:t xml:space="preserve">The examples section is by far the most </w:t>
-      </w:r>
-      <w:proofErr w:type="gramStart"/>
-      <w:r>
-        <w:rPr>
-          <w:color w:val="FF0000"/>
-        </w:rPr>
-        <w:t>useful, and</w:t>
-      </w:r>
-      <w:proofErr w:type="gramEnd"/>
-      <w:r>
-        <w:rPr>
-          <w:color w:val="FF0000"/>
-        </w:rPr>
-        <w:t xml:space="preserve"> gives examples of how to use each syntax given above. </w:t>
-      </w:r>
-      <w:r>
-        <w:t>Most times I use the doc function, I take a brief look at the description section, and then immediately scroll down to the examples section. Don’t be afraid to learn by example!</w:t>
-      </w:r>
-    </w:p>
-    <w:p/>
+        <w:t xml:space="preserve">The description section details what happens if you call the function with a specific syntax specified in the syntax section. For example, if we include a </w:t>
+      </w:r>
+      <w:proofErr w:type="spellStart"/>
+      <w:r>
+        <w:t>LineSpec</w:t>
+      </w:r>
+      <w:proofErr w:type="spellEnd"/>
+      <w:r>
+        <w:t xml:space="preserve"> after X, and Y, we see it will set the line style, symbol and colour.</w:t>
+      </w:r>
+    </w:p>
     <w:p>
       <w:r>
         <w:rPr>
@@ -1261,10 +1190,10 @@
         </w:rPr>
         <w:lastRenderedPageBreak/>
         <w:drawing>
-          <wp:inline distT="0" distB="0" distL="0" distR="0" wp14:anchorId="124DF312" wp14:editId="51A8E45D">
-            <wp:extent cx="3390181" cy="3756017"/>
-            <wp:effectExtent l="0" t="0" r="1270" b="0"/>
-            <wp:docPr id="8" name="Picture 8"/>
+          <wp:inline distT="0" distB="0" distL="0" distR="0" wp14:anchorId="7CC5DEAB" wp14:editId="212D22D4">
+            <wp:extent cx="5731510" cy="6253480"/>
+            <wp:effectExtent l="0" t="0" r="2540" b="0"/>
+            <wp:docPr id="7" name="Picture 7"/>
             <wp:cNvGraphicFramePr>
               <a:graphicFrameLocks xmlns:a="http://schemas.openxmlformats.org/drawingml/2006/main" noChangeAspect="1"/>
             </wp:cNvGraphicFramePr>
@@ -1284,7 +1213,7 @@
                   <pic:spPr>
                     <a:xfrm>
                       <a:off x="0" y="0"/>
-                      <a:ext cx="3400876" cy="3767866"/>
+                      <a:ext cx="5731510" cy="6253480"/>
                     </a:xfrm>
                     <a:prstGeom prst="rect">
                       <a:avLst/>
@@ -1299,38 +1228,41 @@
     </w:p>
     <w:p>
       <w:r>
-        <w:t xml:space="preserve">The input arguments section </w:t>
-      </w:r>
-      <w:r>
-        <w:t xml:space="preserve">details all the possible inputs and the format </w:t>
-      </w:r>
-      <w:proofErr w:type="spellStart"/>
-      <w:r>
-        <w:t>matlab</w:t>
-      </w:r>
-      <w:proofErr w:type="spellEnd"/>
-      <w:r>
-        <w:t xml:space="preserve"> expects them to be in. This is especially useful for string inputs, where sometimes you need to use a specific string format. For example, here line style only has a certain number of characters that can be used. ‘red’ would be an invalid </w:t>
-      </w:r>
-      <w:proofErr w:type="spellStart"/>
-      <w:r>
-        <w:t>linestyle</w:t>
-      </w:r>
-      <w:proofErr w:type="spellEnd"/>
-      <w:r>
-        <w:t>.</w:t>
-      </w:r>
-    </w:p>
+        <w:rPr>
+          <w:color w:val="FF0000"/>
+        </w:rPr>
+        <w:t xml:space="preserve">The examples section is by far the most </w:t>
+      </w:r>
+      <w:proofErr w:type="gramStart"/>
+      <w:r>
+        <w:rPr>
+          <w:color w:val="FF0000"/>
+        </w:rPr>
+        <w:t>useful, and</w:t>
+      </w:r>
+      <w:proofErr w:type="gramEnd"/>
+      <w:r>
+        <w:rPr>
+          <w:color w:val="FF0000"/>
+        </w:rPr>
+        <w:t xml:space="preserve"> gives examples of how to use each syntax given above. </w:t>
+      </w:r>
+      <w:r>
+        <w:t>Most times I use the doc function, I take a brief look at the description section, and then immediately scroll down to the examples section. Don’t be afraid to learn by example!</w:t>
+      </w:r>
+    </w:p>
+    <w:p/>
     <w:p>
       <w:r>
         <w:rPr>
           <w:noProof/>
         </w:rPr>
+        <w:lastRenderedPageBreak/>
         <w:drawing>
-          <wp:inline distT="0" distB="0" distL="0" distR="0" wp14:anchorId="6C609AEB" wp14:editId="600A8AD0">
-            <wp:extent cx="5731510" cy="1726565"/>
-            <wp:effectExtent l="0" t="0" r="2540" b="6985"/>
-            <wp:docPr id="9" name="Picture 9"/>
+          <wp:inline distT="0" distB="0" distL="0" distR="0" wp14:anchorId="124DF312" wp14:editId="51A8E45D">
+            <wp:extent cx="5652655" cy="6262636"/>
+            <wp:effectExtent l="0" t="0" r="5715" b="5080"/>
+            <wp:docPr id="8" name="Picture 8"/>
             <wp:cNvGraphicFramePr>
               <a:graphicFrameLocks xmlns:a="http://schemas.openxmlformats.org/drawingml/2006/main" noChangeAspect="1"/>
             </wp:cNvGraphicFramePr>
@@ -1350,6 +1282,72 @@
                   <pic:spPr>
                     <a:xfrm>
                       <a:off x="0" y="0"/>
+                      <a:ext cx="5691158" cy="6305293"/>
+                    </a:xfrm>
+                    <a:prstGeom prst="rect">
+                      <a:avLst/>
+                    </a:prstGeom>
+                  </pic:spPr>
+                </pic:pic>
+              </a:graphicData>
+            </a:graphic>
+          </wp:inline>
+        </w:drawing>
+      </w:r>
+    </w:p>
+    <w:p>
+      <w:r>
+        <w:t xml:space="preserve">The input arguments section </w:t>
+      </w:r>
+      <w:r>
+        <w:t xml:space="preserve">details all the possible inputs and the format </w:t>
+      </w:r>
+      <w:proofErr w:type="spellStart"/>
+      <w:r>
+        <w:t>matlab</w:t>
+      </w:r>
+      <w:proofErr w:type="spellEnd"/>
+      <w:r>
+        <w:t xml:space="preserve"> expects them to be in. This is especially useful for string inputs, where sometimes you need to use a specific string format. For example, here line style only has a certain number of characters that can be used. ‘red’ would be an invalid </w:t>
+      </w:r>
+      <w:proofErr w:type="spellStart"/>
+      <w:r>
+        <w:t>linestyle</w:t>
+      </w:r>
+      <w:proofErr w:type="spellEnd"/>
+      <w:r>
+        <w:t>.</w:t>
+      </w:r>
+    </w:p>
+    <w:p>
+      <w:r>
+        <w:rPr>
+          <w:noProof/>
+        </w:rPr>
+        <w:drawing>
+          <wp:inline distT="0" distB="0" distL="0" distR="0" wp14:anchorId="6C609AEB" wp14:editId="600A8AD0">
+            <wp:extent cx="5731510" cy="1726565"/>
+            <wp:effectExtent l="0" t="0" r="2540" b="6985"/>
+            <wp:docPr id="9" name="Picture 9"/>
+            <wp:cNvGraphicFramePr>
+              <a:graphicFrameLocks xmlns:a="http://schemas.openxmlformats.org/drawingml/2006/main" noChangeAspect="1"/>
+            </wp:cNvGraphicFramePr>
+            <a:graphic xmlns:a="http://schemas.openxmlformats.org/drawingml/2006/main">
+              <a:graphicData uri="http://schemas.openxmlformats.org/drawingml/2006/picture">
+                <pic:pic xmlns:pic="http://schemas.openxmlformats.org/drawingml/2006/picture">
+                  <pic:nvPicPr>
+                    <pic:cNvPr id="1" name=""/>
+                    <pic:cNvPicPr/>
+                  </pic:nvPicPr>
+                  <pic:blipFill>
+                    <a:blip r:embed="rId11"/>
+                    <a:stretch>
+                      <a:fillRect/>
+                    </a:stretch>
+                  </pic:blipFill>
+                  <pic:spPr>
+                    <a:xfrm>
+                      <a:off x="0" y="0"/>
                       <a:ext cx="5731510" cy="1726565"/>
                     </a:xfrm>
                     <a:prstGeom prst="rect">
@@ -1365,6 +1363,7 @@
     </w:p>
     <w:p>
       <w:r>
+        <w:lastRenderedPageBreak/>
         <w:t xml:space="preserve">The output arguments section is like the input arguments section but for function outputs. Like the inputs section, each output has an alias name (h in this case, but when you call the function you can set it to whatever you want e.g. </w:t>
       </w:r>
       <w:proofErr w:type="spellStart"/>
@@ -1401,6 +1400,7 @@
         <w:t>vary from function to function but usually contain some extra tips on how to use the function that don’t fit anywhere else, and sometimes a brief description of the theory behind the function if it’s particularly mathematically intensive.</w:t>
       </w:r>
     </w:p>
+    <w:p/>
     <w:p>
       <w:pPr>
         <w:pStyle w:val="Heading2"/>
@@ -1491,11 +1491,7 @@
         <w:t xml:space="preserve"> </w:t>
       </w:r>
       <w:r>
-        <w:t xml:space="preserve">development </w:t>
-      </w:r>
-      <w:r>
-        <w:lastRenderedPageBreak/>
-        <w:t xml:space="preserve">environment on the other hand gives us lots of fun tools for editing our code. I will give a brief overview of some of the tools I have found particularly useful. </w:t>
+        <w:t xml:space="preserve">development environment on the other hand gives us lots of fun tools for editing our code. I will give a brief overview of some of the tools I have found particularly useful. </w:t>
       </w:r>
     </w:p>
     <w:p>
@@ -1519,7 +1515,7 @@
                     <pic:cNvPicPr/>
                   </pic:nvPicPr>
                   <pic:blipFill>
-                    <a:blip r:embed="rId11">
+                    <a:blip r:embed="rId12">
                       <a:extLst>
                         <a:ext uri="{28A0092B-C50C-407E-A947-70E740481C1C}">
                           <a14:useLocalDpi xmlns:a14="http://schemas.microsoft.com/office/drawing/2010/main" val="0"/>
@@ -1592,6 +1588,7 @@
         <w:pStyle w:val="Heading3"/>
       </w:pPr>
       <w:r>
+        <w:lastRenderedPageBreak/>
         <w:t>Command window</w:t>
       </w:r>
     </w:p>
@@ -1608,23 +1605,44 @@
       </w:r>
       <w:proofErr w:type="spellEnd"/>
       <w:r>
-        <w:t xml:space="preserve"> language. Essentially any line you type here will be run, just like in a </w:t>
-      </w:r>
-      <w:proofErr w:type="spellStart"/>
-      <w:r>
+        <w:t xml:space="preserve"> language</w:t>
+      </w:r>
+      <w:r>
+        <w:rPr>
+          <w:color w:val="FF0000"/>
+        </w:rPr>
+        <w:t xml:space="preserve">. Essentially any line you type here will be run, just like in a </w:t>
+      </w:r>
+      <w:proofErr w:type="spellStart"/>
+      <w:r>
+        <w:rPr>
+          <w:color w:val="FF0000"/>
+        </w:rPr>
         <w:t>matlab</w:t>
       </w:r>
       <w:proofErr w:type="spellEnd"/>
       <w:r>
+        <w:rPr>
+          <w:color w:val="FF0000"/>
+        </w:rPr>
         <w:t xml:space="preserve"> script. You could, if you really wanted to, copy and paste every single line in your script into the command window, and it would run pretty much </w:t>
       </w:r>
       <w:proofErr w:type="gramStart"/>
       <w:r>
+        <w:rPr>
+          <w:color w:val="FF0000"/>
+        </w:rPr>
         <w:t>exactly the same</w:t>
       </w:r>
       <w:proofErr w:type="gramEnd"/>
       <w:r>
-        <w:t xml:space="preserve">. This is great because it means you can quickly prototype code without having to reload your scripts, and probe into variables to get their values. For example, if you want to know if you can multiply two matrices together, just try it in this window, and if you get an error you know you can’t. Now you may say “what’s the difference between that and just running the script itself and seeing if you get an error?” Well, for a start, what happens if your </w:t>
+        <w:rPr>
+          <w:color w:val="FF0000"/>
+        </w:rPr>
+        <w:t xml:space="preserve">. </w:t>
+      </w:r>
+      <w:r>
+        <w:t xml:space="preserve">This is great because it means you can quickly prototype code without having to reload your scripts, and probe into variables to get their values. For example, if you want to know if you can multiply two matrices together, just try it in this window, and if you get an error you know you can’t. Now you may say “what’s the difference between that and just running the script itself and seeing if you get an error?” Well, for a start, what happens if your </w:t>
       </w:r>
       <w:r>
         <w:t xml:space="preserve">code takes ages to load because you need to reconstruct your matrices each time, or what if your code expects some input which you </w:t>
@@ -1650,11 +1668,308 @@
       <w:r>
         <w:t>)” function to view the variable. These are all valid reasons to use the command window.</w:t>
       </w:r>
+    </w:p>
+    <w:p>
+      <w:pPr>
+        <w:pStyle w:val="Heading3"/>
+      </w:pPr>
+      <w:r>
+        <w:t>Variable workspace</w:t>
+      </w:r>
+    </w:p>
+    <w:p>
+      <w:r>
+        <w:t>This is a list of all the variables currently loaded into memory which your script has access to</w:t>
+      </w:r>
+      <w:r>
+        <w:t xml:space="preserve">. </w:t>
+      </w:r>
+      <w:r>
+        <w:t xml:space="preserve">It does not show you variables local </w:t>
+      </w:r>
+      <w:r>
+        <w:t xml:space="preserve">to functions </w:t>
+      </w:r>
+      <w:r>
+        <w:t>(see the workspace section for a definition of ‘access’</w:t>
+      </w:r>
+      <w:r>
+        <w:t xml:space="preserve"> and ‘local’</w:t>
+      </w:r>
+      <w:r>
+        <w:t>)</w:t>
+      </w:r>
+      <w:r>
+        <w:t xml:space="preserve">, so you will not be able to see the values of variables inside functions*. The workspace will only update after your code finishes executing*, and so the values here will only be the last value of the variable at the end of your script. For example, if we have a for loop with </w:t>
+      </w:r>
+      <w:proofErr w:type="spellStart"/>
+      <w:r>
+        <w:t>i</w:t>
+      </w:r>
+      <w:proofErr w:type="spellEnd"/>
+      <w:r>
+        <w:t xml:space="preserve"> = 1:10, in the loop </w:t>
+      </w:r>
+      <w:proofErr w:type="spellStart"/>
+      <w:r>
+        <w:t>i</w:t>
+      </w:r>
+      <w:proofErr w:type="spellEnd"/>
+      <w:r>
+        <w:t xml:space="preserve"> will be values from 1 to 10, but in the workspace viewer we will only ever see </w:t>
+      </w:r>
+      <w:proofErr w:type="spellStart"/>
+      <w:r>
+        <w:t>i</w:t>
+      </w:r>
+      <w:proofErr w:type="spellEnd"/>
+      <w:r>
+        <w:t xml:space="preserve"> as being 10, as this is its final value at the end of the script. </w:t>
+      </w:r>
+      <w:r>
+        <w:t>To view the value</w:t>
+      </w:r>
+      <w:r>
+        <w:t xml:space="preserve"> full value</w:t>
+      </w:r>
+      <w:r>
+        <w:t xml:space="preserve"> of a variable or array, double click the variable.</w:t>
+      </w:r>
+      <w:r>
+        <w:t xml:space="preserve"> If you can, avoid doing this as much as possible. The reason is it’s usually a lot quicker to type the variable name in the command window and get an instant output, rather than having to search for it in the variable workspace, double click it and then wait for </w:t>
+      </w:r>
+      <w:proofErr w:type="spellStart"/>
+      <w:r>
+        <w:t>matlab</w:t>
+      </w:r>
+      <w:proofErr w:type="spellEnd"/>
+      <w:r>
+        <w:t xml:space="preserve"> to load a new window, and then </w:t>
+      </w:r>
+      <w:proofErr w:type="gramStart"/>
+      <w:r>
+        <w:t>have to</w:t>
+      </w:r>
+      <w:proofErr w:type="gramEnd"/>
+      <w:r>
+        <w:t xml:space="preserve"> click back to the editor. Additionally, it’s quick to type </w:t>
+      </w:r>
+      <w:proofErr w:type="gramStart"/>
+      <w:r>
+        <w:t>A(</w:t>
+      </w:r>
+      <w:proofErr w:type="gramEnd"/>
+      <w:r>
+        <w:t>50) to get the 50</w:t>
+      </w:r>
+      <w:r>
+        <w:rPr>
+          <w:vertAlign w:val="superscript"/>
+        </w:rPr>
+        <w:t>th</w:t>
+      </w:r>
+      <w:r>
+        <w:t xml:space="preserve"> value of array A in the command window, than it is to search for the 50</w:t>
+      </w:r>
+      <w:r>
+        <w:rPr>
+          <w:vertAlign w:val="superscript"/>
+        </w:rPr>
+        <w:t>th</w:t>
+      </w:r>
+      <w:r>
+        <w:t xml:space="preserve"> value in the variable workspace. The only times I ever end up using this workspace is </w:t>
+      </w:r>
+      <w:r>
+        <w:t>if the array doesn’t format well in the command window because it’s too big.</w:t>
+      </w:r>
+    </w:p>
+    <w:p>
+      <w:r>
+        <w:t xml:space="preserve">*- This is not true if you are debugging, see the section on debugging for more info. </w:t>
+      </w:r>
+    </w:p>
+    <w:p>
+      <w:pPr>
+        <w:pStyle w:val="Heading3"/>
+      </w:pPr>
+      <w:r>
+        <w:t>Tool ribbon</w:t>
+      </w:r>
+    </w:p>
+    <w:p>
+      <w:r>
+        <w:t xml:space="preserve">This ribbon contains some useful tools for doing things in </w:t>
+      </w:r>
+      <w:proofErr w:type="spellStart"/>
+      <w:r>
+        <w:t>matlab</w:t>
+      </w:r>
+      <w:proofErr w:type="spellEnd"/>
+      <w:r>
+        <w:t>. I’ve highlighted the parts I use most often.</w:t>
+      </w:r>
+    </w:p>
+    <w:p>
+      <w:r>
+        <w:t>In the home tab:</w:t>
+      </w:r>
+    </w:p>
+    <w:p>
+      <w:r>
+        <w:rPr>
+          <w:noProof/>
+        </w:rPr>
+        <w:drawing>
+          <wp:inline distT="0" distB="0" distL="0" distR="0">
+            <wp:extent cx="5731510" cy="523875"/>
+            <wp:effectExtent l="0" t="0" r="2540" b="9525"/>
+            <wp:docPr id="10" name="Picture 10"/>
+            <wp:cNvGraphicFramePr>
+              <a:graphicFrameLocks xmlns:a="http://schemas.openxmlformats.org/drawingml/2006/main" noChangeAspect="1"/>
+            </wp:cNvGraphicFramePr>
+            <a:graphic xmlns:a="http://schemas.openxmlformats.org/drawingml/2006/main">
+              <a:graphicData uri="http://schemas.openxmlformats.org/drawingml/2006/picture">
+                <pic:pic xmlns:pic="http://schemas.openxmlformats.org/drawingml/2006/picture">
+                  <pic:nvPicPr>
+                    <pic:cNvPr id="10" name="home_ribon_coloured.png"/>
+                    <pic:cNvPicPr/>
+                  </pic:nvPicPr>
+                  <pic:blipFill>
+                    <a:blip r:embed="rId13">
+                      <a:extLst>
+                        <a:ext uri="{28A0092B-C50C-407E-A947-70E740481C1C}">
+                          <a14:useLocalDpi xmlns:a14="http://schemas.microsoft.com/office/drawing/2010/main" val="0"/>
+                        </a:ext>
+                      </a:extLst>
+                    </a:blip>
+                    <a:stretch>
+                      <a:fillRect/>
+                    </a:stretch>
+                  </pic:blipFill>
+                  <pic:spPr>
+                    <a:xfrm>
+                      <a:off x="0" y="0"/>
+                      <a:ext cx="5731510" cy="523875"/>
+                    </a:xfrm>
+                    <a:prstGeom prst="rect">
+                      <a:avLst/>
+                    </a:prstGeom>
+                  </pic:spPr>
+                </pic:pic>
+              </a:graphicData>
+            </a:graphic>
+          </wp:inline>
+        </w:drawing>
+      </w:r>
+    </w:p>
+    <w:p>
+      <w:pPr>
+        <w:pStyle w:val="ListParagraph"/>
+        <w:numPr>
+          <w:ilvl w:val="0"/>
+          <w:numId w:val="2"/>
+        </w:numPr>
+      </w:pPr>
+      <w:r>
+        <w:t xml:space="preserve">New </w:t>
+      </w:r>
+      <w:r>
+        <w:t>–</w:t>
+      </w:r>
+      <w:r>
+        <w:t xml:space="preserve"> </w:t>
+      </w:r>
+      <w:r>
+        <w:t xml:space="preserve">Create a new script or function (and some other stuff). </w:t>
+      </w:r>
+      <w:r>
+        <w:rPr>
+          <w:color w:val="FF0000"/>
+        </w:rPr>
+        <w:t>The new function one is particularly useful as it creates a template function for you (in case you forget how to create functions).</w:t>
+      </w:r>
+    </w:p>
+    <w:p>
+      <w:pPr>
+        <w:pStyle w:val="ListParagraph"/>
+        <w:numPr>
+          <w:ilvl w:val="0"/>
+          <w:numId w:val="2"/>
+        </w:numPr>
+      </w:pPr>
+      <w:r>
+        <w:t>Impor</w:t>
+      </w:r>
+      <w:r>
+        <w:t>t data – Import data from files such as .csv (comma separated values) files. Useful if you need to load aerofoil data.</w:t>
+      </w:r>
+    </w:p>
+    <w:p>
+      <w:pPr>
+        <w:pStyle w:val="ListParagraph"/>
+        <w:numPr>
+          <w:ilvl w:val="0"/>
+          <w:numId w:val="2"/>
+        </w:numPr>
+      </w:pPr>
+      <w:r>
+        <w:t>Workspace tools – The most useful tool here is ‘Save Workspace’ which allows you to save all your variables and load them using the ‘</w:t>
+      </w:r>
+      <w:proofErr w:type="gramStart"/>
+      <w:r>
+        <w:t>load(</w:t>
+      </w:r>
+      <w:proofErr w:type="gramEnd"/>
+      <w:r>
+        <w:t>)’ function.</w:t>
+      </w:r>
+    </w:p>
+    <w:p>
+      <w:pPr>
+        <w:pStyle w:val="ListParagraph"/>
+        <w:numPr>
+          <w:ilvl w:val="0"/>
+          <w:numId w:val="2"/>
+        </w:numPr>
+      </w:pPr>
+      <w:r>
+        <w:t xml:space="preserve">Preferences – Click this if you want to become a pro hacker and turn your </w:t>
+      </w:r>
+      <w:proofErr w:type="spellStart"/>
+      <w:r>
+        <w:t>matlab</w:t>
+      </w:r>
+      <w:proofErr w:type="spellEnd"/>
+      <w:r>
+        <w:t xml:space="preserve"> window black and </w:t>
+      </w:r>
+      <w:proofErr w:type="gramStart"/>
+      <w:r>
+        <w:t>green, or</w:t>
+      </w:r>
+      <w:proofErr w:type="gramEnd"/>
+      <w:r>
+        <w:t xml:space="preserve"> change your font to comic sans because you want to watch the world burn. Everyone will think you’re hacking the proxy when </w:t>
+      </w:r>
+      <w:proofErr w:type="gramStart"/>
+      <w:r>
+        <w:t>in reality you’re</w:t>
+      </w:r>
+      <w:proofErr w:type="gramEnd"/>
+      <w:r>
+        <w:t xml:space="preserve"> just trying to make the plot axis actually fit the data.</w:t>
+      </w:r>
+    </w:p>
+    <w:p>
+      <w:r>
+        <w:t>In the editor tab:</w:t>
+      </w:r>
+    </w:p>
+    <w:p>
       <w:bookmarkStart w:id="0" w:name="_GoBack"/>
       <w:bookmarkEnd w:id="0"/>
     </w:p>
-    <w:p/>
-    <w:p/>
     <w:p>
       <w:pPr>
         <w:pStyle w:val="Heading2"/>
@@ -1663,6 +1978,7 @@
         </w:pBdr>
       </w:pPr>
       <w:r>
+        <w:lastRenderedPageBreak/>
         <w:t>The workspace</w:t>
       </w:r>
     </w:p>
@@ -1788,7 +2104,7 @@
                     <pic:cNvPicPr/>
                   </pic:nvPicPr>
                   <pic:blipFill>
-                    <a:blip r:embed="rId12"/>
+                    <a:blip r:embed="rId14"/>
                     <a:stretch>
                       <a:fillRect/>
                     </a:stretch>
@@ -1866,7 +2182,6 @@
           <w:rFonts w:ascii="Courier New" w:hAnsi="Courier New" w:cs="Courier New"/>
           <w:color w:val="000000"/>
         </w:rPr>
-        <w:lastRenderedPageBreak/>
         <w:t>11</w:t>
       </w:r>
     </w:p>
@@ -1903,6 +2218,7 @@
           <w:rFonts w:ascii="Courier New" w:hAnsi="Courier New" w:cs="Courier New"/>
           <w:color w:val="000000"/>
         </w:rPr>
+        <w:lastRenderedPageBreak/>
         <w:t>disp</w:t>
       </w:r>
       <w:proofErr w:type="spellEnd"/>
@@ -2101,7 +2417,7 @@
                     <pic:cNvPicPr/>
                   </pic:nvPicPr>
                   <pic:blipFill>
-                    <a:blip r:embed="rId13"/>
+                    <a:blip r:embed="rId15"/>
                     <a:stretch>
                       <a:fillRect/>
                     </a:stretch>
@@ -2125,13 +2441,72 @@
     <w:p/>
     <w:p>
       <w:pPr>
+        <w:pStyle w:val="Heading3"/>
+      </w:pPr>
+      <w:r>
+        <w:lastRenderedPageBreak/>
+        <w:t>Jargon</w:t>
+      </w:r>
+    </w:p>
+    <w:p>
+      <w:r>
+        <w:t>Global scope – These are variables accessible to all areas in the code, whether inside or outside a function.</w:t>
+      </w:r>
+    </w:p>
+    <w:p>
+      <w:r>
+        <w:rPr>
+          <w:color w:val="FF0000"/>
+        </w:rPr>
+        <w:t xml:space="preserve">Local scope – Usually used in reference to a scope </w:t>
+      </w:r>
+      <w:r>
+        <w:rPr>
+          <w:color w:val="FF0000"/>
+        </w:rPr>
+        <w:t xml:space="preserve">that isn’t </w:t>
+      </w:r>
+      <w:proofErr w:type="gramStart"/>
+      <w:r>
+        <w:rPr>
+          <w:color w:val="FF0000"/>
+        </w:rPr>
+        <w:t>global, and</w:t>
+      </w:r>
+      <w:proofErr w:type="gramEnd"/>
+      <w:r>
+        <w:rPr>
+          <w:color w:val="FF0000"/>
+        </w:rPr>
+        <w:t xml:space="preserve"> is local or in reference to some container. </w:t>
+      </w:r>
+      <w:r>
+        <w:t xml:space="preserve">In </w:t>
+      </w:r>
+      <w:proofErr w:type="spellStart"/>
+      <w:r>
+        <w:t>matlab</w:t>
+      </w:r>
+      <w:proofErr w:type="spellEnd"/>
+      <w:r>
+        <w:t xml:space="preserve"> these containers are almost always functions, but in some other languages these containers can take the form of objects or even loops. </w:t>
+      </w:r>
+      <w:r>
+        <w:rPr>
+          <w:color w:val="FF0000"/>
+        </w:rPr>
+        <w:t>For example, variables in a function are local to the function, as they are created in reference to the function, and will be deleted after the function returns.</w:t>
+      </w:r>
+    </w:p>
+    <w:p/>
+    <w:p>
+      <w:pPr>
         <w:pStyle w:val="Heading2"/>
         <w:pBdr>
           <w:top w:val="single" w:sz="4" w:space="1" w:color="auto"/>
         </w:pBdr>
       </w:pPr>
       <w:r>
-        <w:lastRenderedPageBreak/>
         <w:t>Variables</w:t>
       </w:r>
     </w:p>
@@ -2195,7 +2570,7 @@
                     <pic:cNvPicPr/>
                   </pic:nvPicPr>
                   <pic:blipFill>
-                    <a:blip r:embed="rId14">
+                    <a:blip r:embed="rId16">
                       <a:extLst>
                         <a:ext uri="{28A0092B-C50C-407E-A947-70E740481C1C}">
                           <a14:useLocalDpi xmlns:a14="http://schemas.microsoft.com/office/drawing/2010/main" val="0"/>
@@ -2305,6 +2680,12 @@
         <w:t>Parse in - When variables are parsed into a function, they are copied into the function workspace, which is deleted after the function runs.</w:t>
       </w:r>
     </w:p>
+    <w:p>
+      <w:r>
+        <w:lastRenderedPageBreak/>
+        <w:t>Returns – When a function “returns” it finishes execution and joins back into the main script. Essentially, your code will not go onto the next line until the function you are running says “I’m done, you can continue”.</w:t>
+      </w:r>
+    </w:p>
     <w:p/>
     <w:p>
       <w:pPr>
@@ -2316,7 +2697,13 @@
     </w:p>
     <w:p>
       <w:r>
-        <w:t xml:space="preserve">When you create a function, you move some code inside a container that allows you to run that code anywhere and as many times as you want. For you to be able to do this though, you </w:t>
+        <w:rPr>
+          <w:color w:val="FF0000"/>
+        </w:rPr>
+        <w:t>When you create a function, you move some code inside a container that allows you to run that code anywhere and as many times as you want.</w:t>
+      </w:r>
+      <w:r>
+        <w:t xml:space="preserve"> For you to be able to do this though, you </w:t>
       </w:r>
       <w:proofErr w:type="gramStart"/>
       <w:r>
@@ -2372,7 +2759,6 @@
           <w:szCs w:val="21"/>
           <w:lang w:eastAsia="en-GB"/>
         </w:rPr>
-        <w:lastRenderedPageBreak/>
         <w:t>first_num</w:t>
       </w:r>
       <w:proofErr w:type="spellEnd"/>
@@ -2809,15 +3195,29 @@
     </w:p>
     <w:p/>
     <w:p>
-      <w:r>
+      <w:pPr>
+        <w:rPr>
+          <w:color w:val="FF0000"/>
+        </w:rPr>
+      </w:pPr>
+      <w:r>
+        <w:rPr>
+          <w:color w:val="FF0000"/>
+        </w:rPr>
         <w:t xml:space="preserve">Note: </w:t>
       </w:r>
       <w:proofErr w:type="spellStart"/>
       <w:r>
+        <w:rPr>
+          <w:color w:val="FF0000"/>
+        </w:rPr>
         <w:t>matlab</w:t>
       </w:r>
       <w:proofErr w:type="spellEnd"/>
       <w:r>
+        <w:rPr>
+          <w:color w:val="FF0000"/>
+        </w:rPr>
         <w:t xml:space="preserve"> automatically converts variables with the same names as your output variables into outputs. Other languages will not do this, so watch out.</w:t>
       </w:r>
     </w:p>
@@ -3023,6 +3423,7 @@
           <w:szCs w:val="21"/>
           <w:lang w:eastAsia="en-GB"/>
         </w:rPr>
+        <w:lastRenderedPageBreak/>
         <w:t xml:space="preserve">% we don't have to provide an output to </w:t>
       </w:r>
       <w:proofErr w:type="spellStart"/>
@@ -3368,7 +3769,6 @@
     <w:p/>
     <w:p>
       <w:r>
-        <w:lastRenderedPageBreak/>
         <w:t xml:space="preserve">Writing functions is a balance between knowing when you need a function and when you don't. If you're just adding two numbers together like in the example above, then writing a function just to do that is unnecessary and even makes your code run slower (because of extra overhead associated with calling the function). But if we have long, complicated lines of code that we need to run many times, then it makes sense to make a function. Fun fact, loops are just </w:t>
       </w:r>
       <w:proofErr w:type="gramStart"/>
@@ -3439,6 +3839,18 @@
         <w:t>Debugging</w:t>
       </w:r>
     </w:p>
+    <w:p/>
+    <w:p>
+      <w:pPr>
+        <w:pStyle w:val="Heading2"/>
+        <w:pBdr>
+          <w:top w:val="single" w:sz="4" w:space="1" w:color="auto"/>
+        </w:pBdr>
+      </w:pPr>
+      <w:r>
+        <w:t>Nesting</w:t>
+      </w:r>
+    </w:p>
     <w:p>
       <w:pPr>
         <w:pStyle w:val="Heading1"/>
@@ -3555,6 +3967,151 @@
       <w:proofErr w:type="spellEnd"/>
       <w:r>
         <w:t xml:space="preserve">, it’s much more likely to run faster than your implementation of it. </w:t>
+      </w:r>
+    </w:p>
+    <w:p>
+      <w:pPr>
+        <w:pStyle w:val="Heading1"/>
+      </w:pPr>
+      <w:r>
+        <w:lastRenderedPageBreak/>
+        <w:t>Other useful tips</w:t>
+      </w:r>
+    </w:p>
+    <w:p>
+      <w:pPr>
+        <w:pStyle w:val="Heading3"/>
+      </w:pPr>
+      <w:r>
+        <w:t xml:space="preserve">Copy and paste excel data to </w:t>
+      </w:r>
+      <w:proofErr w:type="spellStart"/>
+      <w:r>
+        <w:t>matlab</w:t>
+      </w:r>
+      <w:proofErr w:type="spellEnd"/>
+      <w:r>
+        <w:t xml:space="preserve"> variables</w:t>
+      </w:r>
+    </w:p>
+    <w:p>
+      <w:r>
+        <w:t xml:space="preserve">If you’re a bit lazy like me (the kind that makes you want to be more productive to do less work), you’ll notice it’s a </w:t>
+      </w:r>
+      <w:proofErr w:type="gramStart"/>
+      <w:r>
+        <w:t>lot</w:t>
+      </w:r>
+      <w:proofErr w:type="gramEnd"/>
+      <w:r>
+        <w:t xml:space="preserve"> quicker transfer data from excel to </w:t>
+      </w:r>
+      <w:proofErr w:type="spellStart"/>
+      <w:r>
+        <w:t>matlab</w:t>
+      </w:r>
+      <w:proofErr w:type="spellEnd"/>
+      <w:r>
+        <w:t xml:space="preserve"> by the following method:</w:t>
+      </w:r>
+    </w:p>
+    <w:p>
+      <w:pPr>
+        <w:pStyle w:val="ListParagraph"/>
+        <w:numPr>
+          <w:ilvl w:val="0"/>
+          <w:numId w:val="1"/>
+        </w:numPr>
+      </w:pPr>
+      <w:r>
+        <w:t>highlight cells in an excel array and copy them with Ctrl-C</w:t>
+      </w:r>
+    </w:p>
+    <w:p>
+      <w:pPr>
+        <w:pStyle w:val="ListParagraph"/>
+        <w:numPr>
+          <w:ilvl w:val="0"/>
+          <w:numId w:val="1"/>
+        </w:numPr>
+      </w:pPr>
+      <w:r>
+        <w:t xml:space="preserve">create a new variable in </w:t>
+      </w:r>
+      <w:proofErr w:type="spellStart"/>
+      <w:r>
+        <w:t>matlab</w:t>
+      </w:r>
+      <w:proofErr w:type="spellEnd"/>
+      <w:r>
+        <w:t xml:space="preserve"> by right clicking the variable workspace and clicking ‘New’</w:t>
+      </w:r>
+    </w:p>
+    <w:p>
+      <w:pPr>
+        <w:pStyle w:val="ListParagraph"/>
+        <w:numPr>
+          <w:ilvl w:val="0"/>
+          <w:numId w:val="1"/>
+        </w:numPr>
+      </w:pPr>
+      <w:r>
+        <w:t>open the variable by double clicking it in the variable workspace</w:t>
+      </w:r>
+    </w:p>
+    <w:p>
+      <w:pPr>
+        <w:pStyle w:val="ListParagraph"/>
+        <w:numPr>
+          <w:ilvl w:val="0"/>
+          <w:numId w:val="1"/>
+        </w:numPr>
+      </w:pPr>
+      <w:r>
+        <w:t>paste the data with Ctrl-V</w:t>
+      </w:r>
+    </w:p>
+    <w:p>
+      <w:pPr>
+        <w:pStyle w:val="ListParagraph"/>
+        <w:numPr>
+          <w:ilvl w:val="0"/>
+          <w:numId w:val="1"/>
+        </w:numPr>
+      </w:pPr>
+      <w:r>
+        <w:t>save the workspace by right clicking the variable workspace and selecting ‘Save’</w:t>
+      </w:r>
+    </w:p>
+    <w:p>
+      <w:pPr>
+        <w:pStyle w:val="ListParagraph"/>
+        <w:numPr>
+          <w:ilvl w:val="0"/>
+          <w:numId w:val="1"/>
+        </w:numPr>
+      </w:pPr>
+      <w:r>
+        <w:t xml:space="preserve">load the workspace in your </w:t>
+      </w:r>
+      <w:proofErr w:type="spellStart"/>
+      <w:r>
+        <w:t>matlab</w:t>
+      </w:r>
+      <w:proofErr w:type="spellEnd"/>
+      <w:r>
+        <w:t xml:space="preserve"> script using the ‘load(‘</w:t>
+      </w:r>
+      <w:proofErr w:type="spellStart"/>
+      <w:r>
+        <w:t>file.m</w:t>
+      </w:r>
+      <w:r>
+        <w:t>at</w:t>
+      </w:r>
+      <w:proofErr w:type="spellEnd"/>
+      <w:r>
+        <w:t>’)’ command</w:t>
       </w:r>
     </w:p>
     <w:sectPr>
@@ -3565,6 +4122,189 @@
     </w:sectPr>
   </w:body>
 </w:document>
+</file>
+
+<file path=word/numbering.xml><?xml version="1.0" encoding="utf-8"?>
+<w:numbering xmlns:wpc="http://schemas.microsoft.com/office/word/2010/wordprocessingCanvas" xmlns:cx="http://schemas.microsoft.com/office/drawing/2014/chartex" xmlns:cx1="http://schemas.microsoft.com/office/drawing/2015/9/8/chartex" xmlns:cx2="http://schemas.microsoft.com/office/drawing/2015/10/21/chartex" xmlns:cx3="http://schemas.microsoft.com/office/drawing/2016/5/9/chartex" xmlns:cx4="http://schemas.microsoft.com/office/drawing/2016/5/10/chartex" xmlns:cx5="http://schemas.microsoft.com/office/drawing/2016/5/11/chartex" xmlns:cx6="http://schemas.microsoft.com/office/drawing/2016/5/12/chartex" xmlns:cx7="http://schemas.microsoft.com/office/drawing/2016/5/13/chartex" xmlns:cx8="http://schemas.microsoft.com/office/drawing/2016/5/14/chartex" xmlns:mc="http://schemas.openxmlformats.org/markup-compatibility/2006" xmlns:aink="http://schemas.microsoft.com/office/drawing/2016/ink" xmlns:am3d="http://schemas.microsoft.com/office/drawing/2017/model3d" xmlns:o="urn:schemas-microsoft-com:office:office" xmlns:r="http://schemas.openxmlformats.org/officeDocument/2006/relationships" xmlns:m="http://schemas.openxmlformats.org/officeDocument/2006/math" xmlns:v="urn:schemas-microsoft-com:vml" xmlns:wp14="http://schemas.microsoft.com/office/word/2010/wordprocessingDrawing" xmlns:wp="http://schemas.openxmlformats.org/drawingml/2006/wordprocessingDrawing" xmlns:w10="urn:schemas-microsoft-com:office:word" xmlns:w="http://schemas.openxmlformats.org/wordprocessingml/2006/main" xmlns:w14="http://schemas.microsoft.com/office/word/2010/wordml" xmlns:w15="http://schemas.microsoft.com/office/word/2012/wordml" xmlns:w16cid="http://schemas.microsoft.com/office/word/2016/wordml/cid" xmlns:w16se="http://schemas.microsoft.com/office/word/2015/wordml/symex" xmlns:wpg="http://schemas.microsoft.com/office/word/2010/wordprocessingGroup" xmlns:wpi="http://schemas.microsoft.com/office/word/2010/wordprocessingInk" xmlns:wne="http://schemas.microsoft.com/office/word/2006/wordml" xmlns:wps="http://schemas.microsoft.com/office/word/2010/wordprocessingShape" mc:Ignorable="w14 w15 w16se w16cid wp14">
+  <w:abstractNum w:abstractNumId="0" w15:restartNumberingAfterBreak="0">
+    <w:nsid w:val="03A27BF8"/>
+    <w:multiLevelType w:val="hybridMultilevel"/>
+    <w:tmpl w:val="7B0CF6E4"/>
+    <w:lvl w:ilvl="0" w:tplc="0809000F">
+      <w:start w:val="1"/>
+      <w:numFmt w:val="decimal"/>
+      <w:lvlText w:val="%1."/>
+      <w:lvlJc w:val="left"/>
+      <w:pPr>
+        <w:ind w:left="720" w:hanging="360"/>
+      </w:pPr>
+    </w:lvl>
+    <w:lvl w:ilvl="1" w:tplc="08090019" w:tentative="1">
+      <w:start w:val="1"/>
+      <w:numFmt w:val="lowerLetter"/>
+      <w:lvlText w:val="%2."/>
+      <w:lvlJc w:val="left"/>
+      <w:pPr>
+        <w:ind w:left="1440" w:hanging="360"/>
+      </w:pPr>
+    </w:lvl>
+    <w:lvl w:ilvl="2" w:tplc="0809001B" w:tentative="1">
+      <w:start w:val="1"/>
+      <w:numFmt w:val="lowerRoman"/>
+      <w:lvlText w:val="%3."/>
+      <w:lvlJc w:val="right"/>
+      <w:pPr>
+        <w:ind w:left="2160" w:hanging="180"/>
+      </w:pPr>
+    </w:lvl>
+    <w:lvl w:ilvl="3" w:tplc="0809000F" w:tentative="1">
+      <w:start w:val="1"/>
+      <w:numFmt w:val="decimal"/>
+      <w:lvlText w:val="%4."/>
+      <w:lvlJc w:val="left"/>
+      <w:pPr>
+        <w:ind w:left="2880" w:hanging="360"/>
+      </w:pPr>
+    </w:lvl>
+    <w:lvl w:ilvl="4" w:tplc="08090019" w:tentative="1">
+      <w:start w:val="1"/>
+      <w:numFmt w:val="lowerLetter"/>
+      <w:lvlText w:val="%5."/>
+      <w:lvlJc w:val="left"/>
+      <w:pPr>
+        <w:ind w:left="3600" w:hanging="360"/>
+      </w:pPr>
+    </w:lvl>
+    <w:lvl w:ilvl="5" w:tplc="0809001B" w:tentative="1">
+      <w:start w:val="1"/>
+      <w:numFmt w:val="lowerRoman"/>
+      <w:lvlText w:val="%6."/>
+      <w:lvlJc w:val="right"/>
+      <w:pPr>
+        <w:ind w:left="4320" w:hanging="180"/>
+      </w:pPr>
+    </w:lvl>
+    <w:lvl w:ilvl="6" w:tplc="0809000F" w:tentative="1">
+      <w:start w:val="1"/>
+      <w:numFmt w:val="decimal"/>
+      <w:lvlText w:val="%7."/>
+      <w:lvlJc w:val="left"/>
+      <w:pPr>
+        <w:ind w:left="5040" w:hanging="360"/>
+      </w:pPr>
+    </w:lvl>
+    <w:lvl w:ilvl="7" w:tplc="08090019" w:tentative="1">
+      <w:start w:val="1"/>
+      <w:numFmt w:val="lowerLetter"/>
+      <w:lvlText w:val="%8."/>
+      <w:lvlJc w:val="left"/>
+      <w:pPr>
+        <w:ind w:left="5760" w:hanging="360"/>
+      </w:pPr>
+    </w:lvl>
+    <w:lvl w:ilvl="8" w:tplc="0809001B" w:tentative="1">
+      <w:start w:val="1"/>
+      <w:numFmt w:val="lowerRoman"/>
+      <w:lvlText w:val="%9."/>
+      <w:lvlJc w:val="right"/>
+      <w:pPr>
+        <w:ind w:left="6480" w:hanging="180"/>
+      </w:pPr>
+    </w:lvl>
+  </w:abstractNum>
+  <w:abstractNum w:abstractNumId="1" w15:restartNumberingAfterBreak="0">
+    <w:nsid w:val="37F604C4"/>
+    <w:multiLevelType w:val="hybridMultilevel"/>
+    <w:tmpl w:val="0A48D706"/>
+    <w:lvl w:ilvl="0" w:tplc="0809000F">
+      <w:start w:val="1"/>
+      <w:numFmt w:val="decimal"/>
+      <w:lvlText w:val="%1."/>
+      <w:lvlJc w:val="left"/>
+      <w:pPr>
+        <w:ind w:left="720" w:hanging="360"/>
+      </w:pPr>
+    </w:lvl>
+    <w:lvl w:ilvl="1" w:tplc="08090019" w:tentative="1">
+      <w:start w:val="1"/>
+      <w:numFmt w:val="lowerLetter"/>
+      <w:lvlText w:val="%2."/>
+      <w:lvlJc w:val="left"/>
+      <w:pPr>
+        <w:ind w:left="1440" w:hanging="360"/>
+      </w:pPr>
+    </w:lvl>
+    <w:lvl w:ilvl="2" w:tplc="0809001B" w:tentative="1">
+      <w:start w:val="1"/>
+      <w:numFmt w:val="lowerRoman"/>
+      <w:lvlText w:val="%3."/>
+      <w:lvlJc w:val="right"/>
+      <w:pPr>
+        <w:ind w:left="2160" w:hanging="180"/>
+      </w:pPr>
+    </w:lvl>
+    <w:lvl w:ilvl="3" w:tplc="0809000F" w:tentative="1">
+      <w:start w:val="1"/>
+      <w:numFmt w:val="decimal"/>
+      <w:lvlText w:val="%4."/>
+      <w:lvlJc w:val="left"/>
+      <w:pPr>
+        <w:ind w:left="2880" w:hanging="360"/>
+      </w:pPr>
+    </w:lvl>
+    <w:lvl w:ilvl="4" w:tplc="08090019" w:tentative="1">
+      <w:start w:val="1"/>
+      <w:numFmt w:val="lowerLetter"/>
+      <w:lvlText w:val="%5."/>
+      <w:lvlJc w:val="left"/>
+      <w:pPr>
+        <w:ind w:left="3600" w:hanging="360"/>
+      </w:pPr>
+    </w:lvl>
+    <w:lvl w:ilvl="5" w:tplc="0809001B" w:tentative="1">
+      <w:start w:val="1"/>
+      <w:numFmt w:val="lowerRoman"/>
+      <w:lvlText w:val="%6."/>
+      <w:lvlJc w:val="right"/>
+      <w:pPr>
+        <w:ind w:left="4320" w:hanging="180"/>
+      </w:pPr>
+    </w:lvl>
+    <w:lvl w:ilvl="6" w:tplc="0809000F" w:tentative="1">
+      <w:start w:val="1"/>
+      <w:numFmt w:val="decimal"/>
+      <w:lvlText w:val="%7."/>
+      <w:lvlJc w:val="left"/>
+      <w:pPr>
+        <w:ind w:left="5040" w:hanging="360"/>
+      </w:pPr>
+    </w:lvl>
+    <w:lvl w:ilvl="7" w:tplc="08090019" w:tentative="1">
+      <w:start w:val="1"/>
+      <w:numFmt w:val="lowerLetter"/>
+      <w:lvlText w:val="%8."/>
+      <w:lvlJc w:val="left"/>
+      <w:pPr>
+        <w:ind w:left="5760" w:hanging="360"/>
+      </w:pPr>
+    </w:lvl>
+    <w:lvl w:ilvl="8" w:tplc="0809001B" w:tentative="1">
+      <w:start w:val="1"/>
+      <w:numFmt w:val="lowerRoman"/>
+      <w:lvlText w:val="%9."/>
+      <w:lvlJc w:val="right"/>
+      <w:pPr>
+        <w:ind w:left="6480" w:hanging="180"/>
+      </w:pPr>
+    </w:lvl>
+  </w:abstractNum>
+  <w:num w:numId="1">
+    <w:abstractNumId w:val="0"/>
+  </w:num>
+  <w:num w:numId="2">
+    <w:abstractNumId w:val="1"/>
+  </w:num>
+</w:numbering>
 </file>
 
 <file path=word/styles.xml><?xml version="1.0" encoding="utf-8"?>
@@ -4675,6 +5415,17 @@
       <w:szCs w:val="18"/>
     </w:rPr>
   </w:style>
+  <w:style w:type="paragraph" w:styleId="ListParagraph">
+    <w:name w:val="List Paragraph"/>
+    <w:basedOn w:val="Normal"/>
+    <w:uiPriority w:val="34"/>
+    <w:qFormat/>
+    <w:rsid w:val="00094D72"/>
+    <w:pPr>
+      <w:ind w:left="720"/>
+      <w:contextualSpacing/>
+    </w:pPr>
+  </w:style>
 </w:styles>
 </file>
 

</xml_diff>

<commit_message>
added more stuff to varibles seciton
</commit_message>
<xml_diff>
--- a/Matlab revision notes.docx
+++ b/Matlab revision notes.docx
@@ -361,6 +361,14 @@
       </w:r>
     </w:p>
     <w:p>
+      <w:r>
+        <w:t xml:space="preserve">Runtime – When your code is running, this state of running is called runtime. It’s not a unit of time, as in how long it takes to run your code, but rather a state of existence. If something occurs at runtime it means it occurs </w:t>
+      </w:r>
+      <w:r>
+        <w:t>while the code is running, as opposed to when you’re debugging or after the code has stopped.</w:t>
+      </w:r>
+    </w:p>
+    <w:p>
       <w:pPr>
         <w:rPr>
           <w:color w:val="FF0000"/>
@@ -575,9 +583,30 @@
       </w:r>
     </w:p>
     <w:p>
-      <w:pPr>
-        <w:pStyle w:val="Heading2"/>
-      </w:pPr>
+      <w:proofErr w:type="gramStart"/>
+      <w:r>
+        <w:t>function(</w:t>
+      </w:r>
+      <w:proofErr w:type="gramEnd"/>
+      <w:r>
+        <w:t xml:space="preserve">) – The reason we always add brackets to the end of a function is to show that it is indeed a function, and not a variable or something else. In this guide, the majority of the time I haven’t included inputs when mentioning a function (e.g. stating </w:t>
+      </w:r>
+      <w:proofErr w:type="gramStart"/>
+      <w:r>
+        <w:t>plot(</w:t>
+      </w:r>
+      <w:proofErr w:type="gramEnd"/>
+      <w:r>
+        <w:t>) instead of plot(</w:t>
+      </w:r>
+      <w:proofErr w:type="spellStart"/>
+      <w:r>
+        <w:t>x,y</w:t>
+      </w:r>
+      <w:proofErr w:type="spellEnd"/>
+      <w:r>
+        <w:t xml:space="preserve">)). This is mostly because the inputs can change for many functions depending on the circumstance and as such, it’s best practice to just mention the function name with () on the end, and only include some inputs if we’re talking about a specific case. </w:t>
+      </w:r>
     </w:p>
     <w:p/>
     <w:p/>
@@ -644,6 +673,7 @@
           <w:szCs w:val="21"/>
           <w:lang w:eastAsia="en-GB"/>
         </w:rPr>
+        <w:lastRenderedPageBreak/>
         <w:t>doc</w:t>
       </w:r>
     </w:p>
@@ -790,7 +820,6 @@
         <w:pStyle w:val="Heading3"/>
       </w:pPr>
       <w:r>
-        <w:lastRenderedPageBreak/>
         <w:t>What it does:</w:t>
       </w:r>
     </w:p>
@@ -3293,7 +3322,15 @@
       </w:r>
       <w:proofErr w:type="spellEnd"/>
       <w:r>
-        <w:t xml:space="preserve"> converts them both to floats. This is why when we declared our variable x = 20, </w:t>
+        <w:t xml:space="preserve"> converts them both to floats. </w:t>
+      </w:r>
+      <w:proofErr w:type="gramStart"/>
+      <w:r>
+        <w:t>This is why</w:t>
+      </w:r>
+      <w:proofErr w:type="gramEnd"/>
+      <w:r>
+        <w:t xml:space="preserve"> when we declared our variable x = 20, </w:t>
       </w:r>
       <w:proofErr w:type="spellStart"/>
       <w:r>
@@ -3303,8 +3340,9 @@
       <w:r>
         <w:t xml:space="preserve"> sets it immediately as type float, to avoid the overhead required to convert an int to a float if we tried to do so in future. </w:t>
       </w:r>
-      <w:bookmarkStart w:id="0" w:name="_GoBack"/>
-      <w:bookmarkEnd w:id="0"/>
+      <w:r>
+        <w:t>This same type conversion occurs when we try to combine floats with strings. Take the following example:</w:t>
+      </w:r>
     </w:p>
     <w:p>
       <w:pPr>
@@ -3314,8 +3352,666 @@
         <w:spacing w:after="0" w:line="240" w:lineRule="auto"/>
       </w:pPr>
     </w:p>
+    <w:p>
+      <w:pPr>
+        <w:shd w:val="clear" w:color="auto" w:fill="D9D9D9" w:themeFill="background1" w:themeFillShade="D9"/>
+        <w:autoSpaceDE w:val="0"/>
+        <w:autoSpaceDN w:val="0"/>
+        <w:adjustRightInd w:val="0"/>
+        <w:spacing w:after="0" w:line="240" w:lineRule="auto"/>
+        <w:rPr>
+          <w:rFonts w:ascii="Courier New" w:hAnsi="Courier New" w:cs="Courier New"/>
+          <w:sz w:val="21"/>
+          <w:szCs w:val="21"/>
+        </w:rPr>
+      </w:pPr>
+      <w:proofErr w:type="spellStart"/>
+      <w:proofErr w:type="gramStart"/>
+      <w:r>
+        <w:rPr>
+          <w:rFonts w:ascii="Courier New" w:hAnsi="Courier New" w:cs="Courier New"/>
+          <w:color w:val="000000"/>
+          <w:sz w:val="21"/>
+          <w:szCs w:val="21"/>
+        </w:rPr>
+        <w:t>disp</w:t>
+      </w:r>
+      <w:proofErr w:type="spellEnd"/>
+      <w:r>
+        <w:rPr>
+          <w:rFonts w:ascii="Courier New" w:hAnsi="Courier New" w:cs="Courier New"/>
+          <w:color w:val="000000"/>
+          <w:sz w:val="21"/>
+          <w:szCs w:val="21"/>
+        </w:rPr>
+        <w:t>(</w:t>
+      </w:r>
+      <w:proofErr w:type="gramEnd"/>
+      <w:r>
+        <w:rPr>
+          <w:rFonts w:ascii="Courier New" w:hAnsi="Courier New" w:cs="Courier New"/>
+          <w:color w:val="000000"/>
+          <w:sz w:val="21"/>
+          <w:szCs w:val="21"/>
+        </w:rPr>
+        <w:t>[</w:t>
+      </w:r>
+      <w:r>
+        <w:rPr>
+          <w:rFonts w:ascii="Courier New" w:hAnsi="Courier New" w:cs="Courier New"/>
+          <w:color w:val="A020F0"/>
+          <w:sz w:val="21"/>
+          <w:szCs w:val="21"/>
+        </w:rPr>
+        <w:t>'The number is '</w:t>
+      </w:r>
+      <w:r>
+        <w:rPr>
+          <w:rFonts w:ascii="Courier New" w:hAnsi="Courier New" w:cs="Courier New"/>
+          <w:color w:val="000000"/>
+          <w:sz w:val="21"/>
+          <w:szCs w:val="21"/>
+        </w:rPr>
+        <w:t>, 80])</w:t>
+      </w:r>
+    </w:p>
+    <w:p>
+      <w:pPr>
+        <w:autoSpaceDE w:val="0"/>
+        <w:autoSpaceDN w:val="0"/>
+        <w:adjustRightInd w:val="0"/>
+        <w:spacing w:after="0" w:line="240" w:lineRule="auto"/>
+      </w:pPr>
+    </w:p>
+    <w:p>
+      <w:r>
+        <w:t>We might expect an output that looks like “The number is 80”, but what we actually get is “</w:t>
+      </w:r>
+      <w:r>
+        <w:t>The number is P</w:t>
+      </w:r>
+      <w:r>
+        <w:t xml:space="preserve">”. This is because </w:t>
+      </w:r>
+      <w:proofErr w:type="spellStart"/>
+      <w:r>
+        <w:t>matlab</w:t>
+      </w:r>
+      <w:proofErr w:type="spellEnd"/>
+      <w:r>
+        <w:t xml:space="preserve"> has promoted the int type 80 to a character type. And the numeric representation of the character P is 80 (again, using ascii characters). We would have to use a specific conversion function to avoid the default type promotion behaviour</w:t>
+      </w:r>
+      <w:r>
+        <w:t xml:space="preserve"> (in this case int2</w:t>
+      </w:r>
+      <w:proofErr w:type="gramStart"/>
+      <w:r>
+        <w:t>str(</w:t>
+      </w:r>
+      <w:proofErr w:type="gramEnd"/>
+      <w:r>
+        <w:t>))</w:t>
+      </w:r>
+      <w:r>
+        <w:t>.</w:t>
+      </w:r>
+    </w:p>
+    <w:p>
+      <w:r>
+        <w:t>Below is a short table of the different types and a brief explanation of each.</w:t>
+      </w:r>
+    </w:p>
+    <w:tbl>
+      <w:tblPr>
+        <w:tblStyle w:val="TableGrid"/>
+        <w:tblW w:w="0" w:type="auto"/>
+        <w:tblLook w:val="04A0" w:firstRow="1" w:lastRow="0" w:firstColumn="1" w:lastColumn="0" w:noHBand="0" w:noVBand="1"/>
+      </w:tblPr>
+      <w:tblGrid>
+        <w:gridCol w:w="4508"/>
+        <w:gridCol w:w="4508"/>
+      </w:tblGrid>
+      <w:tr>
+        <w:tc>
+          <w:tcPr>
+            <w:tcW w:w="4508" w:type="dxa"/>
+          </w:tcPr>
+          <w:p>
+            <w:r>
+              <w:t>Integer (int)</w:t>
+            </w:r>
+          </w:p>
+        </w:tc>
+        <w:tc>
+          <w:tcPr>
+            <w:tcW w:w="4508" w:type="dxa"/>
+          </w:tcPr>
+          <w:p>
+            <w:r>
+              <w:t>Any number which doesn’t have a decimal value, both positive and negative</w:t>
+            </w:r>
+          </w:p>
+        </w:tc>
+      </w:tr>
+      <w:tr>
+        <w:tc>
+          <w:tcPr>
+            <w:tcW w:w="4508" w:type="dxa"/>
+          </w:tcPr>
+          <w:p>
+            <w:r>
+              <w:t>Float (double)</w:t>
+            </w:r>
+          </w:p>
+        </w:tc>
+        <w:tc>
+          <w:tcPr>
+            <w:tcW w:w="4508" w:type="dxa"/>
+          </w:tcPr>
+          <w:p>
+            <w:r>
+              <w:t xml:space="preserve">Any number which </w:t>
+            </w:r>
+            <w:proofErr w:type="gramStart"/>
+            <w:r>
+              <w:t>does have a decimal value too</w:t>
+            </w:r>
+            <w:proofErr w:type="gramEnd"/>
+            <w:r>
+              <w:t xml:space="preserve"> (note the decimal value could be zero). Doubles behave the same as floats, they just require more data in memory, allowing them to hold bigger numbers.</w:t>
+            </w:r>
+          </w:p>
+        </w:tc>
+      </w:tr>
+      <w:tr>
+        <w:tc>
+          <w:tcPr>
+            <w:tcW w:w="4508" w:type="dxa"/>
+          </w:tcPr>
+          <w:p>
+            <w:r>
+              <w:t>Logical (Boolean)</w:t>
+            </w:r>
+          </w:p>
+        </w:tc>
+        <w:tc>
+          <w:tcPr>
+            <w:tcW w:w="4508" w:type="dxa"/>
+          </w:tcPr>
+          <w:p>
+            <w:r>
+              <w:t xml:space="preserve">Either one or zero. Usually corresponding to true or false. If you try any logical operation (e.g. 1&gt;2), </w:t>
+            </w:r>
+            <w:proofErr w:type="spellStart"/>
+            <w:r>
+              <w:t>matlab</w:t>
+            </w:r>
+            <w:proofErr w:type="spellEnd"/>
+            <w:r>
+              <w:t xml:space="preserve"> will always return a logical which can be converted into float or int depending on your purposes.</w:t>
+            </w:r>
+          </w:p>
+        </w:tc>
+      </w:tr>
+      <w:tr>
+        <w:tc>
+          <w:tcPr>
+            <w:tcW w:w="4508" w:type="dxa"/>
+          </w:tcPr>
+          <w:p>
+            <w:r>
+              <w:t>Char</w:t>
+            </w:r>
+          </w:p>
+        </w:tc>
+        <w:tc>
+          <w:tcPr>
+            <w:tcW w:w="4508" w:type="dxa"/>
+          </w:tcPr>
+          <w:p>
+            <w:r>
+              <w:t xml:space="preserve">A character such as ‘a’ or ‘d’. In </w:t>
+            </w:r>
+            <w:proofErr w:type="spellStart"/>
+            <w:r>
+              <w:t>matlab</w:t>
+            </w:r>
+            <w:proofErr w:type="spellEnd"/>
+            <w:r>
+              <w:t xml:space="preserve"> we specify characters with the single quotes ‘, and character arrays (not the same as strings for some reason, don’t ask me why, they’re the same in other languages) are defined by </w:t>
+            </w:r>
+            <w:r>
+              <w:t>including multiple characters between the ‘’ e.g. ‘char array’. Character arrays behave the same as any other arrays. You can add, subtract and even multiply them together. This is because character arrays are simply number arrays, where each number corresponds to some character.</w:t>
+            </w:r>
+          </w:p>
+        </w:tc>
+      </w:tr>
+      <w:tr>
+        <w:tc>
+          <w:tcPr>
+            <w:tcW w:w="4508" w:type="dxa"/>
+          </w:tcPr>
+          <w:p>
+            <w:r>
+              <w:t>String</w:t>
+            </w:r>
+          </w:p>
+        </w:tc>
+        <w:tc>
+          <w:tcPr>
+            <w:tcW w:w="4508" w:type="dxa"/>
+          </w:tcPr>
+          <w:p>
+            <w:r>
+              <w:t xml:space="preserve">In </w:t>
+            </w:r>
+            <w:proofErr w:type="spellStart"/>
+            <w:r>
+              <w:t>matlab</w:t>
+            </w:r>
+            <w:proofErr w:type="spellEnd"/>
+            <w:r>
+              <w:t xml:space="preserve">, a string is a separate datatype to characters. You can convert between them, but they fundamentally behave differently. Unlike character arrays, you cannot treat strings like numeric arrays. </w:t>
+            </w:r>
+            <w:proofErr w:type="gramStart"/>
+            <w:r>
+              <w:t>Honestly</w:t>
+            </w:r>
+            <w:proofErr w:type="gramEnd"/>
+            <w:r>
+              <w:t xml:space="preserve"> I would just stick to character arrays as strings can become difficult to work with in </w:t>
+            </w:r>
+            <w:proofErr w:type="spellStart"/>
+            <w:r>
+              <w:t>matlab</w:t>
+            </w:r>
+            <w:proofErr w:type="spellEnd"/>
+            <w:r>
+              <w:t>, and the cases where you specifically need to use a string instead of a character array are very limited.</w:t>
+            </w:r>
+          </w:p>
+        </w:tc>
+      </w:tr>
+      <w:tr>
+        <w:tc>
+          <w:tcPr>
+            <w:tcW w:w="4508" w:type="dxa"/>
+          </w:tcPr>
+          <w:p>
+            <w:r>
+              <w:t>Arrays</w:t>
+            </w:r>
+          </w:p>
+        </w:tc>
+        <w:tc>
+          <w:tcPr>
+            <w:tcW w:w="4508" w:type="dxa"/>
+          </w:tcPr>
+          <w:p>
+            <w:r>
+              <w:t xml:space="preserve">Arrays can come in many types. You can have an array of floats, and array of character, and array of strings and an array of </w:t>
+            </w:r>
+            <w:proofErr w:type="spellStart"/>
+            <w:r>
+              <w:t>logicals</w:t>
+            </w:r>
+            <w:proofErr w:type="spellEnd"/>
+            <w:r>
+              <w:t xml:space="preserve">. You cannot have arrays of some types such as other arrays (to do that use a cell array). Most importantly, all items in the array must have the same datatype. </w:t>
+            </w:r>
+            <w:proofErr w:type="gramStart"/>
+            <w:r>
+              <w:t>Also</w:t>
+            </w:r>
+            <w:proofErr w:type="gramEnd"/>
+            <w:r>
+              <w:t xml:space="preserve"> important to note is that in </w:t>
+            </w:r>
+            <w:proofErr w:type="spellStart"/>
+            <w:r>
+              <w:t>matlab</w:t>
+            </w:r>
+            <w:proofErr w:type="spellEnd"/>
+            <w:r>
+              <w:t xml:space="preserve">, arrays can be resized on the fly. This means you can make them bigger or smaller at runtime. This is not necessarily the case in other languages.    </w:t>
+            </w:r>
+          </w:p>
+        </w:tc>
+      </w:tr>
+    </w:tbl>
     <w:p/>
+    <w:p>
+      <w:pPr>
+        <w:pStyle w:val="Heading3"/>
+      </w:pPr>
+      <w:r>
+        <w:lastRenderedPageBreak/>
+        <w:t>Structures</w:t>
+      </w:r>
+    </w:p>
+    <w:p>
+      <w:r>
+        <w:t xml:space="preserve">I want to briefly address structures (not the course, the datatype) as I feel like it could be confusing for some when it doesn’t need to be. All a structure is </w:t>
+      </w:r>
+      <w:proofErr w:type="spellStart"/>
+      <w:r>
+        <w:t>is</w:t>
+      </w:r>
+      <w:proofErr w:type="spellEnd"/>
+      <w:r>
+        <w:t xml:space="preserve"> a collection of variables that have one common identifier. It’s a bit like a cell array, except instead of having an index for each value, you have a name tag. For example: the cell array</w:t>
+      </w:r>
+    </w:p>
+    <w:p>
+      <w:pPr>
+        <w:shd w:val="clear" w:color="auto" w:fill="D9D9D9" w:themeFill="background1" w:themeFillShade="D9"/>
+        <w:autoSpaceDE w:val="0"/>
+        <w:autoSpaceDN w:val="0"/>
+        <w:adjustRightInd w:val="0"/>
+        <w:spacing w:after="0" w:line="240" w:lineRule="auto"/>
+        <w:rPr>
+          <w:rFonts w:ascii="Courier New" w:hAnsi="Courier New" w:cs="Courier New"/>
+          <w:sz w:val="21"/>
+          <w:szCs w:val="21"/>
+        </w:rPr>
+      </w:pPr>
+      <w:r>
+        <w:rPr>
+          <w:rFonts w:ascii="Courier New" w:hAnsi="Courier New" w:cs="Courier New"/>
+          <w:color w:val="000000"/>
+          <w:sz w:val="21"/>
+          <w:szCs w:val="21"/>
+        </w:rPr>
+        <w:t>data = {</w:t>
+      </w:r>
+      <w:r>
+        <w:rPr>
+          <w:rFonts w:ascii="Courier New" w:hAnsi="Courier New" w:cs="Courier New"/>
+          <w:color w:val="A020F0"/>
+          <w:sz w:val="21"/>
+          <w:szCs w:val="21"/>
+        </w:rPr>
+        <w:t>"some"</w:t>
+      </w:r>
+      <w:r>
+        <w:rPr>
+          <w:rFonts w:ascii="Courier New" w:hAnsi="Courier New" w:cs="Courier New"/>
+          <w:color w:val="000000"/>
+          <w:sz w:val="21"/>
+          <w:szCs w:val="21"/>
+        </w:rPr>
+        <w:t xml:space="preserve">, </w:t>
+      </w:r>
+      <w:r>
+        <w:rPr>
+          <w:rFonts w:ascii="Courier New" w:hAnsi="Courier New" w:cs="Courier New"/>
+          <w:color w:val="A020F0"/>
+          <w:sz w:val="21"/>
+          <w:szCs w:val="21"/>
+        </w:rPr>
+        <w:t>"string"</w:t>
+      </w:r>
+      <w:r>
+        <w:rPr>
+          <w:rFonts w:ascii="Courier New" w:hAnsi="Courier New" w:cs="Courier New"/>
+          <w:color w:val="000000"/>
+          <w:sz w:val="21"/>
+          <w:szCs w:val="21"/>
+        </w:rPr>
+        <w:t>, [28585]}</w:t>
+      </w:r>
+    </w:p>
     <w:p/>
+    <w:p>
+      <w:r>
+        <w:t>could be represented as a structure if we gave a name corresponding to each cell.</w:t>
+      </w:r>
+    </w:p>
+    <w:p>
+      <w:pPr>
+        <w:shd w:val="clear" w:color="auto" w:fill="D9D9D9" w:themeFill="background1" w:themeFillShade="D9"/>
+        <w:autoSpaceDE w:val="0"/>
+        <w:autoSpaceDN w:val="0"/>
+        <w:adjustRightInd w:val="0"/>
+        <w:spacing w:after="0" w:line="240" w:lineRule="auto"/>
+        <w:rPr>
+          <w:rFonts w:ascii="Courier New" w:hAnsi="Courier New" w:cs="Courier New"/>
+          <w:sz w:val="21"/>
+          <w:szCs w:val="21"/>
+        </w:rPr>
+      </w:pPr>
+      <w:r>
+        <w:rPr>
+          <w:rFonts w:ascii="Courier New" w:hAnsi="Courier New" w:cs="Courier New"/>
+          <w:color w:val="000000"/>
+          <w:sz w:val="21"/>
+          <w:szCs w:val="21"/>
+        </w:rPr>
+        <w:t xml:space="preserve">data = </w:t>
+      </w:r>
+      <w:proofErr w:type="gramStart"/>
+      <w:r>
+        <w:rPr>
+          <w:rFonts w:ascii="Courier New" w:hAnsi="Courier New" w:cs="Courier New"/>
+          <w:color w:val="000000"/>
+          <w:sz w:val="21"/>
+          <w:szCs w:val="21"/>
+        </w:rPr>
+        <w:t>struct(</w:t>
+      </w:r>
+      <w:proofErr w:type="gramEnd"/>
+      <w:r>
+        <w:rPr>
+          <w:rFonts w:ascii="Courier New" w:hAnsi="Courier New" w:cs="Courier New"/>
+          <w:color w:val="000000"/>
+          <w:sz w:val="21"/>
+          <w:szCs w:val="21"/>
+        </w:rPr>
+        <w:t>)</w:t>
+      </w:r>
+    </w:p>
+    <w:p>
+      <w:pPr>
+        <w:shd w:val="clear" w:color="auto" w:fill="D9D9D9" w:themeFill="background1" w:themeFillShade="D9"/>
+        <w:autoSpaceDE w:val="0"/>
+        <w:autoSpaceDN w:val="0"/>
+        <w:adjustRightInd w:val="0"/>
+        <w:spacing w:after="0" w:line="240" w:lineRule="auto"/>
+        <w:rPr>
+          <w:rFonts w:ascii="Courier New" w:hAnsi="Courier New" w:cs="Courier New"/>
+          <w:sz w:val="21"/>
+          <w:szCs w:val="21"/>
+        </w:rPr>
+      </w:pPr>
+      <w:proofErr w:type="spellStart"/>
+      <w:proofErr w:type="gramStart"/>
+      <w:r>
+        <w:rPr>
+          <w:rFonts w:ascii="Courier New" w:hAnsi="Courier New" w:cs="Courier New"/>
+          <w:color w:val="000000"/>
+          <w:sz w:val="21"/>
+          <w:szCs w:val="21"/>
+        </w:rPr>
+        <w:t>data.some</w:t>
+      </w:r>
+      <w:proofErr w:type="spellEnd"/>
+      <w:proofErr w:type="gramEnd"/>
+      <w:r>
+        <w:rPr>
+          <w:rFonts w:ascii="Courier New" w:hAnsi="Courier New" w:cs="Courier New"/>
+          <w:color w:val="000000"/>
+          <w:sz w:val="21"/>
+          <w:szCs w:val="21"/>
+        </w:rPr>
+        <w:t xml:space="preserve"> = </w:t>
+      </w:r>
+      <w:r>
+        <w:rPr>
+          <w:rFonts w:ascii="Courier New" w:hAnsi="Courier New" w:cs="Courier New"/>
+          <w:color w:val="A020F0"/>
+          <w:sz w:val="21"/>
+          <w:szCs w:val="21"/>
+        </w:rPr>
+        <w:t>"some"</w:t>
+      </w:r>
+    </w:p>
+    <w:p>
+      <w:pPr>
+        <w:shd w:val="clear" w:color="auto" w:fill="D9D9D9" w:themeFill="background1" w:themeFillShade="D9"/>
+        <w:autoSpaceDE w:val="0"/>
+        <w:autoSpaceDN w:val="0"/>
+        <w:adjustRightInd w:val="0"/>
+        <w:spacing w:after="0" w:line="240" w:lineRule="auto"/>
+        <w:rPr>
+          <w:rFonts w:ascii="Courier New" w:hAnsi="Courier New" w:cs="Courier New"/>
+          <w:sz w:val="21"/>
+          <w:szCs w:val="21"/>
+        </w:rPr>
+      </w:pPr>
+      <w:proofErr w:type="spellStart"/>
+      <w:proofErr w:type="gramStart"/>
+      <w:r>
+        <w:rPr>
+          <w:rFonts w:ascii="Courier New" w:hAnsi="Courier New" w:cs="Courier New"/>
+          <w:color w:val="000000"/>
+          <w:sz w:val="21"/>
+          <w:szCs w:val="21"/>
+        </w:rPr>
+        <w:t>data.string</w:t>
+      </w:r>
+      <w:proofErr w:type="spellEnd"/>
+      <w:proofErr w:type="gramEnd"/>
+      <w:r>
+        <w:rPr>
+          <w:rFonts w:ascii="Courier New" w:hAnsi="Courier New" w:cs="Courier New"/>
+          <w:color w:val="000000"/>
+          <w:sz w:val="21"/>
+          <w:szCs w:val="21"/>
+        </w:rPr>
+        <w:t xml:space="preserve"> = </w:t>
+      </w:r>
+      <w:r>
+        <w:rPr>
+          <w:rFonts w:ascii="Courier New" w:hAnsi="Courier New" w:cs="Courier New"/>
+          <w:color w:val="A020F0"/>
+          <w:sz w:val="21"/>
+          <w:szCs w:val="21"/>
+        </w:rPr>
+        <w:t>"string"</w:t>
+      </w:r>
+    </w:p>
+    <w:p>
+      <w:pPr>
+        <w:shd w:val="clear" w:color="auto" w:fill="D9D9D9" w:themeFill="background1" w:themeFillShade="D9"/>
+        <w:autoSpaceDE w:val="0"/>
+        <w:autoSpaceDN w:val="0"/>
+        <w:adjustRightInd w:val="0"/>
+        <w:spacing w:after="0" w:line="240" w:lineRule="auto"/>
+        <w:rPr>
+          <w:rFonts w:ascii="Courier New" w:hAnsi="Courier New" w:cs="Courier New"/>
+          <w:sz w:val="21"/>
+          <w:szCs w:val="21"/>
+        </w:rPr>
+      </w:pPr>
+      <w:proofErr w:type="spellStart"/>
+      <w:proofErr w:type="gramStart"/>
+      <w:r>
+        <w:rPr>
+          <w:rFonts w:ascii="Courier New" w:hAnsi="Courier New" w:cs="Courier New"/>
+          <w:color w:val="000000"/>
+          <w:sz w:val="21"/>
+          <w:szCs w:val="21"/>
+        </w:rPr>
+        <w:t>data.array</w:t>
+      </w:r>
+      <w:proofErr w:type="spellEnd"/>
+      <w:proofErr w:type="gramEnd"/>
+      <w:r>
+        <w:rPr>
+          <w:rFonts w:ascii="Courier New" w:hAnsi="Courier New" w:cs="Courier New"/>
+          <w:color w:val="000000"/>
+          <w:sz w:val="21"/>
+          <w:szCs w:val="21"/>
+        </w:rPr>
+        <w:t xml:space="preserve"> = [28585]</w:t>
+      </w:r>
+    </w:p>
+    <w:p/>
+    <w:p>
+      <w:r>
+        <w:t>Now to index into the cell array (e.g. get the second value), we would use</w:t>
+      </w:r>
+    </w:p>
+    <w:p>
+      <w:pPr>
+        <w:shd w:val="clear" w:color="auto" w:fill="D9D9D9" w:themeFill="background1" w:themeFillShade="D9"/>
+        <w:autoSpaceDE w:val="0"/>
+        <w:autoSpaceDN w:val="0"/>
+        <w:adjustRightInd w:val="0"/>
+        <w:spacing w:after="0" w:line="240" w:lineRule="auto"/>
+        <w:rPr>
+          <w:rFonts w:ascii="Courier New" w:hAnsi="Courier New" w:cs="Courier New"/>
+          <w:sz w:val="21"/>
+          <w:szCs w:val="21"/>
+        </w:rPr>
+      </w:pPr>
+      <w:proofErr w:type="gramStart"/>
+      <w:r>
+        <w:rPr>
+          <w:rFonts w:ascii="Courier New" w:hAnsi="Courier New" w:cs="Courier New"/>
+          <w:color w:val="000000"/>
+          <w:sz w:val="21"/>
+          <w:szCs w:val="21"/>
+        </w:rPr>
+        <w:t>data{</w:t>
+      </w:r>
+      <w:proofErr w:type="gramEnd"/>
+      <w:r>
+        <w:rPr>
+          <w:rFonts w:ascii="Courier New" w:hAnsi="Courier New" w:cs="Courier New"/>
+          <w:color w:val="000000"/>
+          <w:sz w:val="21"/>
+          <w:szCs w:val="21"/>
+        </w:rPr>
+        <w:t>2}</w:t>
+      </w:r>
+      <w:bookmarkStart w:id="0" w:name="_GoBack"/>
+      <w:bookmarkEnd w:id="0"/>
+    </w:p>
+    <w:p/>
+    <w:p>
+      <w:pPr>
+        <w:pStyle w:val="Heading3"/>
+      </w:pPr>
+      <w:r>
+        <w:t>A few things to watch out for:</w:t>
+      </w:r>
+    </w:p>
+    <w:p>
+      <w:r>
+        <w:t>It’s best practice, as much as possible, to keep the types of your variables the same</w:t>
+      </w:r>
+      <w:r>
+        <w:t xml:space="preserve"> throughout the life of the variable. For example, it’s bad practice to define x = 20 in your code, and then set x = “</w:t>
+      </w:r>
+      <w:r>
+        <w:t>some string</w:t>
+      </w:r>
+      <w:r>
+        <w:t>”</w:t>
+      </w:r>
+      <w:r>
+        <w:t xml:space="preserve"> </w:t>
+      </w:r>
+      <w:proofErr w:type="gramStart"/>
+      <w:r>
+        <w:t>later on</w:t>
+      </w:r>
+      <w:proofErr w:type="gramEnd"/>
+      <w:r>
+        <w:t>. You will quickly loose track of what you can and cannot do to x. Back in the days when we only had kilobits of memory this might have been acceptable, but we have more than enough memory now to be liberal with the number of variables we use.</w:t>
+      </w:r>
+    </w:p>
     <w:p/>
     <w:p>
       <w:pPr>
@@ -3414,6 +4110,7 @@
         <w:rPr>
           <w:noProof/>
         </w:rPr>
+        <w:lastRenderedPageBreak/>
         <w:drawing>
           <wp:inline distT="0" distB="0" distL="0" distR="0">
             <wp:extent cx="5731510" cy="3155315"/>
@@ -3532,7 +4229,6 @@
     </w:p>
     <w:p>
       <w:r>
-        <w:lastRenderedPageBreak/>
         <w:t>Recursion - When a function calls (runs) itself</w:t>
       </w:r>
     </w:p>
@@ -3756,7 +4452,11 @@
       </w:r>
       <w:proofErr w:type="gramEnd"/>
       <w:r>
-        <w:t xml:space="preserve"> over, either in a single script or in multiple scripts, it might make more sense to turn our code into a function. And to be able to use it in different contexts, we need to make it more generic. </w:t>
+        <w:t xml:space="preserve"> over, either in a single script or in multiple scripts, it </w:t>
+      </w:r>
+      <w:r>
+        <w:lastRenderedPageBreak/>
+        <w:t xml:space="preserve">might make more sense to turn our code into a function. And to be able to use it in different contexts, we need to make it more generic. </w:t>
       </w:r>
       <w:r>
         <w:rPr>
@@ -4237,7 +4937,6 @@
           <w:szCs w:val="21"/>
           <w:lang w:eastAsia="en-GB"/>
         </w:rPr>
-        <w:lastRenderedPageBreak/>
         <w:t>num1 = 1</w:t>
       </w:r>
     </w:p>
@@ -4646,6 +5345,7 @@
         <w:pStyle w:val="Heading3"/>
       </w:pPr>
       <w:r>
+        <w:lastRenderedPageBreak/>
         <w:t>A few things to watch out for:</w:t>
       </w:r>
     </w:p>
@@ -4834,7 +5534,6 @@
         <w:pStyle w:val="Heading1"/>
       </w:pPr>
       <w:r>
-        <w:lastRenderedPageBreak/>
         <w:t>Other useful tips</w:t>
       </w:r>
     </w:p>
@@ -6469,6 +7168,25 @@
     <w:uiPriority w:val="99"/>
     <w:rsid w:val="00CF4EA7"/>
   </w:style>
+  <w:style w:type="table" w:styleId="TableGrid">
+    <w:name w:val="Table Grid"/>
+    <w:basedOn w:val="TableNormal"/>
+    <w:uiPriority w:val="39"/>
+    <w:rsid w:val="00506F3A"/>
+    <w:pPr>
+      <w:spacing w:after="0" w:line="240" w:lineRule="auto"/>
+    </w:pPr>
+    <w:tblPr>
+      <w:tblBorders>
+        <w:top w:val="single" w:sz="4" w:space="0" w:color="auto"/>
+        <w:left w:val="single" w:sz="4" w:space="0" w:color="auto"/>
+        <w:bottom w:val="single" w:sz="4" w:space="0" w:color="auto"/>
+        <w:right w:val="single" w:sz="4" w:space="0" w:color="auto"/>
+        <w:insideH w:val="single" w:sz="4" w:space="0" w:color="auto"/>
+        <w:insideV w:val="single" w:sz="4" w:space="0" w:color="auto"/>
+      </w:tblBorders>
+    </w:tblPr>
+  </w:style>
 </w:styles>
 </file>
 
@@ -6738,7 +7456,7 @@
 </file>
 
 <file path=customXml/itemProps1.xml><?xml version="1.0" encoding="utf-8"?>
-<ds:datastoreItem xmlns:ds="http://schemas.openxmlformats.org/officeDocument/2006/customXml" ds:itemID="{846D49C6-1EB0-476E-8F56-3926C295C593}">
+<ds:datastoreItem xmlns:ds="http://schemas.openxmlformats.org/officeDocument/2006/customXml" ds:itemID="{417F677B-E968-40C6-82FA-0DEABAD60904}">
   <ds:schemaRefs>
     <ds:schemaRef ds:uri="http://schemas.openxmlformats.org/officeDocument/2006/bibliography"/>
   </ds:schemaRefs>

</xml_diff>

<commit_message>
about to explain arrayfun
</commit_message>
<xml_diff>
--- a/Matlab revision notes.docx
+++ b/Matlab revision notes.docx
@@ -2877,6 +2877,27 @@
       </w:r>
     </w:p>
     <w:p>
+      <w:pPr>
+        <w:pStyle w:val="Heading3"/>
+      </w:pPr>
+      <w:r>
+        <w:t>Explanation</w:t>
+      </w:r>
+    </w:p>
+    <w:p>
+      <w:pPr>
+        <w:rPr>
+          <w:color w:val="FF0000"/>
+        </w:rPr>
+      </w:pPr>
+      <w:r>
+        <w:rPr>
+          <w:color w:val="FF0000"/>
+        </w:rPr>
+        <w:t>My friend’s ‘blunt’ definition – “It’s just a value”</w:t>
+      </w:r>
+    </w:p>
+    <w:p>
       <w:r>
         <w:t xml:space="preserve">Variables are containers for data. Just like in an excel spreadsheet, where each cell holds a piece of data, in </w:t>
       </w:r>
@@ -3370,7 +3391,11 @@
       </w:r>
       <w:proofErr w:type="spellEnd"/>
       <w:r>
-        <w:t xml:space="preserve"> does have rules for adding two different datatypes, but first we need to make them both the same datatype. In other words, to add a float and an int, they must either both be floats or </w:t>
+        <w:t xml:space="preserve"> does have rules for adding two different datatypes, but first we need to make them both the same datatype. In </w:t>
+      </w:r>
+      <w:r>
+        <w:lastRenderedPageBreak/>
+        <w:t xml:space="preserve">other words, to add a float and an int, they must either both be floats or </w:t>
       </w:r>
       <w:proofErr w:type="spellStart"/>
       <w:r>
@@ -3417,11 +3442,7 @@
       </w:r>
       <w:proofErr w:type="gramStart"/>
       <w:r>
-        <w:t xml:space="preserve">of  </w:t>
-      </w:r>
-      <w:r>
-        <w:lastRenderedPageBreak/>
-        <w:t>20.5.</w:t>
+        <w:t>of  20.5.</w:t>
       </w:r>
       <w:proofErr w:type="gramEnd"/>
       <w:r>
@@ -3790,7 +3811,11 @@
             </w:r>
             <w:proofErr w:type="spellEnd"/>
             <w:r>
-              <w:t xml:space="preserve">, arrays can be resized on the fly. This means you can make them bigger or smaller at runtime. This is not necessarily the case in other languages.    </w:t>
+              <w:t xml:space="preserve">, arrays can be resized on the fly. This means you can make them bigger or </w:t>
+            </w:r>
+            <w:r>
+              <w:lastRenderedPageBreak/>
+              <w:t xml:space="preserve">smaller at runtime. This is not necessarily the case in other languages.    </w:t>
             </w:r>
           </w:p>
         </w:tc>
@@ -3802,6 +3827,7 @@
           </w:tcPr>
           <w:p>
             <w:r>
+              <w:lastRenderedPageBreak/>
               <w:t>Cell arrays</w:t>
             </w:r>
           </w:p>
@@ -3824,11 +3850,7 @@
               <w:t>standard arrays. They can be indexed in the same way</w:t>
             </w:r>
             <w:r>
-              <w:t xml:space="preserve">, using </w:t>
-            </w:r>
-            <w:r>
-              <w:lastRenderedPageBreak/>
-              <w:t>{} instead of [], and likewise you can return multiple values. You can also add and remove items from both arrays. Cell arrays are unlike standard arrays in that each element can be a different datatype. You can have a cell array where the first item is a string, the second a character array, the third is a float etc.</w:t>
+              <w:t>, using {} instead of [], and likewise you can return multiple values. You can also add and remove items from both arrays. Cell arrays are unlike standard arrays in that each element can be a different datatype. You can have a cell array where the first item is a string, the second a character array, the third is a float etc.</w:t>
             </w:r>
             <w:r>
               <w:t xml:space="preserve"> You can even have a cell array that contains other cell arrays.</w:t>
@@ -4310,6 +4332,7 @@
           <w:sz w:val="21"/>
           <w:szCs w:val="21"/>
         </w:rPr>
+        <w:lastRenderedPageBreak/>
         <w:t>data.</w:t>
       </w:r>
       <w:r>
@@ -4357,14 +4380,7 @@
         <w:rPr>
           <w:color w:val="FF0000"/>
         </w:rPr>
-        <w:t xml:space="preserve">order to the elements, rather each element has some ‘key’ (the part that follows the dot, </w:t>
-      </w:r>
-      <w:r>
-        <w:rPr>
-          <w:color w:val="FF0000"/>
-        </w:rPr>
-        <w:lastRenderedPageBreak/>
-        <w:t>so ‘</w:t>
+        <w:t>order to the elements, rather each element has some ‘key’ (the part that follows the dot, so ‘</w:t>
       </w:r>
       <w:proofErr w:type="spellStart"/>
       <w:r>
@@ -4565,11 +4581,65 @@
       </w:r>
     </w:p>
     <w:p>
+      <w:r>
+        <w:t xml:space="preserve">Dimension – confusingly has two meanings. The majority of the time when I mention </w:t>
+      </w:r>
+      <w:proofErr w:type="gramStart"/>
+      <w:r>
+        <w:t>dimensions</w:t>
+      </w:r>
+      <w:proofErr w:type="gramEnd"/>
+      <w:r>
+        <w:t xml:space="preserve"> I’m referring to the size of the array. For </w:t>
+      </w:r>
+      <w:proofErr w:type="gramStart"/>
+      <w:r>
+        <w:t>example</w:t>
+      </w:r>
+      <w:proofErr w:type="gramEnd"/>
+      <w:r>
+        <w:t xml:space="preserve"> an array with 5 rows and 4 columns has dimensions 5x4. The second meaning is related but refers to the number of directions the array extends in. For </w:t>
+      </w:r>
+      <w:proofErr w:type="gramStart"/>
+      <w:r>
+        <w:t>example</w:t>
+      </w:r>
+      <w:proofErr w:type="gramEnd"/>
+      <w:r>
+        <w:t xml:space="preserve"> a 5x4x2x6 array has 4 dimensions. In this guide always assume it’s the former definition unless you see a ‘1d’, ‘2d’ or ‘3d’.</w:t>
+      </w:r>
+    </w:p>
+    <w:p>
       <w:pPr>
         <w:pStyle w:val="Heading3"/>
       </w:pPr>
       <w:r>
         <w:t>Explanation</w:t>
+      </w:r>
+    </w:p>
+    <w:p>
+      <w:pPr>
+        <w:rPr>
+          <w:color w:val="FF0000"/>
+        </w:rPr>
+      </w:pPr>
+      <w:r>
+        <w:rPr>
+          <w:color w:val="FF0000"/>
+        </w:rPr>
+        <w:t xml:space="preserve">My friend’s ‘blunt’ definition – “It’s just a </w:t>
+      </w:r>
+      <w:r>
+        <w:rPr>
+          <w:color w:val="FF0000"/>
+        </w:rPr>
+        <w:t>matrix</w:t>
+      </w:r>
+      <w:r>
+        <w:rPr>
+          <w:color w:val="FF0000"/>
+        </w:rPr>
+        <w:t>”</w:t>
       </w:r>
     </w:p>
     <w:p>
@@ -4760,6 +4830,7 @@
     <w:p>
       <w:proofErr w:type="spellStart"/>
       <w:r>
+        <w:lastRenderedPageBreak/>
         <w:t>Matlab</w:t>
       </w:r>
       <w:proofErr w:type="spellEnd"/>
@@ -4991,14 +5062,7 @@
         <w:rPr>
           <w:color w:val="00B050"/>
         </w:rPr>
-        <w:t xml:space="preserve">s </w:t>
-      </w:r>
-      <w:r>
-        <w:rPr>
-          <w:color w:val="00B050"/>
-        </w:rPr>
-        <w:lastRenderedPageBreak/>
-        <w:t>oh hey did you see our new machine learning toolbox we just came out with look at all the fun stuff you can do with that stop thinking about arrays I mean who cares about consistency anyway. Just about every other language has managed to get this right…</w:t>
+        <w:t>s oh hey did you see our new machine learning toolbox we just came out with look at all the fun stuff you can do with that stop thinking about arrays I mean who cares about consistency anyway. Just about every other language has managed to get this right…</w:t>
       </w:r>
       <w:r>
         <w:rPr>
@@ -5766,6 +5830,7 @@
         <w:pStyle w:val="Heading3"/>
       </w:pPr>
       <w:r>
+        <w:lastRenderedPageBreak/>
         <w:t>Dimensionality</w:t>
       </w:r>
     </w:p>
@@ -5983,7 +6048,6 @@
           </w:tcPr>
           <w:p>
             <w:r>
-              <w:lastRenderedPageBreak/>
               <w:t>0</w:t>
             </w:r>
           </w:p>
@@ -8106,6 +8170,7 @@
         <w:pStyle w:val="Heading3"/>
       </w:pPr>
       <w:r>
+        <w:lastRenderedPageBreak/>
         <w:t>Indexing multiple values with varying locations</w:t>
       </w:r>
     </w:p>
@@ -9473,6 +9538,7 @@
               <w:jc w:val="right"/>
             </w:pPr>
             <w:r>
+              <w:lastRenderedPageBreak/>
               <w:t>2</w:t>
             </w:r>
           </w:p>
@@ -10016,7 +10082,6 @@
           </w:tcPr>
           <w:p>
             <w:r>
-              <w:lastRenderedPageBreak/>
               <w:t>5</w:t>
             </w:r>
           </w:p>
@@ -11317,16 +11382,207 @@
     </w:p>
     <w:p>
       <w:r>
-        <w:t>Transpose</w:t>
-      </w:r>
-    </w:p>
-    <w:p>
+        <w:t xml:space="preserve">As arrays are often numeric in nature, you can apply mathematical operations to them, just like in maths. For example, we can add two arrays together using the ‘+’ operator. Note the arrays </w:t>
+      </w:r>
       <w:proofErr w:type="gramStart"/>
       <w:r>
-        <w:t>.multiply</w:t>
+        <w:t>have to</w:t>
       </w:r>
       <w:proofErr w:type="gramEnd"/>
-    </w:p>
+      <w:r>
+        <w:t xml:space="preserve"> have the same dimensions i.e. a 5x4 can only be added to another 5x4. This is not the case for ‘*’, where you can multiple arrays of different dimensions, </w:t>
+      </w:r>
+      <w:proofErr w:type="gramStart"/>
+      <w:r>
+        <w:t>as long as</w:t>
+      </w:r>
+      <w:proofErr w:type="gramEnd"/>
+      <w:r>
+        <w:t xml:space="preserve"> mathematically this is possible. </w:t>
+      </w:r>
+    </w:p>
+    <w:p>
+      <w:r>
+        <w:t xml:space="preserve">Array multiplication in </w:t>
+      </w:r>
+      <w:proofErr w:type="spellStart"/>
+      <w:r>
+        <w:t>matlab</w:t>
+      </w:r>
+      <w:proofErr w:type="spellEnd"/>
+      <w:r>
+        <w:t xml:space="preserve"> is not the same as element wise multiplication. Element wise multiplication can be done by placing a dot ‘.’ before and operator. For example, </w:t>
+      </w:r>
+      <w:proofErr w:type="gramStart"/>
+      <w:r>
+        <w:t>‘.*</w:t>
+      </w:r>
+      <w:proofErr w:type="gramEnd"/>
+      <w:r>
+        <w:t xml:space="preserve">’ is element wise multiplication. </w:t>
+      </w:r>
+      <w:r>
+        <w:t xml:space="preserve">Maybe the best way to explain what this is </w:t>
+      </w:r>
+      <w:proofErr w:type="spellStart"/>
+      <w:r>
+        <w:t>is</w:t>
+      </w:r>
+      <w:proofErr w:type="spellEnd"/>
+      <w:r>
+        <w:t xml:space="preserve"> first by explaining what the </w:t>
+      </w:r>
+      <w:proofErr w:type="spellStart"/>
+      <w:proofErr w:type="gramStart"/>
+      <w:r>
+        <w:t>arrayfun</w:t>
+      </w:r>
+      <w:proofErr w:type="spellEnd"/>
+      <w:r>
+        <w:t>(</w:t>
+      </w:r>
+      <w:proofErr w:type="gramEnd"/>
+      <w:r>
+        <w:t xml:space="preserve">) function is. </w:t>
+      </w:r>
+      <w:bookmarkStart w:id="0" w:name="_GoBack"/>
+      <w:bookmarkEnd w:id="0"/>
+    </w:p>
+    <w:p>
+      <w:r>
+        <w:t xml:space="preserve">Some functions will automatically apply the function to every element in the array. For example, using </w:t>
+      </w:r>
+    </w:p>
+    <w:p>
+      <w:pPr>
+        <w:shd w:val="clear" w:color="auto" w:fill="D9D9D9" w:themeFill="background1" w:themeFillShade="D9"/>
+        <w:spacing w:after="0" w:line="258" w:lineRule="atLeast"/>
+        <w:rPr>
+          <w:rFonts w:ascii="Consolas" w:eastAsia="Times New Roman" w:hAnsi="Consolas" w:cs="Times New Roman"/>
+          <w:color w:val="000000"/>
+          <w:sz w:val="21"/>
+          <w:szCs w:val="21"/>
+          <w:lang w:eastAsia="en-GB"/>
+        </w:rPr>
+      </w:pPr>
+      <w:r>
+        <w:rPr>
+          <w:rFonts w:ascii="Consolas" w:eastAsia="Times New Roman" w:hAnsi="Consolas" w:cs="Times New Roman"/>
+          <w:color w:val="000000"/>
+          <w:sz w:val="21"/>
+          <w:szCs w:val="21"/>
+          <w:lang w:eastAsia="en-GB"/>
+        </w:rPr>
+        <w:t>A = [0.5, 0.2, 0.3]</w:t>
+      </w:r>
+    </w:p>
+    <w:p>
+      <w:pPr>
+        <w:shd w:val="clear" w:color="auto" w:fill="D9D9D9" w:themeFill="background1" w:themeFillShade="D9"/>
+        <w:spacing w:after="0" w:line="258" w:lineRule="atLeast"/>
+        <w:rPr>
+          <w:rFonts w:ascii="Consolas" w:eastAsia="Times New Roman" w:hAnsi="Consolas" w:cs="Times New Roman"/>
+          <w:color w:val="000000"/>
+          <w:sz w:val="21"/>
+          <w:szCs w:val="21"/>
+          <w:lang w:eastAsia="en-GB"/>
+        </w:rPr>
+      </w:pPr>
+      <w:r>
+        <w:rPr>
+          <w:rFonts w:ascii="Consolas" w:eastAsia="Times New Roman" w:hAnsi="Consolas" w:cs="Times New Roman"/>
+          <w:color w:val="000000"/>
+          <w:sz w:val="21"/>
+          <w:szCs w:val="21"/>
+          <w:lang w:eastAsia="en-GB"/>
+        </w:rPr>
+        <w:t>sin(A)</w:t>
+      </w:r>
+    </w:p>
+    <w:p>
+      <w:r>
+        <w:t xml:space="preserve">on an array is the same as doing </w:t>
+      </w:r>
+    </w:p>
+    <w:p>
+      <w:pPr>
+        <w:shd w:val="clear" w:color="auto" w:fill="D9D9D9" w:themeFill="background1" w:themeFillShade="D9"/>
+        <w:spacing w:after="0" w:line="258" w:lineRule="atLeast"/>
+        <w:rPr>
+          <w:rFonts w:ascii="Consolas" w:eastAsia="Times New Roman" w:hAnsi="Consolas" w:cs="Times New Roman"/>
+          <w:color w:val="000000"/>
+          <w:sz w:val="21"/>
+          <w:szCs w:val="21"/>
+          <w:lang w:eastAsia="en-GB"/>
+        </w:rPr>
+      </w:pPr>
+      <w:r>
+        <w:rPr>
+          <w:rFonts w:ascii="Consolas" w:eastAsia="Times New Roman" w:hAnsi="Consolas" w:cs="Times New Roman"/>
+          <w:color w:val="000000"/>
+          <w:sz w:val="21"/>
+          <w:szCs w:val="21"/>
+          <w:lang w:eastAsia="en-GB"/>
+        </w:rPr>
+        <w:t>A = [0.5, 0.2, 0.3]</w:t>
+      </w:r>
+    </w:p>
+    <w:p>
+      <w:pPr>
+        <w:shd w:val="clear" w:color="auto" w:fill="D9D9D9" w:themeFill="background1" w:themeFillShade="D9"/>
+        <w:spacing w:line="258" w:lineRule="atLeast"/>
+        <w:rPr>
+          <w:rFonts w:ascii="Consolas" w:eastAsia="Times New Roman" w:hAnsi="Consolas" w:cs="Times New Roman"/>
+          <w:color w:val="000000"/>
+          <w:sz w:val="21"/>
+          <w:szCs w:val="21"/>
+          <w:lang w:eastAsia="en-GB"/>
+        </w:rPr>
+      </w:pPr>
+      <w:proofErr w:type="spellStart"/>
+      <w:r>
+        <w:rPr>
+          <w:rFonts w:ascii="Consolas" w:eastAsia="Times New Roman" w:hAnsi="Consolas" w:cs="Times New Roman"/>
+          <w:color w:val="000000"/>
+          <w:sz w:val="21"/>
+          <w:szCs w:val="21"/>
+          <w:lang w:eastAsia="en-GB"/>
+        </w:rPr>
+        <w:t>arrayfun</w:t>
+      </w:r>
+      <w:proofErr w:type="spellEnd"/>
+      <w:r>
+        <w:rPr>
+          <w:rFonts w:ascii="Consolas" w:eastAsia="Times New Roman" w:hAnsi="Consolas" w:cs="Times New Roman"/>
+          <w:color w:val="000000"/>
+          <w:sz w:val="21"/>
+          <w:szCs w:val="21"/>
+          <w:lang w:eastAsia="en-GB"/>
+        </w:rPr>
+        <w:t>(@(x) sin(x),</w:t>
+      </w:r>
+      <w:r>
+        <w:rPr>
+          <w:rFonts w:ascii="Consolas" w:eastAsia="Times New Roman" w:hAnsi="Consolas" w:cs="Times New Roman"/>
+          <w:color w:val="000000"/>
+          <w:sz w:val="21"/>
+          <w:szCs w:val="21"/>
+          <w:lang w:eastAsia="en-GB"/>
+        </w:rPr>
+        <w:t xml:space="preserve"> </w:t>
+      </w:r>
+      <w:r>
+        <w:rPr>
+          <w:rFonts w:ascii="Consolas" w:eastAsia="Times New Roman" w:hAnsi="Consolas" w:cs="Times New Roman"/>
+          <w:color w:val="000000"/>
+          <w:sz w:val="21"/>
+          <w:szCs w:val="21"/>
+          <w:lang w:eastAsia="en-GB"/>
+        </w:rPr>
+        <w:t>A)</w:t>
+      </w:r>
+    </w:p>
+    <w:p/>
     <w:p>
       <w:pPr>
         <w:pStyle w:val="Heading3"/>
@@ -11348,7 +11604,6 @@
     </w:p>
     <w:p>
       <w:r>
-        <w:lastRenderedPageBreak/>
         <w:t xml:space="preserve">In the simplest case, we can replace a </w:t>
       </w:r>
       <w:r>
@@ -11360,7 +11615,7 @@
     </w:p>
     <w:p>
       <w:pPr>
-        <w:shd w:val="clear" w:color="auto" w:fill="F7F7F7"/>
+        <w:shd w:val="clear" w:color="auto" w:fill="D9D9D9" w:themeFill="background1" w:themeFillShade="D9"/>
         <w:spacing w:after="0" w:line="255" w:lineRule="atLeast"/>
         <w:rPr>
           <w:rFonts w:ascii="Consolas" w:eastAsia="Times New Roman" w:hAnsi="Consolas" w:cs="Times New Roman"/>
@@ -11405,7 +11660,7 @@
     </w:p>
     <w:p>
       <w:pPr>
-        <w:shd w:val="clear" w:color="auto" w:fill="F7F7F7"/>
+        <w:shd w:val="clear" w:color="auto" w:fill="D9D9D9" w:themeFill="background1" w:themeFillShade="D9"/>
         <w:spacing w:after="0" w:line="255" w:lineRule="atLeast"/>
         <w:rPr>
           <w:rFonts w:ascii="Consolas" w:eastAsia="Times New Roman" w:hAnsi="Consolas" w:cs="Times New Roman"/>
@@ -11448,7 +11703,7 @@
     </w:p>
     <w:p>
       <w:pPr>
-        <w:shd w:val="clear" w:color="auto" w:fill="F7F7F7"/>
+        <w:shd w:val="clear" w:color="auto" w:fill="D9D9D9" w:themeFill="background1" w:themeFillShade="D9"/>
         <w:spacing w:after="0" w:line="255" w:lineRule="atLeast"/>
         <w:rPr>
           <w:rFonts w:ascii="Consolas" w:eastAsia="Times New Roman" w:hAnsi="Consolas" w:cs="Times New Roman"/>
@@ -11517,7 +11772,7 @@
     </w:p>
     <w:p>
       <w:pPr>
-        <w:shd w:val="clear" w:color="auto" w:fill="F7F7F7"/>
+        <w:shd w:val="clear" w:color="auto" w:fill="D9D9D9" w:themeFill="background1" w:themeFillShade="D9"/>
         <w:spacing w:after="0" w:line="255" w:lineRule="atLeast"/>
         <w:rPr>
           <w:rFonts w:ascii="Consolas" w:eastAsia="Times New Roman" w:hAnsi="Consolas" w:cs="Times New Roman"/>
@@ -11550,7 +11805,7 @@
     </w:p>
     <w:p>
       <w:pPr>
-        <w:shd w:val="clear" w:color="auto" w:fill="F7F7F7"/>
+        <w:shd w:val="clear" w:color="auto" w:fill="D9D9D9" w:themeFill="background1" w:themeFillShade="D9"/>
         <w:spacing w:line="255" w:lineRule="atLeast"/>
         <w:rPr>
           <w:rFonts w:ascii="Consolas" w:eastAsia="Times New Roman" w:hAnsi="Consolas" w:cs="Times New Roman"/>
@@ -11578,7 +11833,7 @@
     </w:p>
     <w:p>
       <w:pPr>
-        <w:shd w:val="clear" w:color="auto" w:fill="F7F7F7"/>
+        <w:shd w:val="clear" w:color="auto" w:fill="D9D9D9" w:themeFill="background1" w:themeFillShade="D9"/>
         <w:autoSpaceDE w:val="0"/>
         <w:autoSpaceDN w:val="0"/>
         <w:adjustRightInd w:val="0"/>
@@ -11634,6 +11889,7 @@
     </w:p>
     <w:p>
       <w:r>
+        <w:lastRenderedPageBreak/>
         <w:t xml:space="preserve">Also remember that the ‘:’ operator creates a matrix for you. In the above example, I observed that all I was doing was multiplying the </w:t>
       </w:r>
       <w:proofErr w:type="spellStart"/>
@@ -11659,6 +11915,9 @@
     <w:p>
       <w:r>
         <w:t>Try and think of the overall function of what you’re trying to do on each iteration of the loop and ask yourself if you can parse an entire matrix into that function</w:t>
+      </w:r>
+      <w:r>
+        <w:t xml:space="preserve"> and use something like element wise operations to achieve the same thing</w:t>
       </w:r>
       <w:r>
         <w:t>?</w:t>
@@ -11724,6 +11983,23 @@
     </w:p>
     <w:p>
       <w:r>
+        <w:t xml:space="preserve">Exit condition </w:t>
+      </w:r>
+      <w:r>
+        <w:t>–</w:t>
+      </w:r>
+      <w:r>
+        <w:t xml:space="preserve"> </w:t>
+      </w:r>
+      <w:r>
+        <w:t>The condition that, when met, will stop the loop and continue the code</w:t>
+      </w:r>
+      <w:r>
+        <w:t>.</w:t>
+      </w:r>
+    </w:p>
+    <w:p>
+      <w:r>
         <w:t xml:space="preserve">Loops are </w:t>
       </w:r>
       <w:r>
@@ -12175,7 +12451,6 @@
     </w:p>
     <w:p>
       <w:r>
-        <w:lastRenderedPageBreak/>
         <w:t xml:space="preserve">As you can see, </w:t>
       </w:r>
       <w:proofErr w:type="spellStart"/>
@@ -12220,6 +12495,33 @@
       </w:pPr>
       <w:r>
         <w:t>For loops</w:t>
+      </w:r>
+    </w:p>
+    <w:p>
+      <w:pPr>
+        <w:rPr>
+          <w:color w:val="FF0000"/>
+        </w:rPr>
+      </w:pPr>
+      <w:r>
+        <w:rPr>
+          <w:color w:val="FF0000"/>
+        </w:rPr>
+        <w:t xml:space="preserve">My friend’s ‘blunt’ definition – “A for loop a thing that keeps going until </w:t>
+      </w:r>
+      <w:proofErr w:type="spellStart"/>
+      <w:r>
+        <w:rPr>
+          <w:color w:val="FF0000"/>
+        </w:rPr>
+        <w:t>i</w:t>
+      </w:r>
+      <w:proofErr w:type="spellEnd"/>
+      <w:r>
+        <w:rPr>
+          <w:color w:val="FF0000"/>
+        </w:rPr>
+        <w:t xml:space="preserve"> reaches a final value”</w:t>
       </w:r>
     </w:p>
     <w:p>
@@ -12755,6 +13057,7 @@
     </w:p>
     <w:p>
       <w:r>
+        <w:lastRenderedPageBreak/>
         <w:t xml:space="preserve">The basic structure of a for loop consists of an array to iterate over (meaning to go through each value one at a time), and what I will refer to as the looping variable, i.e. in the case of a for loop, the variable that is given each individual value in the array. In the example above, the array to iterate over is [1,2,3,4] and the looping variable is </w:t>
       </w:r>
       <w:proofErr w:type="spellStart"/>
@@ -12924,24 +13227,93 @@
       <w:r>
         <w:t>would output 2,3,5,1,2.</w:t>
       </w:r>
-      <w:bookmarkStart w:id="0" w:name="_GoBack"/>
-      <w:bookmarkEnd w:id="0"/>
     </w:p>
     <w:p>
       <w:pPr>
         <w:pStyle w:val="Heading3"/>
       </w:pPr>
       <w:r>
-        <w:t>A few things to watch out for:</w:t>
-      </w:r>
-    </w:p>
-    <w:p>
-      <w:r>
-        <w:t>In for loops, the looping variable is reset to the next value in the array at the top of the loop on each iteration. For example, in this code</w:t>
-      </w:r>
-    </w:p>
-    <w:p>
-      <w:pPr>
+        <w:t>While loops</w:t>
+      </w:r>
+    </w:p>
+    <w:p>
+      <w:pPr>
+        <w:rPr>
+          <w:color w:val="FF0000"/>
+        </w:rPr>
+      </w:pPr>
+      <w:r>
+        <w:rPr>
+          <w:color w:val="FF0000"/>
+        </w:rPr>
+        <w:t>My friend’s ‘blunt’ definition – “Keep going until the condition at the start is met”</w:t>
+      </w:r>
+    </w:p>
+    <w:p>
+      <w:r>
+        <w:t xml:space="preserve">While </w:t>
+      </w:r>
+      <w:r>
+        <w:t xml:space="preserve">loops are like for loops, but rather than looping over an array, they loop until an exit condition is met. </w:t>
+      </w:r>
+      <w:r>
+        <w:t>This condition is always evaluated as a simple if statement. If the value of the looping variable is true, then continue looping. If it is false, then stop looping. The above example can be written as a while loop</w:t>
+      </w:r>
+    </w:p>
+    <w:p/>
+    <w:p>
+      <w:pPr>
+        <w:pStyle w:val="Heading3"/>
+      </w:pPr>
+      <w:r>
+        <w:t>When to use for loops and when to use while loops</w:t>
+      </w:r>
+    </w:p>
+    <w:p>
+      <w:r>
+        <w:t xml:space="preserve">The difference between a for loop and a while loop is that (in </w:t>
+      </w:r>
+      <w:proofErr w:type="spellStart"/>
+      <w:r>
+        <w:t>matlab</w:t>
+      </w:r>
+      <w:proofErr w:type="spellEnd"/>
+      <w:r>
+        <w:t xml:space="preserve">) for loops always have a set number of iterations when the loop starts running, while </w:t>
+      </w:r>
+      <w:proofErr w:type="spellStart"/>
+      <w:r>
+        <w:t>while</w:t>
+      </w:r>
+      <w:proofErr w:type="spellEnd"/>
+      <w:r>
+        <w:t xml:space="preserve"> loops can loop any number of </w:t>
+      </w:r>
+      <w:proofErr w:type="gramStart"/>
+      <w:r>
+        <w:t>time</w:t>
+      </w:r>
+      <w:proofErr w:type="gramEnd"/>
+      <w:r>
+        <w:t xml:space="preserve">, and even change the number of times they were expected to run as the loop is running. In other words, if you know how big the arrays are that you want to loop over, use a for loop. If you don’t know immediately how big a matrix will end up being, or when you need to stop looping (e.g. until the user types “stop”), then you should use a while loop. </w:t>
+      </w:r>
+      <w:r>
+        <w:rPr>
+          <w:color w:val="FF0000"/>
+        </w:rPr>
+        <w:t>If you really have no idea which one to use, it’s safest to use a while loop. This is because all while loops can replicate the behaviours of for loops, but not all for loops can replicate the behaviour of while loops.</w:t>
+      </w:r>
+      <w:r>
+        <w:t xml:space="preserve"> The reason we use for loops is because it often saves us a couple of lines of code.</w:t>
+      </w:r>
+    </w:p>
+    <w:p>
+      <w:pPr>
+        <w:pStyle w:val="ListParagraph"/>
+        <w:numPr>
+          <w:ilvl w:val="0"/>
+          <w:numId w:val="6"/>
+        </w:numPr>
         <w:shd w:val="clear" w:color="auto" w:fill="D9D9D9" w:themeFill="background1" w:themeFillShade="D9"/>
         <w:spacing w:after="0" w:line="258" w:lineRule="atLeast"/>
         <w:rPr>
@@ -12955,38 +13327,43 @@
       <w:r>
         <w:rPr>
           <w:rFonts w:ascii="Consolas" w:eastAsia="Times New Roman" w:hAnsi="Consolas" w:cs="Times New Roman"/>
-          <w:color w:val="0000FF"/>
-          <w:sz w:val="21"/>
-          <w:szCs w:val="21"/>
-          <w:lang w:eastAsia="en-GB"/>
-        </w:rPr>
-        <w:t xml:space="preserve">for </w:t>
-      </w:r>
-      <w:proofErr w:type="spellStart"/>
-      <w:r>
-        <w:rPr>
-          <w:rFonts w:ascii="Consolas" w:eastAsia="Times New Roman" w:hAnsi="Consolas" w:cs="Times New Roman"/>
-          <w:color w:val="000000"/>
-          <w:sz w:val="21"/>
-          <w:szCs w:val="21"/>
-          <w:lang w:eastAsia="en-GB"/>
-        </w:rPr>
-        <w:t>i</w:t>
-      </w:r>
-      <w:proofErr w:type="spellEnd"/>
-      <w:r>
-        <w:rPr>
-          <w:rFonts w:ascii="Consolas" w:eastAsia="Times New Roman" w:hAnsi="Consolas" w:cs="Times New Roman"/>
-          <w:color w:val="000000"/>
-          <w:sz w:val="21"/>
-          <w:szCs w:val="21"/>
-          <w:lang w:eastAsia="en-GB"/>
-        </w:rPr>
-        <w:t xml:space="preserve"> = 1:5</w:t>
-      </w:r>
-    </w:p>
-    <w:p>
-      <w:pPr>
+          <w:color w:val="000000"/>
+          <w:sz w:val="21"/>
+          <w:szCs w:val="21"/>
+          <w:lang w:eastAsia="en-GB"/>
+        </w:rPr>
+        <w:t xml:space="preserve">clear </w:t>
+      </w:r>
+      <w:proofErr w:type="spellStart"/>
+      <w:r>
+        <w:rPr>
+          <w:rFonts w:ascii="Consolas" w:eastAsia="Times New Roman" w:hAnsi="Consolas" w:cs="Times New Roman"/>
+          <w:color w:val="A020F0"/>
+          <w:sz w:val="21"/>
+          <w:szCs w:val="21"/>
+          <w:lang w:eastAsia="en-GB"/>
+        </w:rPr>
+        <w:t>goto</w:t>
+      </w:r>
+      <w:proofErr w:type="spellEnd"/>
+      <w:r>
+        <w:rPr>
+          <w:rFonts w:ascii="Consolas" w:eastAsia="Times New Roman" w:hAnsi="Consolas" w:cs="Times New Roman"/>
+          <w:color w:val="A020F0"/>
+          <w:sz w:val="21"/>
+          <w:szCs w:val="21"/>
+          <w:lang w:eastAsia="en-GB"/>
+        </w:rPr>
+        <w:t xml:space="preserve"> line 2</w:t>
+      </w:r>
+    </w:p>
+    <w:p>
+      <w:pPr>
+        <w:pStyle w:val="ListParagraph"/>
+        <w:numPr>
+          <w:ilvl w:val="0"/>
+          <w:numId w:val="6"/>
+        </w:numPr>
         <w:shd w:val="clear" w:color="auto" w:fill="D9D9D9" w:themeFill="background1" w:themeFillShade="D9"/>
         <w:spacing w:after="0" w:line="258" w:lineRule="atLeast"/>
         <w:rPr>
@@ -13005,43 +13382,56 @@
           <w:szCs w:val="21"/>
           <w:lang w:eastAsia="en-GB"/>
         </w:rPr>
-        <w:t xml:space="preserve">    </w:t>
-      </w:r>
-      <w:proofErr w:type="spellStart"/>
-      <w:r>
-        <w:rPr>
-          <w:rFonts w:ascii="Consolas" w:eastAsia="Times New Roman" w:hAnsi="Consolas" w:cs="Times New Roman"/>
-          <w:color w:val="000000"/>
-          <w:sz w:val="21"/>
-          <w:szCs w:val="21"/>
-          <w:lang w:eastAsia="en-GB"/>
-        </w:rPr>
-        <w:t>i</w:t>
-      </w:r>
-      <w:proofErr w:type="spellEnd"/>
-      <w:r>
-        <w:rPr>
-          <w:rFonts w:ascii="Consolas" w:eastAsia="Times New Roman" w:hAnsi="Consolas" w:cs="Times New Roman"/>
-          <w:color w:val="000000"/>
-          <w:sz w:val="21"/>
-          <w:szCs w:val="21"/>
-          <w:lang w:eastAsia="en-GB"/>
-        </w:rPr>
-        <w:t xml:space="preserve"> = i+</w:t>
-      </w:r>
-      <w:r>
-        <w:rPr>
-          <w:rFonts w:ascii="Consolas" w:eastAsia="Times New Roman" w:hAnsi="Consolas" w:cs="Times New Roman"/>
-          <w:color w:val="000000"/>
-          <w:sz w:val="21"/>
-          <w:szCs w:val="21"/>
-          <w:lang w:eastAsia="en-GB"/>
-        </w:rPr>
-        <w:t>5</w:t>
-      </w:r>
-    </w:p>
-    <w:p>
-      <w:pPr>
+        <w:t xml:space="preserve">clc </w:t>
+      </w:r>
+      <w:proofErr w:type="spellStart"/>
+      <w:r>
+        <w:rPr>
+          <w:rFonts w:ascii="Consolas" w:eastAsia="Times New Roman" w:hAnsi="Consolas" w:cs="Times New Roman"/>
+          <w:color w:val="A020F0"/>
+          <w:sz w:val="21"/>
+          <w:szCs w:val="21"/>
+          <w:lang w:eastAsia="en-GB"/>
+        </w:rPr>
+        <w:t>goto</w:t>
+      </w:r>
+      <w:proofErr w:type="spellEnd"/>
+      <w:r>
+        <w:rPr>
+          <w:rFonts w:ascii="Consolas" w:eastAsia="Times New Roman" w:hAnsi="Consolas" w:cs="Times New Roman"/>
+          <w:color w:val="A020F0"/>
+          <w:sz w:val="21"/>
+          <w:szCs w:val="21"/>
+          <w:lang w:eastAsia="en-GB"/>
+        </w:rPr>
+        <w:t xml:space="preserve"> line 4</w:t>
+      </w:r>
+    </w:p>
+    <w:p>
+      <w:pPr>
+        <w:pStyle w:val="ListParagraph"/>
+        <w:numPr>
+          <w:ilvl w:val="0"/>
+          <w:numId w:val="6"/>
+        </w:numPr>
+        <w:shd w:val="clear" w:color="auto" w:fill="D9D9D9" w:themeFill="background1" w:themeFillShade="D9"/>
+        <w:spacing w:after="240" w:line="258" w:lineRule="atLeast"/>
+        <w:rPr>
+          <w:rFonts w:ascii="Consolas" w:eastAsia="Times New Roman" w:hAnsi="Consolas" w:cs="Times New Roman"/>
+          <w:color w:val="000000"/>
+          <w:sz w:val="21"/>
+          <w:szCs w:val="21"/>
+          <w:lang w:eastAsia="en-GB"/>
+        </w:rPr>
+      </w:pPr>
+    </w:p>
+    <w:p>
+      <w:pPr>
+        <w:pStyle w:val="ListParagraph"/>
+        <w:numPr>
+          <w:ilvl w:val="0"/>
+          <w:numId w:val="6"/>
+        </w:numPr>
         <w:shd w:val="clear" w:color="auto" w:fill="D9D9D9" w:themeFill="background1" w:themeFillShade="D9"/>
         <w:spacing w:after="0" w:line="258" w:lineRule="atLeast"/>
         <w:rPr>
@@ -13060,30 +13450,76 @@
           <w:szCs w:val="21"/>
           <w:lang w:eastAsia="en-GB"/>
         </w:rPr>
-        <w:t xml:space="preserve">    </w:t>
-      </w:r>
-      <w:proofErr w:type="spellStart"/>
-      <w:r>
-        <w:rPr>
-          <w:rFonts w:ascii="Consolas" w:eastAsia="Times New Roman" w:hAnsi="Consolas" w:cs="Times New Roman"/>
-          <w:color w:val="000000"/>
-          <w:sz w:val="21"/>
-          <w:szCs w:val="21"/>
-          <w:lang w:eastAsia="en-GB"/>
-        </w:rPr>
-        <w:t>disp</w:t>
-      </w:r>
-      <w:proofErr w:type="spellEnd"/>
-      <w:r>
-        <w:rPr>
-          <w:rFonts w:ascii="Consolas" w:eastAsia="Times New Roman" w:hAnsi="Consolas" w:cs="Times New Roman"/>
-          <w:color w:val="000000"/>
-          <w:sz w:val="21"/>
-          <w:szCs w:val="21"/>
-          <w:lang w:eastAsia="en-GB"/>
-        </w:rPr>
-        <w:t>(</w:t>
-      </w:r>
+        <w:t xml:space="preserve">x = [1,2,3,4,5] </w:t>
+      </w:r>
+      <w:proofErr w:type="spellStart"/>
+      <w:r>
+        <w:rPr>
+          <w:rFonts w:ascii="Consolas" w:eastAsia="Times New Roman" w:hAnsi="Consolas" w:cs="Times New Roman"/>
+          <w:color w:val="A020F0"/>
+          <w:sz w:val="21"/>
+          <w:szCs w:val="21"/>
+          <w:lang w:eastAsia="en-GB"/>
+        </w:rPr>
+        <w:t>goto</w:t>
+      </w:r>
+      <w:proofErr w:type="spellEnd"/>
+      <w:r>
+        <w:rPr>
+          <w:rFonts w:ascii="Consolas" w:eastAsia="Times New Roman" w:hAnsi="Consolas" w:cs="Times New Roman"/>
+          <w:color w:val="A020F0"/>
+          <w:sz w:val="21"/>
+          <w:szCs w:val="21"/>
+          <w:lang w:eastAsia="en-GB"/>
+        </w:rPr>
+        <w:t xml:space="preserve"> </w:t>
+      </w:r>
+      <w:r>
+        <w:rPr>
+          <w:rFonts w:ascii="Consolas" w:eastAsia="Times New Roman" w:hAnsi="Consolas" w:cs="Times New Roman"/>
+          <w:color w:val="A020F0"/>
+          <w:sz w:val="21"/>
+          <w:szCs w:val="21"/>
+          <w:lang w:eastAsia="en-GB"/>
+        </w:rPr>
+        <w:t>line 5</w:t>
+      </w:r>
+    </w:p>
+    <w:p>
+      <w:pPr>
+        <w:pStyle w:val="ListParagraph"/>
+        <w:numPr>
+          <w:ilvl w:val="0"/>
+          <w:numId w:val="6"/>
+        </w:numPr>
+        <w:shd w:val="clear" w:color="auto" w:fill="D9D9D9" w:themeFill="background1" w:themeFillShade="D9"/>
+        <w:spacing w:after="0" w:line="258" w:lineRule="atLeast"/>
+        <w:rPr>
+          <w:rFonts w:ascii="Consolas" w:eastAsia="Times New Roman" w:hAnsi="Consolas" w:cs="Times New Roman"/>
+          <w:color w:val="000000"/>
+          <w:sz w:val="21"/>
+          <w:szCs w:val="21"/>
+          <w:lang w:eastAsia="en-GB"/>
+        </w:rPr>
+      </w:pPr>
+    </w:p>
+    <w:p>
+      <w:pPr>
+        <w:pStyle w:val="ListParagraph"/>
+        <w:numPr>
+          <w:ilvl w:val="0"/>
+          <w:numId w:val="6"/>
+        </w:numPr>
+        <w:shd w:val="clear" w:color="auto" w:fill="D9D9D9" w:themeFill="background1" w:themeFillShade="D9"/>
+        <w:spacing w:after="0" w:line="258" w:lineRule="atLeast"/>
+        <w:rPr>
+          <w:rFonts w:ascii="Consolas" w:eastAsia="Times New Roman" w:hAnsi="Consolas" w:cs="Times New Roman"/>
+          <w:color w:val="000000"/>
+          <w:sz w:val="21"/>
+          <w:szCs w:val="21"/>
+          <w:lang w:eastAsia="en-GB"/>
+        </w:rPr>
+      </w:pPr>
       <w:proofErr w:type="spellStart"/>
       <w:r>
         <w:rPr>
@@ -13104,15 +13540,607 @@
           <w:szCs w:val="21"/>
           <w:lang w:eastAsia="en-GB"/>
         </w:rPr>
-        <w:t>)</w:t>
-      </w:r>
-    </w:p>
-    <w:p>
-      <w:pPr>
+        <w:t xml:space="preserve"> = 1 </w:t>
+      </w:r>
+      <w:proofErr w:type="spellStart"/>
+      <w:r>
+        <w:rPr>
+          <w:rFonts w:ascii="Consolas" w:eastAsia="Times New Roman" w:hAnsi="Consolas" w:cs="Times New Roman"/>
+          <w:color w:val="A020F0"/>
+          <w:sz w:val="21"/>
+          <w:szCs w:val="21"/>
+          <w:lang w:eastAsia="en-GB"/>
+        </w:rPr>
+        <w:t>goto</w:t>
+      </w:r>
+      <w:proofErr w:type="spellEnd"/>
+      <w:r>
+        <w:rPr>
+          <w:rFonts w:ascii="Consolas" w:eastAsia="Times New Roman" w:hAnsi="Consolas" w:cs="Times New Roman"/>
+          <w:color w:val="000000"/>
+          <w:sz w:val="21"/>
+          <w:szCs w:val="21"/>
+          <w:lang w:eastAsia="en-GB"/>
+        </w:rPr>
+        <w:t xml:space="preserve"> </w:t>
+      </w:r>
+      <w:r>
+        <w:rPr>
+          <w:rFonts w:ascii="Consolas" w:eastAsia="Times New Roman" w:hAnsi="Consolas" w:cs="Times New Roman"/>
+          <w:color w:val="A020F0"/>
+          <w:sz w:val="21"/>
+          <w:szCs w:val="21"/>
+          <w:lang w:eastAsia="en-GB"/>
+        </w:rPr>
+        <w:t xml:space="preserve">line </w:t>
+      </w:r>
+      <w:r>
+        <w:rPr>
+          <w:rFonts w:ascii="Consolas" w:eastAsia="Times New Roman" w:hAnsi="Consolas" w:cs="Times New Roman"/>
+          <w:color w:val="A020F0"/>
+          <w:sz w:val="21"/>
+          <w:szCs w:val="21"/>
+          <w:lang w:eastAsia="en-GB"/>
+        </w:rPr>
+        <w:t>7</w:t>
+      </w:r>
+    </w:p>
+    <w:p>
+      <w:pPr>
+        <w:pStyle w:val="ListParagraph"/>
+        <w:numPr>
+          <w:ilvl w:val="0"/>
+          <w:numId w:val="6"/>
+        </w:numPr>
+        <w:shd w:val="clear" w:color="auto" w:fill="D9D9D9" w:themeFill="background1" w:themeFillShade="D9"/>
+        <w:spacing w:after="0" w:line="258" w:lineRule="atLeast"/>
+        <w:rPr>
+          <w:rFonts w:ascii="Consolas" w:eastAsia="Times New Roman" w:hAnsi="Consolas" w:cs="Times New Roman"/>
+          <w:color w:val="000000"/>
+          <w:sz w:val="21"/>
+          <w:szCs w:val="21"/>
+          <w:lang w:eastAsia="en-GB"/>
+        </w:rPr>
+      </w:pPr>
+      <w:r>
+        <w:rPr>
+          <w:rFonts w:ascii="Consolas" w:eastAsia="Times New Roman" w:hAnsi="Consolas" w:cs="Times New Roman"/>
+          <w:color w:val="0000FF"/>
+          <w:sz w:val="21"/>
+          <w:szCs w:val="21"/>
+          <w:lang w:eastAsia="en-GB"/>
+        </w:rPr>
+        <w:t xml:space="preserve">while </w:t>
+      </w:r>
+      <w:proofErr w:type="spellStart"/>
+      <w:r>
+        <w:rPr>
+          <w:rFonts w:ascii="Consolas" w:eastAsia="Times New Roman" w:hAnsi="Consolas" w:cs="Times New Roman"/>
+          <w:color w:val="000000"/>
+          <w:sz w:val="21"/>
+          <w:szCs w:val="21"/>
+          <w:lang w:eastAsia="en-GB"/>
+        </w:rPr>
+        <w:t>i</w:t>
+      </w:r>
+      <w:proofErr w:type="spellEnd"/>
+      <w:r>
+        <w:rPr>
+          <w:rFonts w:ascii="Consolas" w:eastAsia="Times New Roman" w:hAnsi="Consolas" w:cs="Times New Roman"/>
+          <w:color w:val="000000"/>
+          <w:sz w:val="21"/>
+          <w:szCs w:val="21"/>
+          <w:lang w:eastAsia="en-GB"/>
+        </w:rPr>
+        <w:t xml:space="preserve"> &lt; 5 </w:t>
+      </w:r>
+      <w:r>
+        <w:rPr>
+          <w:rFonts w:ascii="Consolas" w:eastAsia="Times New Roman" w:hAnsi="Consolas" w:cs="Times New Roman"/>
+          <w:color w:val="A020F0"/>
+          <w:sz w:val="21"/>
+          <w:szCs w:val="21"/>
+          <w:lang w:eastAsia="en-GB"/>
+        </w:rPr>
+        <w:t xml:space="preserve">if </w:t>
+      </w:r>
+      <w:proofErr w:type="spellStart"/>
+      <w:r>
+        <w:rPr>
+          <w:rFonts w:ascii="Consolas" w:eastAsia="Times New Roman" w:hAnsi="Consolas" w:cs="Times New Roman"/>
+          <w:color w:val="A020F0"/>
+          <w:sz w:val="21"/>
+          <w:szCs w:val="21"/>
+          <w:lang w:eastAsia="en-GB"/>
+        </w:rPr>
+        <w:t>i</w:t>
+      </w:r>
+      <w:proofErr w:type="spellEnd"/>
+      <w:r>
+        <w:rPr>
+          <w:rFonts w:ascii="Consolas" w:eastAsia="Times New Roman" w:hAnsi="Consolas" w:cs="Times New Roman"/>
+          <w:color w:val="A020F0"/>
+          <w:sz w:val="21"/>
+          <w:szCs w:val="21"/>
+          <w:lang w:eastAsia="en-GB"/>
+        </w:rPr>
+        <w:t xml:space="preserve"> &lt; 5, </w:t>
+      </w:r>
+      <w:proofErr w:type="spellStart"/>
+      <w:r>
+        <w:rPr>
+          <w:rFonts w:ascii="Consolas" w:eastAsia="Times New Roman" w:hAnsi="Consolas" w:cs="Times New Roman"/>
+          <w:color w:val="A020F0"/>
+          <w:sz w:val="21"/>
+          <w:szCs w:val="21"/>
+          <w:lang w:eastAsia="en-GB"/>
+        </w:rPr>
+        <w:t>goto</w:t>
+      </w:r>
+      <w:proofErr w:type="spellEnd"/>
+      <w:r>
+        <w:rPr>
+          <w:rFonts w:ascii="Consolas" w:eastAsia="Times New Roman" w:hAnsi="Consolas" w:cs="Times New Roman"/>
+          <w:color w:val="A020F0"/>
+          <w:sz w:val="21"/>
+          <w:szCs w:val="21"/>
+          <w:lang w:eastAsia="en-GB"/>
+        </w:rPr>
+        <w:t xml:space="preserve"> </w:t>
+      </w:r>
+      <w:r>
+        <w:rPr>
+          <w:rFonts w:ascii="Consolas" w:eastAsia="Times New Roman" w:hAnsi="Consolas" w:cs="Times New Roman"/>
+          <w:color w:val="A020F0"/>
+          <w:sz w:val="21"/>
+          <w:szCs w:val="21"/>
+          <w:lang w:eastAsia="en-GB"/>
+        </w:rPr>
+        <w:t xml:space="preserve">line </w:t>
+      </w:r>
+      <w:r>
+        <w:rPr>
+          <w:rFonts w:ascii="Consolas" w:eastAsia="Times New Roman" w:hAnsi="Consolas" w:cs="Times New Roman"/>
+          <w:color w:val="A020F0"/>
+          <w:sz w:val="21"/>
+          <w:szCs w:val="21"/>
+          <w:lang w:eastAsia="en-GB"/>
+        </w:rPr>
+        <w:t>8</w:t>
+      </w:r>
+      <w:r>
+        <w:rPr>
+          <w:rFonts w:ascii="Consolas" w:eastAsia="Times New Roman" w:hAnsi="Consolas" w:cs="Times New Roman"/>
+          <w:color w:val="A020F0"/>
+          <w:sz w:val="21"/>
+          <w:szCs w:val="21"/>
+          <w:lang w:eastAsia="en-GB"/>
+        </w:rPr>
+        <w:t xml:space="preserve">, otherwise </w:t>
+      </w:r>
+      <w:proofErr w:type="spellStart"/>
+      <w:r>
+        <w:rPr>
+          <w:rFonts w:ascii="Consolas" w:eastAsia="Times New Roman" w:hAnsi="Consolas" w:cs="Times New Roman"/>
+          <w:color w:val="A020F0"/>
+          <w:sz w:val="21"/>
+          <w:szCs w:val="21"/>
+          <w:lang w:eastAsia="en-GB"/>
+        </w:rPr>
+        <w:t>goto</w:t>
+      </w:r>
+      <w:proofErr w:type="spellEnd"/>
+      <w:r>
+        <w:rPr>
+          <w:rFonts w:ascii="Consolas" w:eastAsia="Times New Roman" w:hAnsi="Consolas" w:cs="Times New Roman"/>
+          <w:color w:val="A020F0"/>
+          <w:sz w:val="21"/>
+          <w:szCs w:val="21"/>
+          <w:lang w:eastAsia="en-GB"/>
+        </w:rPr>
+        <w:t xml:space="preserve"> </w:t>
+      </w:r>
+      <w:r>
+        <w:rPr>
+          <w:rFonts w:ascii="Consolas" w:eastAsia="Times New Roman" w:hAnsi="Consolas" w:cs="Times New Roman"/>
+          <w:color w:val="A020F0"/>
+          <w:sz w:val="21"/>
+          <w:szCs w:val="21"/>
+          <w:lang w:eastAsia="en-GB"/>
+        </w:rPr>
+        <w:t>line 1</w:t>
+      </w:r>
+      <w:r>
+        <w:rPr>
+          <w:rFonts w:ascii="Consolas" w:eastAsia="Times New Roman" w:hAnsi="Consolas" w:cs="Times New Roman"/>
+          <w:color w:val="A020F0"/>
+          <w:sz w:val="21"/>
+          <w:szCs w:val="21"/>
+          <w:lang w:eastAsia="en-GB"/>
+        </w:rPr>
+        <w:t>1</w:t>
+      </w:r>
+    </w:p>
+    <w:p>
+      <w:pPr>
+        <w:pStyle w:val="ListParagraph"/>
+        <w:numPr>
+          <w:ilvl w:val="0"/>
+          <w:numId w:val="6"/>
+        </w:numPr>
+        <w:shd w:val="clear" w:color="auto" w:fill="D9D9D9" w:themeFill="background1" w:themeFillShade="D9"/>
+        <w:spacing w:after="0" w:line="258" w:lineRule="atLeast"/>
+        <w:rPr>
+          <w:rFonts w:ascii="Consolas" w:eastAsia="Times New Roman" w:hAnsi="Consolas" w:cs="Times New Roman"/>
+          <w:color w:val="000000"/>
+          <w:sz w:val="21"/>
+          <w:szCs w:val="21"/>
+          <w:lang w:eastAsia="en-GB"/>
+        </w:rPr>
+      </w:pPr>
+      <w:r>
+        <w:rPr>
+          <w:rFonts w:ascii="Consolas" w:eastAsia="Times New Roman" w:hAnsi="Consolas" w:cs="Times New Roman"/>
+          <w:color w:val="000000"/>
+          <w:sz w:val="21"/>
+          <w:szCs w:val="21"/>
+          <w:lang w:eastAsia="en-GB"/>
+        </w:rPr>
+        <w:t>x(</w:t>
+      </w:r>
+      <w:proofErr w:type="spellStart"/>
+      <w:r>
+        <w:rPr>
+          <w:rFonts w:ascii="Consolas" w:eastAsia="Times New Roman" w:hAnsi="Consolas" w:cs="Times New Roman"/>
+          <w:color w:val="000000"/>
+          <w:sz w:val="21"/>
+          <w:szCs w:val="21"/>
+          <w:lang w:eastAsia="en-GB"/>
+        </w:rPr>
+        <w:t>i</w:t>
+      </w:r>
+      <w:proofErr w:type="spellEnd"/>
+      <w:r>
+        <w:rPr>
+          <w:rFonts w:ascii="Consolas" w:eastAsia="Times New Roman" w:hAnsi="Consolas" w:cs="Times New Roman"/>
+          <w:color w:val="000000"/>
+          <w:sz w:val="21"/>
+          <w:szCs w:val="21"/>
+          <w:lang w:eastAsia="en-GB"/>
+        </w:rPr>
+        <w:t>) = x(</w:t>
+      </w:r>
+      <w:proofErr w:type="spellStart"/>
+      <w:r>
+        <w:rPr>
+          <w:rFonts w:ascii="Consolas" w:eastAsia="Times New Roman" w:hAnsi="Consolas" w:cs="Times New Roman"/>
+          <w:color w:val="000000"/>
+          <w:sz w:val="21"/>
+          <w:szCs w:val="21"/>
+          <w:lang w:eastAsia="en-GB"/>
+        </w:rPr>
+        <w:t>i</w:t>
+      </w:r>
+      <w:proofErr w:type="spellEnd"/>
+      <w:r>
+        <w:rPr>
+          <w:rFonts w:ascii="Consolas" w:eastAsia="Times New Roman" w:hAnsi="Consolas" w:cs="Times New Roman"/>
+          <w:color w:val="000000"/>
+          <w:sz w:val="21"/>
+          <w:szCs w:val="21"/>
+          <w:lang w:eastAsia="en-GB"/>
+        </w:rPr>
+        <w:t xml:space="preserve">) * x(i+1) </w:t>
+      </w:r>
+      <w:proofErr w:type="spellStart"/>
+      <w:r>
+        <w:rPr>
+          <w:rFonts w:ascii="Consolas" w:eastAsia="Times New Roman" w:hAnsi="Consolas" w:cs="Times New Roman"/>
+          <w:color w:val="A020F0"/>
+          <w:sz w:val="21"/>
+          <w:szCs w:val="21"/>
+          <w:lang w:eastAsia="en-GB"/>
+        </w:rPr>
+        <w:t>goto</w:t>
+      </w:r>
+      <w:proofErr w:type="spellEnd"/>
+      <w:r>
+        <w:rPr>
+          <w:rFonts w:ascii="Consolas" w:eastAsia="Times New Roman" w:hAnsi="Consolas" w:cs="Times New Roman"/>
+          <w:color w:val="A020F0"/>
+          <w:sz w:val="21"/>
+          <w:szCs w:val="21"/>
+          <w:lang w:eastAsia="en-GB"/>
+        </w:rPr>
+        <w:t xml:space="preserve"> </w:t>
+      </w:r>
+      <w:r>
+        <w:rPr>
+          <w:rFonts w:ascii="Consolas" w:eastAsia="Times New Roman" w:hAnsi="Consolas" w:cs="Times New Roman"/>
+          <w:color w:val="A020F0"/>
+          <w:sz w:val="21"/>
+          <w:szCs w:val="21"/>
+          <w:lang w:eastAsia="en-GB"/>
+        </w:rPr>
+        <w:t xml:space="preserve">line </w:t>
+      </w:r>
+      <w:r>
+        <w:rPr>
+          <w:rFonts w:ascii="Consolas" w:eastAsia="Times New Roman" w:hAnsi="Consolas" w:cs="Times New Roman"/>
+          <w:color w:val="A020F0"/>
+          <w:sz w:val="21"/>
+          <w:szCs w:val="21"/>
+          <w:lang w:eastAsia="en-GB"/>
+        </w:rPr>
+        <w:t>9</w:t>
+      </w:r>
+    </w:p>
+    <w:p>
+      <w:pPr>
+        <w:pStyle w:val="ListParagraph"/>
+        <w:numPr>
+          <w:ilvl w:val="0"/>
+          <w:numId w:val="6"/>
+        </w:numPr>
+        <w:shd w:val="clear" w:color="auto" w:fill="D9D9D9" w:themeFill="background1" w:themeFillShade="D9"/>
+        <w:spacing w:after="0" w:line="258" w:lineRule="atLeast"/>
+        <w:rPr>
+          <w:rFonts w:ascii="Consolas" w:eastAsia="Times New Roman" w:hAnsi="Consolas" w:cs="Times New Roman"/>
+          <w:color w:val="000000"/>
+          <w:sz w:val="21"/>
+          <w:szCs w:val="21"/>
+          <w:lang w:eastAsia="en-GB"/>
+        </w:rPr>
+      </w:pPr>
+      <w:proofErr w:type="spellStart"/>
+      <w:r>
+        <w:rPr>
+          <w:rFonts w:ascii="Consolas" w:eastAsia="Times New Roman" w:hAnsi="Consolas" w:cs="Times New Roman"/>
+          <w:color w:val="000000"/>
+          <w:sz w:val="21"/>
+          <w:szCs w:val="21"/>
+          <w:lang w:eastAsia="en-GB"/>
+        </w:rPr>
+        <w:t>i</w:t>
+      </w:r>
+      <w:proofErr w:type="spellEnd"/>
+      <w:r>
+        <w:rPr>
+          <w:rFonts w:ascii="Consolas" w:eastAsia="Times New Roman" w:hAnsi="Consolas" w:cs="Times New Roman"/>
+          <w:color w:val="000000"/>
+          <w:sz w:val="21"/>
+          <w:szCs w:val="21"/>
+          <w:lang w:eastAsia="en-GB"/>
+        </w:rPr>
+        <w:t xml:space="preserve"> = </w:t>
+      </w:r>
+      <w:proofErr w:type="spellStart"/>
+      <w:r>
+        <w:rPr>
+          <w:rFonts w:ascii="Consolas" w:eastAsia="Times New Roman" w:hAnsi="Consolas" w:cs="Times New Roman"/>
+          <w:color w:val="000000"/>
+          <w:sz w:val="21"/>
+          <w:szCs w:val="21"/>
+          <w:lang w:eastAsia="en-GB"/>
+        </w:rPr>
+        <w:t>i</w:t>
+      </w:r>
+      <w:proofErr w:type="spellEnd"/>
+      <w:r>
+        <w:rPr>
+          <w:rFonts w:ascii="Consolas" w:eastAsia="Times New Roman" w:hAnsi="Consolas" w:cs="Times New Roman"/>
+          <w:color w:val="000000"/>
+          <w:sz w:val="21"/>
+          <w:szCs w:val="21"/>
+          <w:lang w:eastAsia="en-GB"/>
+        </w:rPr>
+        <w:t xml:space="preserve"> + 1 </w:t>
+      </w:r>
+      <w:proofErr w:type="spellStart"/>
+      <w:r>
+        <w:rPr>
+          <w:rFonts w:ascii="Consolas" w:eastAsia="Times New Roman" w:hAnsi="Consolas" w:cs="Times New Roman"/>
+          <w:color w:val="A020F0"/>
+          <w:sz w:val="21"/>
+          <w:szCs w:val="21"/>
+          <w:lang w:eastAsia="en-GB"/>
+        </w:rPr>
+        <w:t>goto</w:t>
+      </w:r>
+      <w:proofErr w:type="spellEnd"/>
+      <w:r>
+        <w:rPr>
+          <w:rFonts w:ascii="Consolas" w:eastAsia="Times New Roman" w:hAnsi="Consolas" w:cs="Times New Roman"/>
+          <w:color w:val="A020F0"/>
+          <w:sz w:val="21"/>
+          <w:szCs w:val="21"/>
+          <w:lang w:eastAsia="en-GB"/>
+        </w:rPr>
+        <w:t xml:space="preserve"> </w:t>
+      </w:r>
+      <w:r>
+        <w:rPr>
+          <w:rFonts w:ascii="Consolas" w:eastAsia="Times New Roman" w:hAnsi="Consolas" w:cs="Times New Roman"/>
+          <w:color w:val="A020F0"/>
+          <w:sz w:val="21"/>
+          <w:szCs w:val="21"/>
+          <w:lang w:eastAsia="en-GB"/>
+        </w:rPr>
+        <w:t xml:space="preserve">line </w:t>
+      </w:r>
+      <w:r>
+        <w:rPr>
+          <w:rFonts w:ascii="Consolas" w:eastAsia="Times New Roman" w:hAnsi="Consolas" w:cs="Times New Roman"/>
+          <w:color w:val="A020F0"/>
+          <w:sz w:val="21"/>
+          <w:szCs w:val="21"/>
+          <w:lang w:eastAsia="en-GB"/>
+        </w:rPr>
+        <w:t>10</w:t>
+      </w:r>
+    </w:p>
+    <w:p>
+      <w:pPr>
+        <w:pStyle w:val="ListParagraph"/>
+        <w:numPr>
+          <w:ilvl w:val="0"/>
+          <w:numId w:val="6"/>
+        </w:numPr>
+        <w:shd w:val="clear" w:color="auto" w:fill="D9D9D9" w:themeFill="background1" w:themeFillShade="D9"/>
+        <w:spacing w:after="0" w:line="258" w:lineRule="atLeast"/>
+        <w:rPr>
+          <w:rFonts w:ascii="Consolas" w:eastAsia="Times New Roman" w:hAnsi="Consolas" w:cs="Times New Roman"/>
+          <w:color w:val="000000"/>
+          <w:sz w:val="21"/>
+          <w:szCs w:val="21"/>
+          <w:lang w:eastAsia="en-GB"/>
+        </w:rPr>
+      </w:pPr>
+      <w:r>
+        <w:rPr>
+          <w:rFonts w:ascii="Consolas" w:eastAsia="Times New Roman" w:hAnsi="Consolas" w:cs="Times New Roman"/>
+          <w:color w:val="0000FF"/>
+          <w:sz w:val="21"/>
+          <w:szCs w:val="21"/>
+          <w:lang w:eastAsia="en-GB"/>
+        </w:rPr>
+        <w:t xml:space="preserve">end </w:t>
+      </w:r>
+      <w:proofErr w:type="spellStart"/>
+      <w:r>
+        <w:rPr>
+          <w:rFonts w:ascii="Consolas" w:eastAsia="Times New Roman" w:hAnsi="Consolas" w:cs="Times New Roman"/>
+          <w:color w:val="A020F0"/>
+          <w:sz w:val="21"/>
+          <w:szCs w:val="21"/>
+          <w:lang w:eastAsia="en-GB"/>
+        </w:rPr>
+        <w:t>goto</w:t>
+      </w:r>
+      <w:proofErr w:type="spellEnd"/>
+      <w:r>
+        <w:rPr>
+          <w:rFonts w:ascii="Consolas" w:eastAsia="Times New Roman" w:hAnsi="Consolas" w:cs="Times New Roman"/>
+          <w:color w:val="A020F0"/>
+          <w:sz w:val="21"/>
+          <w:szCs w:val="21"/>
+          <w:lang w:eastAsia="en-GB"/>
+        </w:rPr>
+        <w:t xml:space="preserve"> </w:t>
+      </w:r>
+      <w:r>
+        <w:rPr>
+          <w:rFonts w:ascii="Consolas" w:eastAsia="Times New Roman" w:hAnsi="Consolas" w:cs="Times New Roman"/>
+          <w:color w:val="A020F0"/>
+          <w:sz w:val="21"/>
+          <w:szCs w:val="21"/>
+          <w:lang w:eastAsia="en-GB"/>
+        </w:rPr>
+        <w:t xml:space="preserve">line </w:t>
+      </w:r>
+      <w:r>
+        <w:rPr>
+          <w:rFonts w:ascii="Consolas" w:eastAsia="Times New Roman" w:hAnsi="Consolas" w:cs="Times New Roman"/>
+          <w:color w:val="A020F0"/>
+          <w:sz w:val="21"/>
+          <w:szCs w:val="21"/>
+          <w:lang w:eastAsia="en-GB"/>
+        </w:rPr>
+        <w:t>7</w:t>
+      </w:r>
+    </w:p>
+    <w:p>
+      <w:pPr>
+        <w:pStyle w:val="ListParagraph"/>
+        <w:numPr>
+          <w:ilvl w:val="0"/>
+          <w:numId w:val="6"/>
+        </w:numPr>
         <w:shd w:val="clear" w:color="auto" w:fill="D9D9D9" w:themeFill="background1" w:themeFillShade="D9"/>
         <w:spacing w:line="258" w:lineRule="atLeast"/>
         <w:rPr>
           <w:rFonts w:ascii="Consolas" w:eastAsia="Times New Roman" w:hAnsi="Consolas" w:cs="Times New Roman"/>
+          <w:color w:val="A020F0"/>
+          <w:sz w:val="21"/>
+          <w:szCs w:val="21"/>
+          <w:lang w:eastAsia="en-GB"/>
+        </w:rPr>
+      </w:pPr>
+      <w:r>
+        <w:rPr>
+          <w:rFonts w:ascii="Consolas" w:eastAsia="Times New Roman" w:hAnsi="Consolas" w:cs="Times New Roman"/>
+          <w:color w:val="A020F0"/>
+          <w:sz w:val="21"/>
+          <w:szCs w:val="21"/>
+          <w:lang w:eastAsia="en-GB"/>
+        </w:rPr>
+        <w:t>end program</w:t>
+      </w:r>
+    </w:p>
+    <w:p>
+      <w:r>
+        <w:t xml:space="preserve">You’ll notice in this while loop we </w:t>
+      </w:r>
+      <w:proofErr w:type="gramStart"/>
+      <w:r>
+        <w:t>have to</w:t>
+      </w:r>
+      <w:proofErr w:type="gramEnd"/>
+      <w:r>
+        <w:t xml:space="preserve"> define the first value of </w:t>
+      </w:r>
+      <w:proofErr w:type="spellStart"/>
+      <w:r>
+        <w:t>i</w:t>
+      </w:r>
+      <w:proofErr w:type="spellEnd"/>
+      <w:r>
+        <w:t xml:space="preserve"> outside the loop, while in the for loop </w:t>
+      </w:r>
+      <w:proofErr w:type="spellStart"/>
+      <w:r>
+        <w:t>i</w:t>
+      </w:r>
+      <w:proofErr w:type="spellEnd"/>
+      <w:r>
+        <w:t xml:space="preserve"> is given a value for us. This means we have more control over what </w:t>
+      </w:r>
+      <w:proofErr w:type="spellStart"/>
+      <w:r>
+        <w:t>i</w:t>
+      </w:r>
+      <w:proofErr w:type="spellEnd"/>
+      <w:r>
+        <w:t xml:space="preserve"> is, for example if we wanted to end the loop early, we could have an if statement that says if i == 2, set </w:t>
+      </w:r>
+      <w:proofErr w:type="spellStart"/>
+      <w:r>
+        <w:t>i</w:t>
+      </w:r>
+      <w:proofErr w:type="spellEnd"/>
+      <w:r>
+        <w:t xml:space="preserve"> = 5. The next time the loop ran, it would stop as the exit condition was met, </w:t>
+      </w:r>
+    </w:p>
+    <w:p>
+      <w:pPr>
+        <w:pStyle w:val="Heading3"/>
+      </w:pPr>
+      <w:r>
+        <w:t>A few things to watch out for:</w:t>
+      </w:r>
+    </w:p>
+    <w:p>
+      <w:r>
+        <w:t>In for loops, the looping variable is reset to the next value in the array at the top of the loop on each iteration. For example, in this code</w:t>
+      </w:r>
+    </w:p>
+    <w:p>
+      <w:pPr>
+        <w:shd w:val="clear" w:color="auto" w:fill="D9D9D9" w:themeFill="background1" w:themeFillShade="D9"/>
+        <w:spacing w:after="0" w:line="258" w:lineRule="atLeast"/>
+        <w:rPr>
+          <w:rFonts w:ascii="Consolas" w:eastAsia="Times New Roman" w:hAnsi="Consolas" w:cs="Times New Roman"/>
           <w:color w:val="000000"/>
           <w:sz w:val="21"/>
           <w:szCs w:val="21"/>
@@ -13127,11 +14155,179 @@
           <w:szCs w:val="21"/>
           <w:lang w:eastAsia="en-GB"/>
         </w:rPr>
+        <w:t xml:space="preserve">for </w:t>
+      </w:r>
+      <w:proofErr w:type="spellStart"/>
+      <w:r>
+        <w:rPr>
+          <w:rFonts w:ascii="Consolas" w:eastAsia="Times New Roman" w:hAnsi="Consolas" w:cs="Times New Roman"/>
+          <w:color w:val="000000"/>
+          <w:sz w:val="21"/>
+          <w:szCs w:val="21"/>
+          <w:lang w:eastAsia="en-GB"/>
+        </w:rPr>
+        <w:t>i</w:t>
+      </w:r>
+      <w:proofErr w:type="spellEnd"/>
+      <w:r>
+        <w:rPr>
+          <w:rFonts w:ascii="Consolas" w:eastAsia="Times New Roman" w:hAnsi="Consolas" w:cs="Times New Roman"/>
+          <w:color w:val="000000"/>
+          <w:sz w:val="21"/>
+          <w:szCs w:val="21"/>
+          <w:lang w:eastAsia="en-GB"/>
+        </w:rPr>
+        <w:t xml:space="preserve"> = 1:5</w:t>
+      </w:r>
+    </w:p>
+    <w:p>
+      <w:pPr>
+        <w:shd w:val="clear" w:color="auto" w:fill="D9D9D9" w:themeFill="background1" w:themeFillShade="D9"/>
+        <w:spacing w:after="0" w:line="258" w:lineRule="atLeast"/>
+        <w:rPr>
+          <w:rFonts w:ascii="Consolas" w:eastAsia="Times New Roman" w:hAnsi="Consolas" w:cs="Times New Roman"/>
+          <w:color w:val="000000"/>
+          <w:sz w:val="21"/>
+          <w:szCs w:val="21"/>
+          <w:lang w:eastAsia="en-GB"/>
+        </w:rPr>
+      </w:pPr>
+      <w:r>
+        <w:rPr>
+          <w:rFonts w:ascii="Consolas" w:eastAsia="Times New Roman" w:hAnsi="Consolas" w:cs="Times New Roman"/>
+          <w:color w:val="000000"/>
+          <w:sz w:val="21"/>
+          <w:szCs w:val="21"/>
+          <w:lang w:eastAsia="en-GB"/>
+        </w:rPr>
+        <w:t xml:space="preserve">    </w:t>
+      </w:r>
+      <w:proofErr w:type="spellStart"/>
+      <w:r>
+        <w:rPr>
+          <w:rFonts w:ascii="Consolas" w:eastAsia="Times New Roman" w:hAnsi="Consolas" w:cs="Times New Roman"/>
+          <w:color w:val="000000"/>
+          <w:sz w:val="21"/>
+          <w:szCs w:val="21"/>
+          <w:lang w:eastAsia="en-GB"/>
+        </w:rPr>
+        <w:t>i</w:t>
+      </w:r>
+      <w:proofErr w:type="spellEnd"/>
+      <w:r>
+        <w:rPr>
+          <w:rFonts w:ascii="Consolas" w:eastAsia="Times New Roman" w:hAnsi="Consolas" w:cs="Times New Roman"/>
+          <w:color w:val="000000"/>
+          <w:sz w:val="21"/>
+          <w:szCs w:val="21"/>
+          <w:lang w:eastAsia="en-GB"/>
+        </w:rPr>
+        <w:t xml:space="preserve"> = i+</w:t>
+      </w:r>
+      <w:r>
+        <w:rPr>
+          <w:rFonts w:ascii="Consolas" w:eastAsia="Times New Roman" w:hAnsi="Consolas" w:cs="Times New Roman"/>
+          <w:color w:val="000000"/>
+          <w:sz w:val="21"/>
+          <w:szCs w:val="21"/>
+          <w:lang w:eastAsia="en-GB"/>
+        </w:rPr>
+        <w:t>5</w:t>
+      </w:r>
+    </w:p>
+    <w:p>
+      <w:pPr>
+        <w:shd w:val="clear" w:color="auto" w:fill="D9D9D9" w:themeFill="background1" w:themeFillShade="D9"/>
+        <w:spacing w:after="0" w:line="258" w:lineRule="atLeast"/>
+        <w:rPr>
+          <w:rFonts w:ascii="Consolas" w:eastAsia="Times New Roman" w:hAnsi="Consolas" w:cs="Times New Roman"/>
+          <w:color w:val="000000"/>
+          <w:sz w:val="21"/>
+          <w:szCs w:val="21"/>
+          <w:lang w:eastAsia="en-GB"/>
+        </w:rPr>
+      </w:pPr>
+      <w:r>
+        <w:rPr>
+          <w:rFonts w:ascii="Consolas" w:eastAsia="Times New Roman" w:hAnsi="Consolas" w:cs="Times New Roman"/>
+          <w:color w:val="000000"/>
+          <w:sz w:val="21"/>
+          <w:szCs w:val="21"/>
+          <w:lang w:eastAsia="en-GB"/>
+        </w:rPr>
+        <w:t xml:space="preserve">    </w:t>
+      </w:r>
+      <w:proofErr w:type="spellStart"/>
+      <w:r>
+        <w:rPr>
+          <w:rFonts w:ascii="Consolas" w:eastAsia="Times New Roman" w:hAnsi="Consolas" w:cs="Times New Roman"/>
+          <w:color w:val="000000"/>
+          <w:sz w:val="21"/>
+          <w:szCs w:val="21"/>
+          <w:lang w:eastAsia="en-GB"/>
+        </w:rPr>
+        <w:t>disp</w:t>
+      </w:r>
+      <w:proofErr w:type="spellEnd"/>
+      <w:r>
+        <w:rPr>
+          <w:rFonts w:ascii="Consolas" w:eastAsia="Times New Roman" w:hAnsi="Consolas" w:cs="Times New Roman"/>
+          <w:color w:val="000000"/>
+          <w:sz w:val="21"/>
+          <w:szCs w:val="21"/>
+          <w:lang w:eastAsia="en-GB"/>
+        </w:rPr>
+        <w:t>(</w:t>
+      </w:r>
+      <w:proofErr w:type="spellStart"/>
+      <w:r>
+        <w:rPr>
+          <w:rFonts w:ascii="Consolas" w:eastAsia="Times New Roman" w:hAnsi="Consolas" w:cs="Times New Roman"/>
+          <w:color w:val="000000"/>
+          <w:sz w:val="21"/>
+          <w:szCs w:val="21"/>
+          <w:lang w:eastAsia="en-GB"/>
+        </w:rPr>
+        <w:t>i</w:t>
+      </w:r>
+      <w:proofErr w:type="spellEnd"/>
+      <w:r>
+        <w:rPr>
+          <w:rFonts w:ascii="Consolas" w:eastAsia="Times New Roman" w:hAnsi="Consolas" w:cs="Times New Roman"/>
+          <w:color w:val="000000"/>
+          <w:sz w:val="21"/>
+          <w:szCs w:val="21"/>
+          <w:lang w:eastAsia="en-GB"/>
+        </w:rPr>
+        <w:t>)</w:t>
+      </w:r>
+    </w:p>
+    <w:p>
+      <w:pPr>
+        <w:shd w:val="clear" w:color="auto" w:fill="D9D9D9" w:themeFill="background1" w:themeFillShade="D9"/>
+        <w:spacing w:line="258" w:lineRule="atLeast"/>
+        <w:rPr>
+          <w:rFonts w:ascii="Consolas" w:eastAsia="Times New Roman" w:hAnsi="Consolas" w:cs="Times New Roman"/>
+          <w:color w:val="000000"/>
+          <w:sz w:val="21"/>
+          <w:szCs w:val="21"/>
+          <w:lang w:eastAsia="en-GB"/>
+        </w:rPr>
+      </w:pPr>
+      <w:r>
+        <w:rPr>
+          <w:rFonts w:ascii="Consolas" w:eastAsia="Times New Roman" w:hAnsi="Consolas" w:cs="Times New Roman"/>
+          <w:color w:val="0000FF"/>
+          <w:sz w:val="21"/>
+          <w:szCs w:val="21"/>
+          <w:lang w:eastAsia="en-GB"/>
+        </w:rPr>
         <w:t>end</w:t>
       </w:r>
     </w:p>
     <w:p>
       <w:r>
+        <w:lastRenderedPageBreak/>
         <w:t xml:space="preserve">We might expect the loop to stop execution after the first iteration, as we are going from values i = 1 to 5, and </w:t>
       </w:r>
       <w:proofErr w:type="spellStart"/>
@@ -13212,11 +14408,7 @@
       </w:r>
       <w:proofErr w:type="spellEnd"/>
       <w:r>
-        <w:t xml:space="preserve"> could also be written using an </w:t>
-      </w:r>
-      <w:r>
-        <w:lastRenderedPageBreak/>
-        <w:t>add function ‘add(</w:t>
+        <w:t xml:space="preserve"> could also be written using an add function ‘add(</w:t>
       </w:r>
       <w:proofErr w:type="spellStart"/>
       <w:proofErr w:type="gramStart"/>
@@ -13264,6 +14456,11 @@
       </w:pPr>
       <w:r>
         <w:t>What is a function?</w:t>
+      </w:r>
+    </w:p>
+    <w:p>
+      <w:r>
+        <w:t>My friend’s ‘blunt’ definition – “It’s just a thing that takes x and gives you y”</w:t>
       </w:r>
     </w:p>
     <w:p>
@@ -13397,6 +14594,7 @@
         <w:rPr>
           <w:color w:val="FF0000"/>
         </w:rPr>
+        <w:lastRenderedPageBreak/>
         <w:t>Return variables - These are the outputs of the function</w:t>
       </w:r>
     </w:p>
@@ -13456,11 +14654,7 @@
       </w:r>
       <w:proofErr w:type="spellEnd"/>
       <w:r>
-        <w:t xml:space="preserve">. This function definition is as </w:t>
-      </w:r>
-      <w:r>
-        <w:lastRenderedPageBreak/>
-        <w:t xml:space="preserve">follows: take two input </w:t>
+        <w:t xml:space="preserve">. This function definition is as follows: take two input </w:t>
       </w:r>
       <w:proofErr w:type="gramStart"/>
       <w:r>
@@ -14079,6 +15273,7 @@
     </w:p>
     <w:p>
       <w:r>
+        <w:lastRenderedPageBreak/>
         <w:t xml:space="preserve">We can use many things as the input to a function, it doesn't have to just be integers. For example, we could parse in strings, arrays, other variables and even the results of other functions. Just like in maths, we can have f(x), </w:t>
       </w:r>
       <w:proofErr w:type="gramStart"/>
@@ -14572,7 +15767,11 @@
         <w:t>Debugging</w:t>
       </w:r>
     </w:p>
-    <w:p/>
+    <w:p>
+      <w:r>
+        <w:t>My friend’s ‘blunt’ definition – “you got it wrong, fix it”</w:t>
+      </w:r>
+    </w:p>
     <w:p>
       <w:pPr>
         <w:pStyle w:val="Heading2"/>
@@ -14585,6 +15784,7 @@
       </w:r>
     </w:p>
     <w:p/>
+    <w:p/>
     <w:p>
       <w:pPr>
         <w:pStyle w:val="Heading2"/>
@@ -14597,6 +15797,11 @@
       </w:r>
     </w:p>
     <w:p>
+      <w:r>
+        <w:t>My friend’s ‘blunt’ definition – “It’s a graph”</w:t>
+      </w:r>
+    </w:p>
+    <w:p>
       <w:pPr>
         <w:pStyle w:val="Heading1"/>
       </w:pPr>
@@ -14619,6 +15824,7 @@
         <w:pStyle w:val="Heading1"/>
       </w:pPr>
       <w:r>
+        <w:lastRenderedPageBreak/>
         <w:t>Best practices (code writing and formatting)</w:t>
       </w:r>
     </w:p>
@@ -14819,7 +16025,6 @@
         <w:pStyle w:val="Heading1"/>
       </w:pPr>
       <w:r>
-        <w:lastRenderedPageBreak/>
         <w:t>Other useful tips</w:t>
       </w:r>
     </w:p>
@@ -15454,6 +16659,96 @@
     </w:lvl>
   </w:abstractNum>
   <w:abstractNum w:abstractNumId="4" w15:restartNumberingAfterBreak="0">
+    <w:nsid w:val="4C744C68"/>
+    <w:multiLevelType w:val="hybridMultilevel"/>
+    <w:tmpl w:val="30FE0704"/>
+    <w:lvl w:ilvl="0" w:tplc="9608413E">
+      <w:start w:val="1"/>
+      <w:numFmt w:val="decimal"/>
+      <w:lvlText w:val="%1."/>
+      <w:lvlJc w:val="left"/>
+      <w:pPr>
+        <w:ind w:left="720" w:hanging="360"/>
+      </w:pPr>
+      <w:rPr>
+        <w:rFonts w:hint="default"/>
+        <w:color w:val="auto"/>
+      </w:rPr>
+    </w:lvl>
+    <w:lvl w:ilvl="1" w:tplc="08090019" w:tentative="1">
+      <w:start w:val="1"/>
+      <w:numFmt w:val="lowerLetter"/>
+      <w:lvlText w:val="%2."/>
+      <w:lvlJc w:val="left"/>
+      <w:pPr>
+        <w:ind w:left="1440" w:hanging="360"/>
+      </w:pPr>
+    </w:lvl>
+    <w:lvl w:ilvl="2" w:tplc="0809001B" w:tentative="1">
+      <w:start w:val="1"/>
+      <w:numFmt w:val="lowerRoman"/>
+      <w:lvlText w:val="%3."/>
+      <w:lvlJc w:val="right"/>
+      <w:pPr>
+        <w:ind w:left="2160" w:hanging="180"/>
+      </w:pPr>
+    </w:lvl>
+    <w:lvl w:ilvl="3" w:tplc="0809000F" w:tentative="1">
+      <w:start w:val="1"/>
+      <w:numFmt w:val="decimal"/>
+      <w:lvlText w:val="%4."/>
+      <w:lvlJc w:val="left"/>
+      <w:pPr>
+        <w:ind w:left="2880" w:hanging="360"/>
+      </w:pPr>
+    </w:lvl>
+    <w:lvl w:ilvl="4" w:tplc="08090019" w:tentative="1">
+      <w:start w:val="1"/>
+      <w:numFmt w:val="lowerLetter"/>
+      <w:lvlText w:val="%5."/>
+      <w:lvlJc w:val="left"/>
+      <w:pPr>
+        <w:ind w:left="3600" w:hanging="360"/>
+      </w:pPr>
+    </w:lvl>
+    <w:lvl w:ilvl="5" w:tplc="0809001B" w:tentative="1">
+      <w:start w:val="1"/>
+      <w:numFmt w:val="lowerRoman"/>
+      <w:lvlText w:val="%6."/>
+      <w:lvlJc w:val="right"/>
+      <w:pPr>
+        <w:ind w:left="4320" w:hanging="180"/>
+      </w:pPr>
+    </w:lvl>
+    <w:lvl w:ilvl="6" w:tplc="0809000F" w:tentative="1">
+      <w:start w:val="1"/>
+      <w:numFmt w:val="decimal"/>
+      <w:lvlText w:val="%7."/>
+      <w:lvlJc w:val="left"/>
+      <w:pPr>
+        <w:ind w:left="5040" w:hanging="360"/>
+      </w:pPr>
+    </w:lvl>
+    <w:lvl w:ilvl="7" w:tplc="08090019" w:tentative="1">
+      <w:start w:val="1"/>
+      <w:numFmt w:val="lowerLetter"/>
+      <w:lvlText w:val="%8."/>
+      <w:lvlJc w:val="left"/>
+      <w:pPr>
+        <w:ind w:left="5760" w:hanging="360"/>
+      </w:pPr>
+    </w:lvl>
+    <w:lvl w:ilvl="8" w:tplc="0809001B" w:tentative="1">
+      <w:start w:val="1"/>
+      <w:numFmt w:val="lowerRoman"/>
+      <w:lvlText w:val="%9."/>
+      <w:lvlJc w:val="right"/>
+      <w:pPr>
+        <w:ind w:left="6480" w:hanging="180"/>
+      </w:pPr>
+    </w:lvl>
+  </w:abstractNum>
+  <w:abstractNum w:abstractNumId="5" w15:restartNumberingAfterBreak="0">
     <w:nsid w:val="5EBC28F9"/>
     <w:multiLevelType w:val="hybridMultilevel"/>
     <w:tmpl w:val="AABA3CA2"/>
@@ -15556,6 +16851,9 @@
     <w:abstractNumId w:val="2"/>
   </w:num>
   <w:num w:numId="5">
+    <w:abstractNumId w:val="5"/>
+  </w:num>
+  <w:num w:numId="6">
     <w:abstractNumId w:val="4"/>
   </w:num>
 </w:numbering>
@@ -16883,6 +18181,37 @@
     <w:basedOn w:val="DefaultParagraphFont"/>
     <w:rsid w:val="00A57D4E"/>
   </w:style>
+  <w:style w:type="character" w:customStyle="1" w:styleId="s12f041b60">
+    <w:name w:val="s12f041b60"/>
+    <w:basedOn w:val="DefaultParagraphFont"/>
+    <w:rsid w:val="00ED76DD"/>
+  </w:style>
+  <w:style w:type="character" w:customStyle="1" w:styleId="s12f041b641">
+    <w:name w:val="s12f041b641"/>
+    <w:basedOn w:val="DefaultParagraphFont"/>
+    <w:rsid w:val="00ED76DD"/>
+    <w:rPr>
+      <w:color w:val="A020F0"/>
+    </w:rPr>
+  </w:style>
+  <w:style w:type="character" w:customStyle="1" w:styleId="s12f041b651">
+    <w:name w:val="s12f041b651"/>
+    <w:basedOn w:val="DefaultParagraphFont"/>
+    <w:rsid w:val="00ED76DD"/>
+    <w:rPr>
+      <w:color w:val="0000FF"/>
+    </w:rPr>
+  </w:style>
+  <w:style w:type="character" w:customStyle="1" w:styleId="sd2ab03430">
+    <w:name w:val="sd2ab03430"/>
+    <w:basedOn w:val="DefaultParagraphFont"/>
+    <w:rsid w:val="008F05FE"/>
+  </w:style>
+  <w:style w:type="character" w:customStyle="1" w:styleId="sca1dbe9b0">
+    <w:name w:val="sca1dbe9b0"/>
+    <w:basedOn w:val="DefaultParagraphFont"/>
+    <w:rsid w:val="008F05FE"/>
+  </w:style>
 </w:styles>
 </file>
 
@@ -17152,7 +18481,7 @@
 </file>
 
 <file path=customXml/itemProps1.xml><?xml version="1.0" encoding="utf-8"?>
-<ds:datastoreItem xmlns:ds="http://schemas.openxmlformats.org/officeDocument/2006/customXml" ds:itemID="{FF3C3681-648F-4B68-9ED4-2BB929497ED6}">
+<ds:datastoreItem xmlns:ds="http://schemas.openxmlformats.org/officeDocument/2006/customXml" ds:itemID="{96E78CE7-9770-4192-9A91-07796FD4685C}">
   <ds:schemaRefs>
     <ds:schemaRef ds:uri="http://schemas.openxmlformats.org/officeDocument/2006/bibliography"/>
   </ds:schemaRefs>

</xml_diff>